<commit_message>
DetailedDesign.docx - Phần sắp xếp chứng minh
</commit_message>
<xml_diff>
--- a/6. Source Code/DetailedDesign.docx
+++ b/6. Source Code/DetailedDesign.docx
@@ -8088,6 +8088,520 @@
     </w:p>
     <w:p>
       <w:pPr>
+        <w:pStyle w:val="ListParagraph"/>
+        <w:numPr>
+          <w:ilvl w:val="0"/>
+          <w:numId w:val="43"/>
+        </w:numPr>
+        <w:rPr>
+          <w:rFonts w:asciiTheme="majorHAnsi" w:hAnsiTheme="majorHAnsi" w:cstheme="majorHAnsi"/>
+          <w:b/>
+          <w:sz w:val="26"/>
+          <w:szCs w:val="26"/>
+        </w:rPr>
+      </w:pPr>
+      <w:r>
+        <w:rPr>
+          <w:rFonts w:asciiTheme="majorHAnsi" w:hAnsiTheme="majorHAnsi" w:cstheme="majorHAnsi"/>
+          <w:b/>
+          <w:sz w:val="26"/>
+          <w:szCs w:val="26"/>
+          <w:lang w:val="en-US"/>
+        </w:rPr>
+        <w:t>Hình ảnh màn hình:</w:t>
+      </w:r>
+    </w:p>
+    <w:p>
+      <w:pPr>
+        <w:pStyle w:val="ListParagraph"/>
+      </w:pPr>
+      <w:r>
+        <w:lastRenderedPageBreak/>
+        <w:drawing>
+          <wp:inline distT="0" distB="0" distL="0" distR="0">
+            <wp:extent cx="5076825" cy="4514850"/>
+            <wp:effectExtent l="19050" t="0" r="9525" b="0"/>
+            <wp:docPr id="7" name="Picture 2"/>
+            <wp:cNvGraphicFramePr>
+              <a:graphicFrameLocks xmlns:a="http://schemas.openxmlformats.org/drawingml/2006/main" noChangeAspect="1"/>
+            </wp:cNvGraphicFramePr>
+            <a:graphic xmlns:a="http://schemas.openxmlformats.org/drawingml/2006/main">
+              <a:graphicData uri="http://schemas.openxmlformats.org/drawingml/2006/picture">
+                <pic:pic xmlns:pic="http://schemas.openxmlformats.org/drawingml/2006/picture">
+                  <pic:nvPicPr>
+                    <pic:cNvPr id="0" name="Picture 2"/>
+                    <pic:cNvPicPr>
+                      <a:picLocks noChangeAspect="1" noChangeArrowheads="1"/>
+                    </pic:cNvPicPr>
+                  </pic:nvPicPr>
+                  <pic:blipFill>
+                    <a:blip r:embed="rId13"/>
+                    <a:srcRect/>
+                    <a:stretch>
+                      <a:fillRect/>
+                    </a:stretch>
+                  </pic:blipFill>
+                  <pic:spPr bwMode="auto">
+                    <a:xfrm>
+                      <a:off x="0" y="0"/>
+                      <a:ext cx="5076825" cy="4514850"/>
+                    </a:xfrm>
+                    <a:prstGeom prst="rect">
+                      <a:avLst/>
+                    </a:prstGeom>
+                    <a:noFill/>
+                    <a:ln w="9525">
+                      <a:noFill/>
+                      <a:miter lim="800000"/>
+                      <a:headEnd/>
+                      <a:tailEnd/>
+                    </a:ln>
+                  </pic:spPr>
+                </pic:pic>
+              </a:graphicData>
+            </a:graphic>
+          </wp:inline>
+        </w:drawing>
+      </w:r>
+    </w:p>
+    <w:p>
+      <w:pPr>
+        <w:pStyle w:val="ListParagraph"/>
+        <w:numPr>
+          <w:ilvl w:val="0"/>
+          <w:numId w:val="43"/>
+        </w:numPr>
+        <w:rPr>
+          <w:rFonts w:asciiTheme="majorHAnsi" w:hAnsiTheme="majorHAnsi" w:cstheme="majorHAnsi"/>
+          <w:b/>
+          <w:sz w:val="26"/>
+          <w:szCs w:val="26"/>
+        </w:rPr>
+      </w:pPr>
+      <w:r>
+        <w:rPr>
+          <w:rFonts w:asciiTheme="majorHAnsi" w:hAnsiTheme="majorHAnsi" w:cstheme="majorHAnsi"/>
+          <w:b/>
+          <w:sz w:val="26"/>
+          <w:szCs w:val="26"/>
+          <w:lang w:val="en-US"/>
+        </w:rPr>
+        <w:t>Mục đích màn hình:</w:t>
+      </w:r>
+    </w:p>
+    <w:p>
+      <w:pPr>
+        <w:pStyle w:val="ListParagraph"/>
+        <w:numPr>
+          <w:ilvl w:val="0"/>
+          <w:numId w:val="45"/>
+        </w:numPr>
+        <w:rPr>
+          <w:rFonts w:asciiTheme="majorHAnsi" w:hAnsiTheme="majorHAnsi" w:cstheme="majorHAnsi"/>
+          <w:sz w:val="26"/>
+          <w:szCs w:val="26"/>
+        </w:rPr>
+      </w:pPr>
+      <w:r>
+        <w:rPr>
+          <w:rFonts w:asciiTheme="majorHAnsi" w:hAnsiTheme="majorHAnsi" w:cstheme="majorHAnsi"/>
+          <w:sz w:val="26"/>
+          <w:szCs w:val="26"/>
+        </w:rPr>
+        <w:t>Đưa ra dạng bài tập: sắp xếp các đáp án theo đúng thứ tự.</w:t>
+      </w:r>
+    </w:p>
+    <w:p>
+      <w:pPr>
+        <w:pStyle w:val="ListParagraph"/>
+        <w:numPr>
+          <w:ilvl w:val="0"/>
+          <w:numId w:val="45"/>
+        </w:numPr>
+        <w:rPr>
+          <w:rFonts w:asciiTheme="majorHAnsi" w:hAnsiTheme="majorHAnsi" w:cstheme="majorHAnsi"/>
+          <w:sz w:val="26"/>
+          <w:szCs w:val="26"/>
+        </w:rPr>
+      </w:pPr>
+      <w:r>
+        <w:rPr>
+          <w:rFonts w:asciiTheme="majorHAnsi" w:hAnsiTheme="majorHAnsi" w:cstheme="majorHAnsi"/>
+          <w:sz w:val="26"/>
+          <w:szCs w:val="26"/>
+        </w:rPr>
+        <w:t>Cụ thể: Cho câu hỏi, các các đáp án được sắp xếp theo thứ tự ngẫu nhiên, yêu cầu học sinh sắp xếp các đáp án theo đúng thứ tự cần được chứng minh.</w:t>
+      </w:r>
+    </w:p>
+    <w:p>
+      <w:pPr>
+        <w:pStyle w:val="ListParagraph"/>
+        <w:numPr>
+          <w:ilvl w:val="0"/>
+          <w:numId w:val="43"/>
+        </w:numPr>
+        <w:rPr>
+          <w:rFonts w:asciiTheme="majorHAnsi" w:hAnsiTheme="majorHAnsi" w:cstheme="majorHAnsi"/>
+          <w:b/>
+          <w:sz w:val="26"/>
+          <w:szCs w:val="26"/>
+        </w:rPr>
+      </w:pPr>
+      <w:r>
+        <w:rPr>
+          <w:rFonts w:asciiTheme="majorHAnsi" w:hAnsiTheme="majorHAnsi" w:cstheme="majorHAnsi"/>
+          <w:b/>
+          <w:sz w:val="26"/>
+          <w:szCs w:val="26"/>
+        </w:rPr>
+        <w:t>Các thành phần chính trên màn hình</w:t>
+      </w:r>
+    </w:p>
+    <w:tbl>
+      <w:tblPr>
+        <w:tblStyle w:val="TableGrid"/>
+        <w:tblW w:w="0" w:type="auto"/>
+        <w:tblInd w:w="360" w:type="dxa"/>
+        <w:tblLook w:val="04A0"/>
+      </w:tblPr>
+      <w:tblGrid>
+        <w:gridCol w:w="2016"/>
+        <w:gridCol w:w="4715"/>
+        <w:gridCol w:w="3349"/>
+      </w:tblGrid>
+      <w:tr>
+        <w:tc>
+          <w:tcPr>
+            <w:tcW w:w="2016" w:type="dxa"/>
+          </w:tcPr>
+          <w:p>
+            <w:pPr>
+              <w:rPr>
+                <w:rFonts w:asciiTheme="majorHAnsi" w:hAnsiTheme="majorHAnsi" w:cstheme="majorHAnsi"/>
+                <w:b/>
+                <w:sz w:val="26"/>
+                <w:szCs w:val="26"/>
+              </w:rPr>
+            </w:pPr>
+            <w:r>
+              <w:rPr>
+                <w:rFonts w:asciiTheme="majorHAnsi" w:hAnsiTheme="majorHAnsi" w:cstheme="majorHAnsi"/>
+                <w:b/>
+                <w:sz w:val="26"/>
+                <w:szCs w:val="26"/>
+              </w:rPr>
+              <w:t>Tên thành phần</w:t>
+            </w:r>
+          </w:p>
+        </w:tc>
+        <w:tc>
+          <w:tcPr>
+            <w:tcW w:w="4715" w:type="dxa"/>
+          </w:tcPr>
+          <w:p>
+            <w:pPr>
+              <w:rPr>
+                <w:rFonts w:asciiTheme="majorHAnsi" w:hAnsiTheme="majorHAnsi" w:cstheme="majorHAnsi"/>
+                <w:b/>
+                <w:sz w:val="26"/>
+                <w:szCs w:val="26"/>
+              </w:rPr>
+            </w:pPr>
+            <w:r>
+              <w:rPr>
+                <w:rFonts w:asciiTheme="majorHAnsi" w:hAnsiTheme="majorHAnsi" w:cstheme="majorHAnsi"/>
+                <w:b/>
+                <w:sz w:val="26"/>
+                <w:szCs w:val="26"/>
+              </w:rPr>
+              <w:t>Mục đích sử dụng</w:t>
+            </w:r>
+          </w:p>
+        </w:tc>
+        <w:tc>
+          <w:tcPr>
+            <w:tcW w:w="3349" w:type="dxa"/>
+          </w:tcPr>
+          <w:p>
+            <w:pPr>
+              <w:rPr>
+                <w:rFonts w:asciiTheme="majorHAnsi" w:hAnsiTheme="majorHAnsi" w:cstheme="majorHAnsi"/>
+                <w:b/>
+                <w:sz w:val="26"/>
+                <w:szCs w:val="26"/>
+              </w:rPr>
+            </w:pPr>
+            <w:r>
+              <w:rPr>
+                <w:rFonts w:asciiTheme="majorHAnsi" w:hAnsiTheme="majorHAnsi" w:cstheme="majorHAnsi"/>
+                <w:b/>
+                <w:sz w:val="26"/>
+                <w:szCs w:val="26"/>
+              </w:rPr>
+              <w:t>Các thao tác</w:t>
+            </w:r>
+          </w:p>
+        </w:tc>
+      </w:tr>
+      <w:tr>
+        <w:tc>
+          <w:tcPr>
+            <w:tcW w:w="2016" w:type="dxa"/>
+          </w:tcPr>
+          <w:p>
+            <w:pPr>
+              <w:rPr>
+                <w:rFonts w:asciiTheme="majorHAnsi" w:hAnsiTheme="majorHAnsi" w:cstheme="majorHAnsi"/>
+                <w:sz w:val="26"/>
+                <w:szCs w:val="26"/>
+              </w:rPr>
+            </w:pPr>
+            <w:r>
+              <w:rPr>
+                <w:rFonts w:asciiTheme="majorHAnsi" w:hAnsiTheme="majorHAnsi" w:cstheme="majorHAnsi"/>
+                <w:sz w:val="26"/>
+                <w:szCs w:val="26"/>
+              </w:rPr>
+              <w:t>CheckBox</w:t>
+            </w:r>
+          </w:p>
+        </w:tc>
+        <w:tc>
+          <w:tcPr>
+            <w:tcW w:w="4715" w:type="dxa"/>
+          </w:tcPr>
+          <w:p>
+            <w:pPr>
+              <w:rPr>
+                <w:rFonts w:asciiTheme="majorHAnsi" w:hAnsiTheme="majorHAnsi" w:cstheme="majorHAnsi"/>
+                <w:sz w:val="26"/>
+                <w:szCs w:val="26"/>
+              </w:rPr>
+            </w:pPr>
+            <w:r>
+              <w:rPr>
+                <w:rFonts w:asciiTheme="majorHAnsi" w:hAnsiTheme="majorHAnsi" w:cstheme="majorHAnsi"/>
+                <w:sz w:val="26"/>
+                <w:szCs w:val="26"/>
+              </w:rPr>
+              <w:t>Khi người dùng muốn đối vị trí 2 đáp</w:t>
+            </w:r>
+            <w:r>
+              <w:rPr>
+                <w:rFonts w:asciiTheme="majorHAnsi" w:hAnsiTheme="majorHAnsi" w:cstheme="majorHAnsi"/>
+                <w:sz w:val="26"/>
+                <w:szCs w:val="26"/>
+              </w:rPr>
+              <w:t xml:space="preserve"> án, Người dùng sẽ click vào 2 C</w:t>
+            </w:r>
+            <w:r>
+              <w:rPr>
+                <w:rFonts w:asciiTheme="majorHAnsi" w:hAnsiTheme="majorHAnsi" w:cstheme="majorHAnsi"/>
+                <w:sz w:val="26"/>
+                <w:szCs w:val="26"/>
+              </w:rPr>
+              <w:t>heckbox bất kì ứng với đáp án đ</w:t>
+            </w:r>
+            <w:r>
+              <w:rPr>
+                <w:rFonts w:asciiTheme="majorHAnsi" w:hAnsiTheme="majorHAnsi" w:cstheme="majorHAnsi"/>
+                <w:sz w:val="26"/>
+                <w:szCs w:val="26"/>
+              </w:rPr>
+              <w:t>ó. Người dùng chỉ được check vào tối đa 2 CheckBox, nếu không thích lựa chọn đáp án đó, có thể bỏ chọn.</w:t>
+            </w:r>
+          </w:p>
+          <w:p>
+            <w:pPr>
+              <w:rPr>
+                <w:rFonts w:asciiTheme="majorHAnsi" w:hAnsiTheme="majorHAnsi" w:cstheme="majorHAnsi"/>
+                <w:sz w:val="26"/>
+                <w:szCs w:val="26"/>
+              </w:rPr>
+            </w:pPr>
+            <w:r>
+              <w:rPr>
+                <w:rFonts w:asciiTheme="majorHAnsi" w:hAnsiTheme="majorHAnsi" w:cstheme="majorHAnsi"/>
+                <w:sz w:val="26"/>
+                <w:szCs w:val="26"/>
+              </w:rPr>
+              <w:t xml:space="preserve">Sau khi chấm điểm, những CheckBox màu xanh là các bước làm đúng, những </w:t>
+            </w:r>
+            <w:r>
+              <w:rPr>
+                <w:rFonts w:asciiTheme="majorHAnsi" w:hAnsiTheme="majorHAnsi" w:cstheme="majorHAnsi"/>
+                <w:sz w:val="26"/>
+                <w:szCs w:val="26"/>
+              </w:rPr>
+              <w:lastRenderedPageBreak/>
+              <w:t>CheckBox màu đỏ là những bước làm sai</w:t>
+            </w:r>
+          </w:p>
+        </w:tc>
+        <w:tc>
+          <w:tcPr>
+            <w:tcW w:w="3349" w:type="dxa"/>
+          </w:tcPr>
+          <w:p>
+            <w:pPr>
+              <w:rPr>
+                <w:rFonts w:asciiTheme="majorHAnsi" w:hAnsiTheme="majorHAnsi" w:cstheme="majorHAnsi"/>
+                <w:sz w:val="26"/>
+                <w:szCs w:val="26"/>
+              </w:rPr>
+            </w:pPr>
+            <w:r>
+              <w:rPr>
+                <w:rFonts w:asciiTheme="majorHAnsi" w:hAnsiTheme="majorHAnsi" w:cstheme="majorHAnsi"/>
+                <w:sz w:val="26"/>
+                <w:szCs w:val="26"/>
+              </w:rPr>
+              <w:lastRenderedPageBreak/>
+              <w:t>Dùng chuột click vào CheckBox</w:t>
+            </w:r>
+          </w:p>
+        </w:tc>
+      </w:tr>
+      <w:tr>
+        <w:tc>
+          <w:tcPr>
+            <w:tcW w:w="2016" w:type="dxa"/>
+          </w:tcPr>
+          <w:p>
+            <w:pPr>
+              <w:rPr>
+                <w:rFonts w:asciiTheme="majorHAnsi" w:hAnsiTheme="majorHAnsi" w:cstheme="majorHAnsi"/>
+                <w:sz w:val="26"/>
+                <w:szCs w:val="26"/>
+              </w:rPr>
+            </w:pPr>
+            <w:r>
+              <w:rPr>
+                <w:rFonts w:asciiTheme="majorHAnsi" w:hAnsiTheme="majorHAnsi" w:cstheme="majorHAnsi"/>
+                <w:sz w:val="26"/>
+                <w:szCs w:val="26"/>
+              </w:rPr>
+              <w:lastRenderedPageBreak/>
+              <w:t>Button</w:t>
+            </w:r>
+          </w:p>
+        </w:tc>
+        <w:tc>
+          <w:tcPr>
+            <w:tcW w:w="4715" w:type="dxa"/>
+          </w:tcPr>
+          <w:p>
+            <w:pPr>
+              <w:rPr>
+                <w:rFonts w:asciiTheme="majorHAnsi" w:hAnsiTheme="majorHAnsi" w:cstheme="majorHAnsi"/>
+                <w:sz w:val="26"/>
+                <w:szCs w:val="26"/>
+              </w:rPr>
+            </w:pPr>
+            <w:r>
+              <w:rPr>
+                <w:rFonts w:asciiTheme="majorHAnsi" w:hAnsiTheme="majorHAnsi" w:cstheme="majorHAnsi"/>
+                <w:sz w:val="26"/>
+                <w:szCs w:val="26"/>
+              </w:rPr>
+              <w:t>Thay đổi vị trí 2 đáp án được check trong CheckBox</w:t>
+            </w:r>
+          </w:p>
+        </w:tc>
+        <w:tc>
+          <w:tcPr>
+            <w:tcW w:w="3349" w:type="dxa"/>
+          </w:tcPr>
+          <w:p>
+            <w:pPr>
+              <w:rPr>
+                <w:rFonts w:asciiTheme="majorHAnsi" w:hAnsiTheme="majorHAnsi" w:cstheme="majorHAnsi"/>
+                <w:sz w:val="26"/>
+                <w:szCs w:val="26"/>
+              </w:rPr>
+            </w:pPr>
+            <w:r>
+              <w:rPr>
+                <w:rFonts w:asciiTheme="majorHAnsi" w:hAnsiTheme="majorHAnsi" w:cstheme="majorHAnsi"/>
+                <w:sz w:val="26"/>
+                <w:szCs w:val="26"/>
+              </w:rPr>
+              <w:t>Dùng chuột click vào Button</w:t>
+            </w:r>
+          </w:p>
+        </w:tc>
+      </w:tr>
+      <w:tr>
+        <w:tc>
+          <w:tcPr>
+            <w:tcW w:w="2016" w:type="dxa"/>
+          </w:tcPr>
+          <w:p>
+            <w:pPr>
+              <w:rPr>
+                <w:rFonts w:asciiTheme="majorHAnsi" w:hAnsiTheme="majorHAnsi" w:cstheme="majorHAnsi"/>
+                <w:sz w:val="26"/>
+                <w:szCs w:val="26"/>
+              </w:rPr>
+            </w:pPr>
+            <w:r>
+              <w:rPr>
+                <w:rFonts w:asciiTheme="majorHAnsi" w:hAnsiTheme="majorHAnsi" w:cstheme="majorHAnsi"/>
+                <w:sz w:val="26"/>
+                <w:szCs w:val="26"/>
+              </w:rPr>
+              <w:t>ListBoxItem</w:t>
+            </w:r>
+          </w:p>
+        </w:tc>
+        <w:tc>
+          <w:tcPr>
+            <w:tcW w:w="4715" w:type="dxa"/>
+          </w:tcPr>
+          <w:p>
+            <w:pPr>
+              <w:rPr>
+                <w:rFonts w:asciiTheme="majorHAnsi" w:hAnsiTheme="majorHAnsi" w:cstheme="majorHAnsi"/>
+                <w:sz w:val="26"/>
+                <w:szCs w:val="26"/>
+              </w:rPr>
+            </w:pPr>
+            <w:r>
+              <w:rPr>
+                <w:rFonts w:asciiTheme="majorHAnsi" w:hAnsiTheme="majorHAnsi" w:cstheme="majorHAnsi"/>
+                <w:sz w:val="26"/>
+                <w:szCs w:val="26"/>
+              </w:rPr>
+              <w:t>Hiển thị các bước chứng minh</w:t>
+            </w:r>
+          </w:p>
+        </w:tc>
+        <w:tc>
+          <w:tcPr>
+            <w:tcW w:w="3349" w:type="dxa"/>
+          </w:tcPr>
+          <w:p>
+            <w:pPr>
+              <w:rPr>
+                <w:rFonts w:asciiTheme="majorHAnsi" w:hAnsiTheme="majorHAnsi" w:cstheme="majorHAnsi"/>
+                <w:sz w:val="26"/>
+                <w:szCs w:val="26"/>
+              </w:rPr>
+            </w:pPr>
+          </w:p>
+        </w:tc>
+      </w:tr>
+    </w:tbl>
+    <w:p>
+      <w:pPr>
+        <w:pStyle w:val="ListParagraph"/>
+        <w:rPr>
+          <w:lang w:val="en-US"/>
+        </w:rPr>
+      </w:pPr>
+    </w:p>
+    <w:p>
+      <w:pPr>
         <w:pStyle w:val="Heading2"/>
       </w:pPr>
       <w:bookmarkStart w:id="276" w:name="_Toc262710130"/>
@@ -8102,7 +8616,6 @@
       </w:pPr>
       <w:bookmarkStart w:id="277" w:name="_Toc262710131"/>
       <w:r>
-        <w:lastRenderedPageBreak/>
         <w:t>Màn hình trợ giúp.</w:t>
       </w:r>
       <w:bookmarkEnd w:id="277"/>
@@ -8301,6 +8814,7 @@
       </w:pPr>
       <w:bookmarkStart w:id="296" w:name="_Toc262710145"/>
       <w:r>
+        <w:lastRenderedPageBreak/>
         <w:t>Dữ liệu người dùng</w:t>
       </w:r>
       <w:bookmarkEnd w:id="296"/>
@@ -8891,9 +9405,9 @@
       </w:pPr>
     </w:p>
     <w:sectPr>
-      <w:headerReference w:type="default" r:id="rId13"/>
-      <w:footerReference w:type="default" r:id="rId14"/>
-      <w:footerReference w:type="first" r:id="rId15"/>
+      <w:headerReference w:type="default" r:id="rId14"/>
+      <w:footerReference w:type="default" r:id="rId15"/>
+      <w:footerReference w:type="first" r:id="rId16"/>
       <w:pgSz w:w="12240" w:h="15840" w:code="1"/>
       <w:pgMar w:top="995" w:right="1008" w:bottom="864" w:left="1008" w:header="720" w:footer="648" w:gutter="0"/>
       <w:pgNumType w:start="1" w:chapStyle="1"/>
@@ -8907,14 +9421,14 @@
 
 <file path=word/endnotes.xml><?xml version="1.0" encoding="utf-8"?>
 <w:endnotes xmlns:ve="http://schemas.openxmlformats.org/markup-compatibility/2006" xmlns:o="urn:schemas-microsoft-com:office:office" xmlns:r="http://schemas.openxmlformats.org/officeDocument/2006/relationships" xmlns:m="http://schemas.openxmlformats.org/officeDocument/2006/math" xmlns:v="urn:schemas-microsoft-com:vml" xmlns:wp="http://schemas.openxmlformats.org/drawingml/2006/wordprocessingDrawing" xmlns:w10="urn:schemas-microsoft-com:office:word" xmlns:w="http://schemas.openxmlformats.org/wordprocessingml/2006/main" xmlns:wne="http://schemas.microsoft.com/office/word/2006/wordml">
-  <w:endnote w:type="separator" w:id="-1">
+  <w:endnote w:type="separator" w:id="0">
     <w:p>
       <w:r>
         <w:separator/>
       </w:r>
     </w:p>
   </w:endnote>
-  <w:endnote w:type="continuationSeparator" w:id="0">
+  <w:endnote w:type="continuationSeparator" w:id="1">
     <w:p>
       <w:r>
         <w:continuationSeparator/>
@@ -8981,7 +9495,7 @@
         <w:rStyle w:val="PageNumber"/>
         <w:noProof/>
       </w:rPr>
-      <w:t>2-9</w:t>
+      <w:t>2-11</w:t>
     </w:r>
     <w:r>
       <w:rPr>
@@ -9020,14 +9534,14 @@
 
 <file path=word/footnotes.xml><?xml version="1.0" encoding="utf-8"?>
 <w:footnotes xmlns:ve="http://schemas.openxmlformats.org/markup-compatibility/2006" xmlns:o="urn:schemas-microsoft-com:office:office" xmlns:r="http://schemas.openxmlformats.org/officeDocument/2006/relationships" xmlns:m="http://schemas.openxmlformats.org/officeDocument/2006/math" xmlns:v="urn:schemas-microsoft-com:vml" xmlns:wp="http://schemas.openxmlformats.org/drawingml/2006/wordprocessingDrawing" xmlns:w10="urn:schemas-microsoft-com:office:word" xmlns:w="http://schemas.openxmlformats.org/wordprocessingml/2006/main" xmlns:wne="http://schemas.microsoft.com/office/word/2006/wordml">
-  <w:footnote w:type="separator" w:id="-1">
+  <w:footnote w:type="separator" w:id="0">
     <w:p>
       <w:r>
         <w:separator/>
       </w:r>
     </w:p>
   </w:footnote>
-  <w:footnote w:type="continuationSeparator" w:id="0">
+  <w:footnote w:type="continuationSeparator" w:id="1">
     <w:p>
       <w:r>
         <w:continuationSeparator/>
@@ -10847,6 +11361,232 @@
     </w:lvl>
   </w:abstractNum>
   <w:abstractNum w:abstractNumId="16">
+    <w:nsid w:val="2F4352DA"/>
+    <w:multiLevelType w:val="hybridMultilevel"/>
+    <w:tmpl w:val="14348F32"/>
+    <w:lvl w:ilvl="0" w:tplc="D0FCE70A">
+      <w:start w:val="2"/>
+      <w:numFmt w:val="bullet"/>
+      <w:lvlText w:val="-"/>
+      <w:lvlJc w:val="left"/>
+      <w:pPr>
+        <w:ind w:left="720" w:hanging="360"/>
+      </w:pPr>
+      <w:rPr>
+        <w:rFonts w:ascii="Times New Roman" w:eastAsia="Times New Roman" w:hAnsi="Times New Roman" w:cs="Times New Roman" w:hint="default"/>
+      </w:rPr>
+    </w:lvl>
+    <w:lvl w:ilvl="1" w:tplc="042A0003" w:tentative="1">
+      <w:start w:val="1"/>
+      <w:numFmt w:val="bullet"/>
+      <w:lvlText w:val="o"/>
+      <w:lvlJc w:val="left"/>
+      <w:pPr>
+        <w:ind w:left="1440" w:hanging="360"/>
+      </w:pPr>
+      <w:rPr>
+        <w:rFonts w:ascii="Courier New" w:hAnsi="Courier New" w:cs="Courier New" w:hint="default"/>
+      </w:rPr>
+    </w:lvl>
+    <w:lvl w:ilvl="2" w:tplc="042A0005" w:tentative="1">
+      <w:start w:val="1"/>
+      <w:numFmt w:val="bullet"/>
+      <w:lvlText w:val=""/>
+      <w:lvlJc w:val="left"/>
+      <w:pPr>
+        <w:ind w:left="2160" w:hanging="360"/>
+      </w:pPr>
+      <w:rPr>
+        <w:rFonts w:ascii="Wingdings" w:hAnsi="Wingdings" w:hint="default"/>
+      </w:rPr>
+    </w:lvl>
+    <w:lvl w:ilvl="3" w:tplc="042A0001" w:tentative="1">
+      <w:start w:val="1"/>
+      <w:numFmt w:val="bullet"/>
+      <w:lvlText w:val=""/>
+      <w:lvlJc w:val="left"/>
+      <w:pPr>
+        <w:ind w:left="2880" w:hanging="360"/>
+      </w:pPr>
+      <w:rPr>
+        <w:rFonts w:ascii="Symbol" w:hAnsi="Symbol" w:hint="default"/>
+      </w:rPr>
+    </w:lvl>
+    <w:lvl w:ilvl="4" w:tplc="042A0003" w:tentative="1">
+      <w:start w:val="1"/>
+      <w:numFmt w:val="bullet"/>
+      <w:lvlText w:val="o"/>
+      <w:lvlJc w:val="left"/>
+      <w:pPr>
+        <w:ind w:left="3600" w:hanging="360"/>
+      </w:pPr>
+      <w:rPr>
+        <w:rFonts w:ascii="Courier New" w:hAnsi="Courier New" w:cs="Courier New" w:hint="default"/>
+      </w:rPr>
+    </w:lvl>
+    <w:lvl w:ilvl="5" w:tplc="042A0005" w:tentative="1">
+      <w:start w:val="1"/>
+      <w:numFmt w:val="bullet"/>
+      <w:lvlText w:val=""/>
+      <w:lvlJc w:val="left"/>
+      <w:pPr>
+        <w:ind w:left="4320" w:hanging="360"/>
+      </w:pPr>
+      <w:rPr>
+        <w:rFonts w:ascii="Wingdings" w:hAnsi="Wingdings" w:hint="default"/>
+      </w:rPr>
+    </w:lvl>
+    <w:lvl w:ilvl="6" w:tplc="042A0001" w:tentative="1">
+      <w:start w:val="1"/>
+      <w:numFmt w:val="bullet"/>
+      <w:lvlText w:val=""/>
+      <w:lvlJc w:val="left"/>
+      <w:pPr>
+        <w:ind w:left="5040" w:hanging="360"/>
+      </w:pPr>
+      <w:rPr>
+        <w:rFonts w:ascii="Symbol" w:hAnsi="Symbol" w:hint="default"/>
+      </w:rPr>
+    </w:lvl>
+    <w:lvl w:ilvl="7" w:tplc="042A0003" w:tentative="1">
+      <w:start w:val="1"/>
+      <w:numFmt w:val="bullet"/>
+      <w:lvlText w:val="o"/>
+      <w:lvlJc w:val="left"/>
+      <w:pPr>
+        <w:ind w:left="5760" w:hanging="360"/>
+      </w:pPr>
+      <w:rPr>
+        <w:rFonts w:ascii="Courier New" w:hAnsi="Courier New" w:cs="Courier New" w:hint="default"/>
+      </w:rPr>
+    </w:lvl>
+    <w:lvl w:ilvl="8" w:tplc="042A0005" w:tentative="1">
+      <w:start w:val="1"/>
+      <w:numFmt w:val="bullet"/>
+      <w:lvlText w:val=""/>
+      <w:lvlJc w:val="left"/>
+      <w:pPr>
+        <w:ind w:left="6480" w:hanging="360"/>
+      </w:pPr>
+      <w:rPr>
+        <w:rFonts w:ascii="Wingdings" w:hAnsi="Wingdings" w:hint="default"/>
+      </w:rPr>
+    </w:lvl>
+  </w:abstractNum>
+  <w:abstractNum w:abstractNumId="17">
+    <w:nsid w:val="2F587781"/>
+    <w:multiLevelType w:val="hybridMultilevel"/>
+    <w:tmpl w:val="37C26D2C"/>
+    <w:lvl w:ilvl="0" w:tplc="1B0AD072">
+      <w:start w:val="2"/>
+      <w:numFmt w:val="bullet"/>
+      <w:lvlText w:val="-"/>
+      <w:lvlJc w:val="left"/>
+      <w:pPr>
+        <w:ind w:left="720" w:hanging="360"/>
+      </w:pPr>
+      <w:rPr>
+        <w:rFonts w:ascii="Times New Roman" w:eastAsia="Times New Roman" w:hAnsi="Times New Roman" w:cs="Times New Roman" w:hint="default"/>
+      </w:rPr>
+    </w:lvl>
+    <w:lvl w:ilvl="1" w:tplc="042A0003" w:tentative="1">
+      <w:start w:val="1"/>
+      <w:numFmt w:val="bullet"/>
+      <w:lvlText w:val="o"/>
+      <w:lvlJc w:val="left"/>
+      <w:pPr>
+        <w:ind w:left="1440" w:hanging="360"/>
+      </w:pPr>
+      <w:rPr>
+        <w:rFonts w:ascii="Courier New" w:hAnsi="Courier New" w:cs="Courier New" w:hint="default"/>
+      </w:rPr>
+    </w:lvl>
+    <w:lvl w:ilvl="2" w:tplc="042A0005" w:tentative="1">
+      <w:start w:val="1"/>
+      <w:numFmt w:val="bullet"/>
+      <w:lvlText w:val=""/>
+      <w:lvlJc w:val="left"/>
+      <w:pPr>
+        <w:ind w:left="2160" w:hanging="360"/>
+      </w:pPr>
+      <w:rPr>
+        <w:rFonts w:ascii="Wingdings" w:hAnsi="Wingdings" w:hint="default"/>
+      </w:rPr>
+    </w:lvl>
+    <w:lvl w:ilvl="3" w:tplc="042A0001" w:tentative="1">
+      <w:start w:val="1"/>
+      <w:numFmt w:val="bullet"/>
+      <w:lvlText w:val=""/>
+      <w:lvlJc w:val="left"/>
+      <w:pPr>
+        <w:ind w:left="2880" w:hanging="360"/>
+      </w:pPr>
+      <w:rPr>
+        <w:rFonts w:ascii="Symbol" w:hAnsi="Symbol" w:hint="default"/>
+      </w:rPr>
+    </w:lvl>
+    <w:lvl w:ilvl="4" w:tplc="042A0003" w:tentative="1">
+      <w:start w:val="1"/>
+      <w:numFmt w:val="bullet"/>
+      <w:lvlText w:val="o"/>
+      <w:lvlJc w:val="left"/>
+      <w:pPr>
+        <w:ind w:left="3600" w:hanging="360"/>
+      </w:pPr>
+      <w:rPr>
+        <w:rFonts w:ascii="Courier New" w:hAnsi="Courier New" w:cs="Courier New" w:hint="default"/>
+      </w:rPr>
+    </w:lvl>
+    <w:lvl w:ilvl="5" w:tplc="042A0005" w:tentative="1">
+      <w:start w:val="1"/>
+      <w:numFmt w:val="bullet"/>
+      <w:lvlText w:val=""/>
+      <w:lvlJc w:val="left"/>
+      <w:pPr>
+        <w:ind w:left="4320" w:hanging="360"/>
+      </w:pPr>
+      <w:rPr>
+        <w:rFonts w:ascii="Wingdings" w:hAnsi="Wingdings" w:hint="default"/>
+      </w:rPr>
+    </w:lvl>
+    <w:lvl w:ilvl="6" w:tplc="042A0001" w:tentative="1">
+      <w:start w:val="1"/>
+      <w:numFmt w:val="bullet"/>
+      <w:lvlText w:val=""/>
+      <w:lvlJc w:val="left"/>
+      <w:pPr>
+        <w:ind w:left="5040" w:hanging="360"/>
+      </w:pPr>
+      <w:rPr>
+        <w:rFonts w:ascii="Symbol" w:hAnsi="Symbol" w:hint="default"/>
+      </w:rPr>
+    </w:lvl>
+    <w:lvl w:ilvl="7" w:tplc="042A0003" w:tentative="1">
+      <w:start w:val="1"/>
+      <w:numFmt w:val="bullet"/>
+      <w:lvlText w:val="o"/>
+      <w:lvlJc w:val="left"/>
+      <w:pPr>
+        <w:ind w:left="5760" w:hanging="360"/>
+      </w:pPr>
+      <w:rPr>
+        <w:rFonts w:ascii="Courier New" w:hAnsi="Courier New" w:cs="Courier New" w:hint="default"/>
+      </w:rPr>
+    </w:lvl>
+    <w:lvl w:ilvl="8" w:tplc="042A0005" w:tentative="1">
+      <w:start w:val="1"/>
+      <w:numFmt w:val="bullet"/>
+      <w:lvlText w:val=""/>
+      <w:lvlJc w:val="left"/>
+      <w:pPr>
+        <w:ind w:left="6480" w:hanging="360"/>
+      </w:pPr>
+      <w:rPr>
+        <w:rFonts w:ascii="Wingdings" w:hAnsi="Wingdings" w:hint="default"/>
+      </w:rPr>
+    </w:lvl>
+  </w:abstractNum>
+  <w:abstractNum w:abstractNumId="18">
     <w:nsid w:val="344446D3"/>
     <w:multiLevelType w:val="hybridMultilevel"/>
     <w:tmpl w:val="2EE433F4"/>
@@ -10958,7 +11698,7 @@
       </w:rPr>
     </w:lvl>
   </w:abstractNum>
-  <w:abstractNum w:abstractNumId="17">
+  <w:abstractNum w:abstractNumId="19">
     <w:nsid w:val="38746E0B"/>
     <w:multiLevelType w:val="multilevel"/>
     <w:tmpl w:val="E2906832"/>
@@ -11105,7 +11845,7 @@
       </w:rPr>
     </w:lvl>
   </w:abstractNum>
-  <w:abstractNum w:abstractNumId="18">
+  <w:abstractNum w:abstractNumId="20">
     <w:nsid w:val="3B3C3FBF"/>
     <w:multiLevelType w:val="hybridMultilevel"/>
     <w:tmpl w:val="729C5196"/>
@@ -11218,7 +11958,7 @@
       </w:rPr>
     </w:lvl>
   </w:abstractNum>
-  <w:abstractNum w:abstractNumId="19">
+  <w:abstractNum w:abstractNumId="21">
     <w:nsid w:val="3D117350"/>
     <w:multiLevelType w:val="hybridMultilevel"/>
     <w:tmpl w:val="0DE8E794"/>
@@ -11331,7 +12071,7 @@
       </w:rPr>
     </w:lvl>
   </w:abstractNum>
-  <w:abstractNum w:abstractNumId="20">
+  <w:abstractNum w:abstractNumId="22">
     <w:nsid w:val="3D7C7321"/>
     <w:multiLevelType w:val="hybridMultilevel"/>
     <w:tmpl w:val="F8EAACB6"/>
@@ -11417,7 +12157,7 @@
       </w:pPr>
     </w:lvl>
   </w:abstractNum>
-  <w:abstractNum w:abstractNumId="21">
+  <w:abstractNum w:abstractNumId="23">
     <w:nsid w:val="3EFC029F"/>
     <w:multiLevelType w:val="hybridMultilevel"/>
     <w:tmpl w:val="3CB41FB6"/>
@@ -11530,7 +12270,7 @@
       </w:rPr>
     </w:lvl>
   </w:abstractNum>
-  <w:abstractNum w:abstractNumId="22">
+  <w:abstractNum w:abstractNumId="24">
     <w:nsid w:val="3F560976"/>
     <w:multiLevelType w:val="hybridMultilevel"/>
     <w:tmpl w:val="504CE872"/>
@@ -11643,7 +12383,7 @@
       </w:rPr>
     </w:lvl>
   </w:abstractNum>
-  <w:abstractNum w:abstractNumId="23">
+  <w:abstractNum w:abstractNumId="25">
     <w:nsid w:val="3FE90ED9"/>
     <w:multiLevelType w:val="hybridMultilevel"/>
     <w:tmpl w:val="B0C056F8"/>
@@ -11732,7 +12472,96 @@
       </w:pPr>
     </w:lvl>
   </w:abstractNum>
-  <w:abstractNum w:abstractNumId="24">
+  <w:abstractNum w:abstractNumId="26">
+    <w:nsid w:val="406647D2"/>
+    <w:multiLevelType w:val="hybridMultilevel"/>
+    <w:tmpl w:val="F1306A06"/>
+    <w:lvl w:ilvl="0" w:tplc="23528DB2">
+      <w:start w:val="1"/>
+      <w:numFmt w:val="decimal"/>
+      <w:lvlText w:val="2.7.%1"/>
+      <w:lvlJc w:val="left"/>
+      <w:pPr>
+        <w:ind w:left="720" w:hanging="360"/>
+      </w:pPr>
+      <w:rPr>
+        <w:rFonts w:hint="default"/>
+      </w:rPr>
+    </w:lvl>
+    <w:lvl w:ilvl="1" w:tplc="042A0019" w:tentative="1">
+      <w:start w:val="1"/>
+      <w:numFmt w:val="lowerLetter"/>
+      <w:lvlText w:val="%2."/>
+      <w:lvlJc w:val="left"/>
+      <w:pPr>
+        <w:ind w:left="1440" w:hanging="360"/>
+      </w:pPr>
+    </w:lvl>
+    <w:lvl w:ilvl="2" w:tplc="042A001B" w:tentative="1">
+      <w:start w:val="1"/>
+      <w:numFmt w:val="lowerRoman"/>
+      <w:lvlText w:val="%3."/>
+      <w:lvlJc w:val="right"/>
+      <w:pPr>
+        <w:ind w:left="2160" w:hanging="180"/>
+      </w:pPr>
+    </w:lvl>
+    <w:lvl w:ilvl="3" w:tplc="042A000F" w:tentative="1">
+      <w:start w:val="1"/>
+      <w:numFmt w:val="decimal"/>
+      <w:lvlText w:val="%4."/>
+      <w:lvlJc w:val="left"/>
+      <w:pPr>
+        <w:ind w:left="2880" w:hanging="360"/>
+      </w:pPr>
+    </w:lvl>
+    <w:lvl w:ilvl="4" w:tplc="042A0019" w:tentative="1">
+      <w:start w:val="1"/>
+      <w:numFmt w:val="lowerLetter"/>
+      <w:lvlText w:val="%5."/>
+      <w:lvlJc w:val="left"/>
+      <w:pPr>
+        <w:ind w:left="3600" w:hanging="360"/>
+      </w:pPr>
+    </w:lvl>
+    <w:lvl w:ilvl="5" w:tplc="042A001B" w:tentative="1">
+      <w:start w:val="1"/>
+      <w:numFmt w:val="lowerRoman"/>
+      <w:lvlText w:val="%6."/>
+      <w:lvlJc w:val="right"/>
+      <w:pPr>
+        <w:ind w:left="4320" w:hanging="180"/>
+      </w:pPr>
+    </w:lvl>
+    <w:lvl w:ilvl="6" w:tplc="042A000F" w:tentative="1">
+      <w:start w:val="1"/>
+      <w:numFmt w:val="decimal"/>
+      <w:lvlText w:val="%7."/>
+      <w:lvlJc w:val="left"/>
+      <w:pPr>
+        <w:ind w:left="5040" w:hanging="360"/>
+      </w:pPr>
+    </w:lvl>
+    <w:lvl w:ilvl="7" w:tplc="042A0019" w:tentative="1">
+      <w:start w:val="1"/>
+      <w:numFmt w:val="lowerLetter"/>
+      <w:lvlText w:val="%8."/>
+      <w:lvlJc w:val="left"/>
+      <w:pPr>
+        <w:ind w:left="5760" w:hanging="360"/>
+      </w:pPr>
+    </w:lvl>
+    <w:lvl w:ilvl="8" w:tplc="042A001B" w:tentative="1">
+      <w:start w:val="1"/>
+      <w:numFmt w:val="lowerRoman"/>
+      <w:lvlText w:val="%9."/>
+      <w:lvlJc w:val="right"/>
+      <w:pPr>
+        <w:ind w:left="6480" w:hanging="180"/>
+      </w:pPr>
+    </w:lvl>
+  </w:abstractNum>
+  <w:abstractNum w:abstractNumId="27">
     <w:nsid w:val="48867257"/>
     <w:multiLevelType w:val="hybridMultilevel"/>
     <w:tmpl w:val="56080820"/>
@@ -11821,7 +12650,7 @@
       </w:pPr>
     </w:lvl>
   </w:abstractNum>
-  <w:abstractNum w:abstractNumId="25">
+  <w:abstractNum w:abstractNumId="28">
     <w:nsid w:val="4AA43442"/>
     <w:multiLevelType w:val="hybridMultilevel"/>
     <w:tmpl w:val="AD88D1CA"/>
@@ -11910,7 +12739,7 @@
       </w:pPr>
     </w:lvl>
   </w:abstractNum>
-  <w:abstractNum w:abstractNumId="26">
+  <w:abstractNum w:abstractNumId="29">
     <w:nsid w:val="4C1A45F5"/>
     <w:multiLevelType w:val="hybridMultilevel"/>
     <w:tmpl w:val="07FCAE32"/>
@@ -12023,7 +12852,7 @@
       </w:rPr>
     </w:lvl>
   </w:abstractNum>
-  <w:abstractNum w:abstractNumId="27">
+  <w:abstractNum w:abstractNumId="30">
     <w:nsid w:val="53274511"/>
     <w:multiLevelType w:val="hybridMultilevel"/>
     <w:tmpl w:val="1188D6B0"/>
@@ -12136,7 +12965,7 @@
       </w:rPr>
     </w:lvl>
   </w:abstractNum>
-  <w:abstractNum w:abstractNumId="28">
+  <w:abstractNum w:abstractNumId="31">
     <w:nsid w:val="61775D76"/>
     <w:multiLevelType w:val="multilevel"/>
     <w:tmpl w:val="2020EB4E"/>
@@ -12283,7 +13112,7 @@
       </w:rPr>
     </w:lvl>
   </w:abstractNum>
-  <w:abstractNum w:abstractNumId="29">
+  <w:abstractNum w:abstractNumId="32">
     <w:nsid w:val="6A895143"/>
     <w:multiLevelType w:val="multilevel"/>
     <w:tmpl w:val="042A001F"/>
@@ -12369,7 +13198,7 @@
       </w:pPr>
     </w:lvl>
   </w:abstractNum>
-  <w:abstractNum w:abstractNumId="30">
+  <w:abstractNum w:abstractNumId="33">
     <w:nsid w:val="6AB853AE"/>
     <w:multiLevelType w:val="hybridMultilevel"/>
     <w:tmpl w:val="62864D0E"/>
@@ -12460,7 +13289,7 @@
       </w:pPr>
     </w:lvl>
   </w:abstractNum>
-  <w:abstractNum w:abstractNumId="31">
+  <w:abstractNum w:abstractNumId="34">
     <w:nsid w:val="6D540DAC"/>
     <w:multiLevelType w:val="hybridMultilevel"/>
     <w:tmpl w:val="8974B6AA"/>
@@ -12573,7 +13402,7 @@
       </w:rPr>
     </w:lvl>
   </w:abstractNum>
-  <w:abstractNum w:abstractNumId="32">
+  <w:abstractNum w:abstractNumId="35">
     <w:nsid w:val="6E487C57"/>
     <w:multiLevelType w:val="hybridMultilevel"/>
     <w:tmpl w:val="F6223288"/>
@@ -12662,7 +13491,7 @@
       </w:pPr>
     </w:lvl>
   </w:abstractNum>
-  <w:abstractNum w:abstractNumId="33">
+  <w:abstractNum w:abstractNumId="36">
     <w:nsid w:val="6FFE3098"/>
     <w:multiLevelType w:val="hybridMultilevel"/>
     <w:tmpl w:val="C2467B78"/>
@@ -12775,7 +13604,7 @@
       </w:rPr>
     </w:lvl>
   </w:abstractNum>
-  <w:abstractNum w:abstractNumId="34">
+  <w:abstractNum w:abstractNumId="37">
     <w:nsid w:val="70540967"/>
     <w:multiLevelType w:val="hybridMultilevel"/>
     <w:tmpl w:val="D7800710"/>
@@ -12888,7 +13717,7 @@
       </w:rPr>
     </w:lvl>
   </w:abstractNum>
-  <w:abstractNum w:abstractNumId="35">
+  <w:abstractNum w:abstractNumId="38">
     <w:nsid w:val="78325600"/>
     <w:multiLevelType w:val="hybridMultilevel"/>
     <w:tmpl w:val="02C807C0"/>
@@ -13000,7 +13829,7 @@
       </w:rPr>
     </w:lvl>
   </w:abstractNum>
-  <w:abstractNum w:abstractNumId="36">
+  <w:abstractNum w:abstractNumId="39">
     <w:nsid w:val="7D917519"/>
     <w:multiLevelType w:val="hybridMultilevel"/>
     <w:tmpl w:val="039E3DC0"/>
@@ -13113,7 +13942,7 @@
       </w:rPr>
     </w:lvl>
   </w:abstractNum>
-  <w:abstractNum w:abstractNumId="37">
+  <w:abstractNum w:abstractNumId="40">
     <w:nsid w:val="7D9C216E"/>
     <w:multiLevelType w:val="hybridMultilevel"/>
     <w:tmpl w:val="25E8AA64"/>
@@ -13226,7 +14055,7 @@
       </w:rPr>
     </w:lvl>
   </w:abstractNum>
-  <w:abstractNum w:abstractNumId="38">
+  <w:abstractNum w:abstractNumId="41">
     <w:nsid w:val="7E4614C7"/>
     <w:multiLevelType w:val="multilevel"/>
     <w:tmpl w:val="FEC0CA0E"/>
@@ -13373,7 +14202,7 @@
       </w:rPr>
     </w:lvl>
   </w:abstractNum>
-  <w:abstractNum w:abstractNumId="39">
+  <w:abstractNum w:abstractNumId="42">
     <w:nsid w:val="7EB40CAC"/>
     <w:multiLevelType w:val="hybridMultilevel"/>
     <w:tmpl w:val="CF00CB08"/>
@@ -13486,7 +14315,7 @@
       </w:rPr>
     </w:lvl>
   </w:abstractNum>
-  <w:abstractNum w:abstractNumId="40">
+  <w:abstractNum w:abstractNumId="43">
     <w:nsid w:val="7F117E52"/>
     <w:multiLevelType w:val="hybridMultilevel"/>
     <w:tmpl w:val="AB88247C"/>
@@ -13600,67 +14429,67 @@
     </w:lvl>
   </w:abstractNum>
   <w:num w:numId="1">
-    <w:abstractNumId w:val="35"/>
+    <w:abstractNumId w:val="38"/>
   </w:num>
   <w:num w:numId="2">
     <w:abstractNumId w:val="4"/>
   </w:num>
   <w:num w:numId="3">
+    <w:abstractNumId w:val="42"/>
+  </w:num>
+  <w:num w:numId="4">
+    <w:abstractNumId w:val="29"/>
+  </w:num>
+  <w:num w:numId="5">
+    <w:abstractNumId w:val="36"/>
+  </w:num>
+  <w:num w:numId="6">
+    <w:abstractNumId w:val="20"/>
+  </w:num>
+  <w:num w:numId="7">
+    <w:abstractNumId w:val="24"/>
+  </w:num>
+  <w:num w:numId="8">
+    <w:abstractNumId w:val="23"/>
+  </w:num>
+  <w:num w:numId="9">
     <w:abstractNumId w:val="39"/>
   </w:num>
-  <w:num w:numId="4">
-    <w:abstractNumId w:val="26"/>
-  </w:num>
-  <w:num w:numId="5">
-    <w:abstractNumId w:val="33"/>
-  </w:num>
-  <w:num w:numId="6">
-    <w:abstractNumId w:val="18"/>
-  </w:num>
-  <w:num w:numId="7">
-    <w:abstractNumId w:val="22"/>
-  </w:num>
-  <w:num w:numId="8">
-    <w:abstractNumId w:val="21"/>
-  </w:num>
-  <w:num w:numId="9">
-    <w:abstractNumId w:val="36"/>
-  </w:num>
   <w:num w:numId="10">
-    <w:abstractNumId w:val="37"/>
+    <w:abstractNumId w:val="40"/>
   </w:num>
   <w:num w:numId="11">
     <w:abstractNumId w:val="9"/>
   </w:num>
   <w:num w:numId="12">
-    <w:abstractNumId w:val="23"/>
+    <w:abstractNumId w:val="25"/>
   </w:num>
   <w:num w:numId="13">
-    <w:abstractNumId w:val="27"/>
+    <w:abstractNumId w:val="30"/>
   </w:num>
   <w:num w:numId="14">
+    <w:abstractNumId w:val="21"/>
+  </w:num>
+  <w:num w:numId="15">
+    <w:abstractNumId w:val="37"/>
+  </w:num>
+  <w:num w:numId="16">
+    <w:abstractNumId w:val="32"/>
+  </w:num>
+  <w:num w:numId="17">
+    <w:abstractNumId w:val="31"/>
+  </w:num>
+  <w:num w:numId="18">
+    <w:abstractNumId w:val="31"/>
+  </w:num>
+  <w:num w:numId="19">
     <w:abstractNumId w:val="19"/>
   </w:num>
-  <w:num w:numId="15">
-    <w:abstractNumId w:val="34"/>
-  </w:num>
-  <w:num w:numId="16">
-    <w:abstractNumId w:val="29"/>
-  </w:num>
-  <w:num w:numId="17">
-    <w:abstractNumId w:val="28"/>
-  </w:num>
-  <w:num w:numId="18">
-    <w:abstractNumId w:val="28"/>
-  </w:num>
-  <w:num w:numId="19">
-    <w:abstractNumId w:val="17"/>
-  </w:num>
   <w:num w:numId="20">
-    <w:abstractNumId w:val="16"/>
+    <w:abstractNumId w:val="18"/>
   </w:num>
   <w:num w:numId="21">
-    <w:abstractNumId w:val="32"/>
+    <w:abstractNumId w:val="35"/>
   </w:num>
   <w:num w:numId="22">
     <w:abstractNumId w:val="13"/>
@@ -13669,7 +14498,7 @@
     <w:abstractNumId w:val="5"/>
   </w:num>
   <w:num w:numId="24">
-    <w:abstractNumId w:val="20"/>
+    <w:abstractNumId w:val="22"/>
   </w:num>
   <w:num w:numId="25">
     <w:abstractNumId w:val="3"/>
@@ -13678,7 +14507,7 @@
     <w:abstractNumId w:val="15"/>
   </w:num>
   <w:num w:numId="27">
-    <w:abstractNumId w:val="38"/>
+    <w:abstractNumId w:val="41"/>
   </w:num>
   <w:num w:numId="28">
     <w:abstractNumId w:val="10"/>
@@ -13687,10 +14516,10 @@
     <w:abstractNumId w:val="14"/>
   </w:num>
   <w:num w:numId="30">
-    <w:abstractNumId w:val="40"/>
+    <w:abstractNumId w:val="43"/>
   </w:num>
   <w:num w:numId="31">
-    <w:abstractNumId w:val="25"/>
+    <w:abstractNumId w:val="28"/>
   </w:num>
   <w:num w:numId="32">
     <w:abstractNumId w:val="0"/>
@@ -13705,10 +14534,10 @@
     <w:abstractNumId w:val="2"/>
   </w:num>
   <w:num w:numId="36">
-    <w:abstractNumId w:val="24"/>
+    <w:abstractNumId w:val="27"/>
   </w:num>
   <w:num w:numId="37">
-    <w:abstractNumId w:val="30"/>
+    <w:abstractNumId w:val="33"/>
   </w:num>
   <w:num w:numId="38">
     <w:abstractNumId w:val="12"/>
@@ -13723,7 +14552,16 @@
     <w:abstractNumId w:val="8"/>
   </w:num>
   <w:num w:numId="42">
-    <w:abstractNumId w:val="31"/>
+    <w:abstractNumId w:val="34"/>
+  </w:num>
+  <w:num w:numId="43">
+    <w:abstractNumId w:val="26"/>
+  </w:num>
+  <w:num w:numId="44">
+    <w:abstractNumId w:val="17"/>
+  </w:num>
+  <w:num w:numId="45">
+    <w:abstractNumId w:val="16"/>
   </w:num>
 </w:numbering>
 </file>
@@ -14811,6 +15649,32 @@
       <w:szCs w:val="18"/>
     </w:rPr>
   </w:style>
+  <w:style w:type="table" w:styleId="TableGrid">
+    <w:name w:val="Table Grid"/>
+    <w:basedOn w:val="TableNormal"/>
+    <w:uiPriority w:val="59"/>
+    <w:rsid w:val="004E59A1"/>
+    <w:pPr>
+      <w:spacing w:after="0" w:line="240" w:lineRule="auto"/>
+    </w:pPr>
+    <w:tblPr>
+      <w:tblInd w:w="0" w:type="dxa"/>
+      <w:tblBorders>
+        <w:top w:val="single" w:sz="4" w:space="0" w:color="000000" w:themeColor="text1"/>
+        <w:left w:val="single" w:sz="4" w:space="0" w:color="000000" w:themeColor="text1"/>
+        <w:bottom w:val="single" w:sz="4" w:space="0" w:color="000000" w:themeColor="text1"/>
+        <w:right w:val="single" w:sz="4" w:space="0" w:color="000000" w:themeColor="text1"/>
+        <w:insideH w:val="single" w:sz="4" w:space="0" w:color="000000" w:themeColor="text1"/>
+        <w:insideV w:val="single" w:sz="4" w:space="0" w:color="000000" w:themeColor="text1"/>
+      </w:tblBorders>
+      <w:tblCellMar>
+        <w:top w:w="0" w:type="dxa"/>
+        <w:left w:w="108" w:type="dxa"/>
+        <w:bottom w:w="0" w:type="dxa"/>
+        <w:right w:w="108" w:type="dxa"/>
+      </w:tblCellMar>
+    </w:tblPr>
+  </w:style>
 </w:styles>
 </file>
 

</xml_diff>

<commit_message>
Lương Kiến Minh - 6 - DetailedDesign.docx - hoàn thành phần đăng ký và đăng nhập
</commit_message>
<xml_diff>
--- a/6. Source Code/DetailedDesign.docx
+++ b/6. Source Code/DetailedDesign.docx
@@ -155,7 +155,7 @@
         <w:rPr>
           <w:noProof/>
           <w:color w:val="FF0000"/>
-          <w:lang w:val="vi-VN" w:eastAsia="vi-VN"/>
+          <w:lang w:eastAsia="zh-CN"/>
         </w:rPr>
         <w:drawing>
           <wp:anchor distT="0" distB="0" distL="114300" distR="114300" simplePos="0" relativeHeight="251659264" behindDoc="0" locked="0" layoutInCell="1" allowOverlap="1">
@@ -872,7 +872,11 @@
             </w:tcBorders>
             <w:shd w:val="clear" w:color="auto" w:fill="auto"/>
           </w:tcPr>
-          <w:p/>
+          <w:p>
+            <w:r>
+              <w:t>30/5/2010</w:t>
+            </w:r>
+          </w:p>
         </w:tc>
         <w:tc>
           <w:tcPr>
@@ -884,7 +888,11 @@
             </w:tcBorders>
             <w:shd w:val="clear" w:color="auto" w:fill="auto"/>
           </w:tcPr>
-          <w:p/>
+          <w:p>
+            <w:r>
+              <w:t>0.2</w:t>
+            </w:r>
+          </w:p>
         </w:tc>
         <w:tc>
           <w:tcPr>
@@ -896,7 +904,11 @@
             </w:tcBorders>
             <w:shd w:val="clear" w:color="auto" w:fill="auto"/>
           </w:tcPr>
-          <w:p/>
+          <w:p>
+            <w:r>
+              <w:t>Detail design chức năng đăng nhập và đăng ký</w:t>
+            </w:r>
+          </w:p>
         </w:tc>
         <w:tc>
           <w:tcPr>
@@ -909,7 +921,11 @@
             </w:tcBorders>
             <w:shd w:val="clear" w:color="auto" w:fill="auto"/>
           </w:tcPr>
-          <w:p/>
+          <w:p>
+            <w:r>
+              <w:t>Lương Kiến Minh</w:t>
+            </w:r>
+          </w:p>
         </w:tc>
       </w:tr>
     </w:tbl>
@@ -4154,7 +4170,6 @@
                 <w:rStyle w:val="Hyperlink"/>
                 <w:noProof/>
               </w:rPr>
-              <w:lastRenderedPageBreak/>
               <w:fldChar w:fldCharType="begin"/>
             </w:r>
             <w:r>
@@ -4287,6 +4302,7 @@
                 <w:rStyle w:val="Hyperlink"/>
                 <w:noProof/>
               </w:rPr>
+              <w:lastRenderedPageBreak/>
               <w:fldChar w:fldCharType="begin"/>
             </w:r>
             <w:r>
@@ -6351,7 +6367,6 @@
                   </w:rPr>
                 </w:rPrChange>
               </w:rPr>
-              <w:lastRenderedPageBreak/>
               <w:delText>3.1.1</w:delText>
             </w:r>
             <w:r>
@@ -6466,6 +6481,7 @@
                   </w:rPr>
                 </w:rPrChange>
               </w:rPr>
+              <w:lastRenderedPageBreak/>
               <w:delText>3.1.3</w:delText>
             </w:r>
             <w:r>
@@ -7221,29 +7237,1648 @@
     </w:p>
     <w:p>
       <w:pPr>
+        <w:pStyle w:val="Heading3"/>
+      </w:pPr>
+      <w:r>
+        <w:t xml:space="preserve">Giao diện màn hình </w:t>
+      </w:r>
+    </w:p>
+    <w:p>
+      <w:r>
+        <w:rPr>
+          <w:noProof/>
+          <w:lang w:eastAsia="zh-CN"/>
+        </w:rPr>
+        <w:pict>
+          <v:group id="_x0000_s1079" editas="canvas" style="position:absolute;margin-left:-.65pt;margin-top:.45pt;width:308.25pt;height:243.6pt;z-index:251671552" coordorigin="4184,2396" coordsize="4342,3431">
+            <o:lock v:ext="edit" aspectratio="t"/>
+            <v:shapetype id="_x0000_t75" coordsize="21600,21600" o:spt="75" o:preferrelative="t" path="m@4@5l@4@11@9@11@9@5xe" filled="f" stroked="f">
+              <v:stroke joinstyle="miter"/>
+              <v:formulas>
+                <v:f eqn="if lineDrawn pixelLineWidth 0"/>
+                <v:f eqn="sum @0 1 0"/>
+                <v:f eqn="sum 0 0 @1"/>
+                <v:f eqn="prod @2 1 2"/>
+                <v:f eqn="prod @3 21600 pixelWidth"/>
+                <v:f eqn="prod @3 21600 pixelHeight"/>
+                <v:f eqn="sum @0 0 1"/>
+                <v:f eqn="prod @6 1 2"/>
+                <v:f eqn="prod @7 21600 pixelWidth"/>
+                <v:f eqn="sum @8 21600 0"/>
+                <v:f eqn="prod @7 21600 pixelHeight"/>
+                <v:f eqn="sum @10 21600 0"/>
+              </v:formulas>
+              <v:path o:extrusionok="f" gradientshapeok="t" o:connecttype="rect"/>
+              <o:lock v:ext="edit" aspectratio="t"/>
+            </v:shapetype>
+            <v:shape id="_x0000_s1078" type="#_x0000_t75" style="position:absolute;left:4184;top:2396;width:4342;height:3431" o:preferrelative="f">
+              <v:fill o:detectmouseclick="t"/>
+              <v:path o:extrusionok="t" o:connecttype="none"/>
+              <o:lock v:ext="edit" text="t"/>
+            </v:shape>
+            <v:shapetype id="_x0000_t61" coordsize="21600,21600" o:spt="61" adj="1350,25920" path="m,l0@8@12@24,0@9,,21600@6,21600@15@27@7,21600,21600,21600,21600@9@18@30,21600@8,21600,0@7,0@21@33@6,xe">
+              <v:stroke joinstyle="miter"/>
+              <v:formulas>
+                <v:f eqn="sum 10800 0 #0"/>
+                <v:f eqn="sum 10800 0 #1"/>
+                <v:f eqn="sum #0 0 #1"/>
+                <v:f eqn="sum @0 @1 0"/>
+                <v:f eqn="sum 21600 0 #0"/>
+                <v:f eqn="sum 21600 0 #1"/>
+                <v:f eqn="if @0 3600 12600"/>
+                <v:f eqn="if @0 9000 18000"/>
+                <v:f eqn="if @1 3600 12600"/>
+                <v:f eqn="if @1 9000 18000"/>
+                <v:f eqn="if @2 0 #0"/>
+                <v:f eqn="if @3 @10 0"/>
+                <v:f eqn="if #0 0 @11"/>
+                <v:f eqn="if @2 @6 #0"/>
+                <v:f eqn="if @3 @6 @13"/>
+                <v:f eqn="if @5 @6 @14"/>
+                <v:f eqn="if @2 #0 21600"/>
+                <v:f eqn="if @3 21600 @16"/>
+                <v:f eqn="if @4 21600 @17"/>
+                <v:f eqn="if @2 #0 @6"/>
+                <v:f eqn="if @3 @19 @6"/>
+                <v:f eqn="if #1 @6 @20"/>
+                <v:f eqn="if @2 @8 #1"/>
+                <v:f eqn="if @3 @22 @8"/>
+                <v:f eqn="if #0 @8 @23"/>
+                <v:f eqn="if @2 21600 #1"/>
+                <v:f eqn="if @3 21600 @25"/>
+                <v:f eqn="if @5 21600 @26"/>
+                <v:f eqn="if @2 #1 @8"/>
+                <v:f eqn="if @3 @8 @28"/>
+                <v:f eqn="if @4 @8 @29"/>
+                <v:f eqn="if @2 #1 0"/>
+                <v:f eqn="if @3 @31 0"/>
+                <v:f eqn="if #1 0 @32"/>
+                <v:f eqn="val #0"/>
+                <v:f eqn="val #1"/>
+              </v:formulas>
+              <v:path o:connecttype="custom" o:connectlocs="10800,0;0,10800;10800,21600;21600,10800;@34,@35"/>
+              <v:handles>
+                <v:h position="#0,#1"/>
+              </v:handles>
+            </v:shapetype>
+            <v:shape id="_x0000_s1081" type="#_x0000_t61" style="position:absolute;left:7100;top:2526;width:1187;height:632" adj="4458,25140">
+              <v:textbox>
+                <w:txbxContent>
+                  <w:p>
+                    <w:r>
+                      <w:t>Nhập tên tài khoản</w:t>
+                    </w:r>
+                  </w:p>
+                </w:txbxContent>
+              </v:textbox>
+            </v:shape>
+            <v:shape id="_x0000_s1082" type="#_x0000_t61" style="position:absolute;left:7221;top:4123;width:1187;height:632" adj="4807,-4282">
+              <v:textbox>
+                <w:txbxContent>
+                  <w:p>
+                    <w:r>
+                      <w:t>Nhập mật khẩu</w:t>
+                    </w:r>
+                  </w:p>
+                </w:txbxContent>
+              </v:textbox>
+            </v:shape>
+            <v:shape id="_x0000_s1083" type="#_x0000_t61" style="position:absolute;left:5033;top:4582;width:1187;height:632" adj="21510,-6254">
+              <v:textbox>
+                <w:txbxContent>
+                  <w:p>
+                    <w:r>
+                      <w:t>Thực hiện đăng nhập</w:t>
+                    </w:r>
+                  </w:p>
+                </w:txbxContent>
+              </v:textbox>
+            </v:shape>
+            <v:shape id="_x0000_s1084" type="#_x0000_t61" style="position:absolute;left:6331;top:4861;width:1187;height:631" adj="18910,26446">
+              <v:textbox>
+                <w:txbxContent>
+                  <w:p>
+                    <w:r>
+                      <w:t>Click chọn tạo tài khoản</w:t>
+                    </w:r>
+                  </w:p>
+                </w:txbxContent>
+              </v:textbox>
+            </v:shape>
+          </v:group>
+        </w:pict>
+      </w:r>
+      <w:r>
+        <w:drawing>
+          <wp:inline distT="0" distB="0" distL="0" distR="0">
+            <wp:extent cx="3905969" cy="3087567"/>
+            <wp:effectExtent l="19050" t="0" r="0" b="0"/>
+            <wp:docPr id="10" name="Picture 2"/>
+            <wp:cNvGraphicFramePr>
+              <a:graphicFrameLocks xmlns:a="http://schemas.openxmlformats.org/drawingml/2006/main" noChangeAspect="1"/>
+            </wp:cNvGraphicFramePr>
+            <a:graphic xmlns:a="http://schemas.openxmlformats.org/drawingml/2006/main">
+              <a:graphicData uri="http://schemas.openxmlformats.org/drawingml/2006/picture">
+                <pic:pic xmlns:pic="http://schemas.openxmlformats.org/drawingml/2006/picture">
+                  <pic:nvPicPr>
+                    <pic:cNvPr id="0" name="Picture 2"/>
+                    <pic:cNvPicPr>
+                      <a:picLocks noChangeAspect="1" noChangeArrowheads="1"/>
+                    </pic:cNvPicPr>
+                  </pic:nvPicPr>
+                  <pic:blipFill>
+                    <a:blip r:embed="rId9" cstate="print"/>
+                    <a:srcRect/>
+                    <a:stretch>
+                      <a:fillRect/>
+                    </a:stretch>
+                  </pic:blipFill>
+                  <pic:spPr bwMode="auto">
+                    <a:xfrm>
+                      <a:off x="0" y="0"/>
+                      <a:ext cx="3906203" cy="3087752"/>
+                    </a:xfrm>
+                    <a:prstGeom prst="rect">
+                      <a:avLst/>
+                    </a:prstGeom>
+                    <a:noFill/>
+                    <a:ln w="9525">
+                      <a:noFill/>
+                      <a:miter lim="800000"/>
+                      <a:headEnd/>
+                      <a:tailEnd/>
+                    </a:ln>
+                  </pic:spPr>
+                </pic:pic>
+              </a:graphicData>
+            </a:graphic>
+          </wp:inline>
+        </w:drawing>
+      </w:r>
+    </w:p>
+    <w:p>
+      <w:pPr>
+        <w:pStyle w:val="Heading3"/>
+      </w:pPr>
+      <w:bookmarkStart w:id="224" w:name="_Toc262710125"/>
+      <w:bookmarkStart w:id="225" w:name="OLE_LINK3"/>
+      <w:bookmarkStart w:id="226" w:name="OLE_LINK4"/>
+      <w:r>
+        <w:t>Mục đích của màn hình</w:t>
+      </w:r>
+    </w:p>
+    <w:bookmarkEnd w:id="225"/>
+    <w:bookmarkEnd w:id="226"/>
+    <w:p>
+      <w:r>
+        <w:t>Thực hiện chức năng đăng nhập trứơc khi vào giao diện chính của chương trình để sử dụng chức năng như Đại Số, Hình Học …. Nếu chưa có tài khoản đăng nhập, ngừơi dùng có thể thực hiện tạo một tài khỏan mới</w:t>
+      </w:r>
+    </w:p>
+    <w:p>
+      <w:pPr>
+        <w:pStyle w:val="Heading3"/>
+      </w:pPr>
+      <w:r>
+        <w:t>Các thành phần chính trên màn hình</w:t>
+      </w:r>
+    </w:p>
+    <w:p/>
+    <w:tbl>
+      <w:tblPr>
+        <w:tblStyle w:val="TableGrid"/>
+        <w:tblW w:w="0" w:type="auto"/>
+        <w:tblInd w:w="360" w:type="dxa"/>
+        <w:tblLook w:val="04A0"/>
+      </w:tblPr>
+      <w:tblGrid>
+        <w:gridCol w:w="2016"/>
+        <w:gridCol w:w="4715"/>
+        <w:gridCol w:w="3349"/>
+      </w:tblGrid>
+      <w:tr>
+        <w:tc>
+          <w:tcPr>
+            <w:tcW w:w="2016" w:type="dxa"/>
+          </w:tcPr>
+          <w:p>
+            <w:pPr>
+              <w:rPr>
+                <w:rFonts w:asciiTheme="majorHAnsi" w:hAnsiTheme="majorHAnsi" w:cstheme="majorHAnsi"/>
+                <w:b/>
+                <w:sz w:val="26"/>
+                <w:szCs w:val="26"/>
+              </w:rPr>
+            </w:pPr>
+            <w:r>
+              <w:rPr>
+                <w:rFonts w:asciiTheme="majorHAnsi" w:hAnsiTheme="majorHAnsi" w:cstheme="majorHAnsi"/>
+                <w:b/>
+                <w:sz w:val="26"/>
+                <w:szCs w:val="26"/>
+              </w:rPr>
+              <w:t>Tên thành phần</w:t>
+            </w:r>
+          </w:p>
+        </w:tc>
+        <w:tc>
+          <w:tcPr>
+            <w:tcW w:w="4715" w:type="dxa"/>
+          </w:tcPr>
+          <w:p>
+            <w:pPr>
+              <w:rPr>
+                <w:rFonts w:asciiTheme="majorHAnsi" w:hAnsiTheme="majorHAnsi" w:cstheme="majorHAnsi"/>
+                <w:b/>
+                <w:sz w:val="26"/>
+                <w:szCs w:val="26"/>
+              </w:rPr>
+            </w:pPr>
+            <w:r>
+              <w:rPr>
+                <w:rFonts w:asciiTheme="majorHAnsi" w:hAnsiTheme="majorHAnsi" w:cstheme="majorHAnsi"/>
+                <w:b/>
+                <w:sz w:val="26"/>
+                <w:szCs w:val="26"/>
+              </w:rPr>
+              <w:t>Mục đích sử dụng</w:t>
+            </w:r>
+          </w:p>
+        </w:tc>
+        <w:tc>
+          <w:tcPr>
+            <w:tcW w:w="3349" w:type="dxa"/>
+          </w:tcPr>
+          <w:p>
+            <w:pPr>
+              <w:rPr>
+                <w:rFonts w:asciiTheme="majorHAnsi" w:hAnsiTheme="majorHAnsi" w:cstheme="majorHAnsi"/>
+                <w:b/>
+                <w:sz w:val="26"/>
+                <w:szCs w:val="26"/>
+              </w:rPr>
+            </w:pPr>
+            <w:r>
+              <w:rPr>
+                <w:rFonts w:asciiTheme="majorHAnsi" w:hAnsiTheme="majorHAnsi" w:cstheme="majorHAnsi"/>
+                <w:b/>
+                <w:sz w:val="26"/>
+                <w:szCs w:val="26"/>
+              </w:rPr>
+              <w:t>Các thao tác</w:t>
+            </w:r>
+          </w:p>
+        </w:tc>
+      </w:tr>
+      <w:tr>
+        <w:tc>
+          <w:tcPr>
+            <w:tcW w:w="2016" w:type="dxa"/>
+          </w:tcPr>
+          <w:p>
+            <w:pPr>
+              <w:rPr>
+                <w:rFonts w:asciiTheme="majorHAnsi" w:hAnsiTheme="majorHAnsi" w:cstheme="majorHAnsi"/>
+                <w:sz w:val="26"/>
+                <w:szCs w:val="26"/>
+              </w:rPr>
+            </w:pPr>
+            <w:r>
+              <w:rPr>
+                <w:rFonts w:asciiTheme="majorHAnsi" w:hAnsiTheme="majorHAnsi" w:cstheme="majorHAnsi"/>
+                <w:sz w:val="26"/>
+                <w:szCs w:val="26"/>
+              </w:rPr>
+              <w:t xml:space="preserve">Text Box </w:t>
+            </w:r>
+            <w:r>
+              <w:rPr>
+                <w:rFonts w:asciiTheme="majorHAnsi" w:hAnsiTheme="majorHAnsi" w:cstheme="majorHAnsi"/>
+                <w:b/>
+                <w:sz w:val="26"/>
+                <w:szCs w:val="26"/>
+              </w:rPr>
+              <w:t>Tên</w:t>
+            </w:r>
+          </w:p>
+        </w:tc>
+        <w:tc>
+          <w:tcPr>
+            <w:tcW w:w="4715" w:type="dxa"/>
+          </w:tcPr>
+          <w:p>
+            <w:pPr>
+              <w:rPr>
+                <w:rFonts w:asciiTheme="majorHAnsi" w:hAnsiTheme="majorHAnsi" w:cstheme="majorHAnsi"/>
+                <w:sz w:val="26"/>
+                <w:szCs w:val="26"/>
+              </w:rPr>
+            </w:pPr>
+            <w:r>
+              <w:rPr>
+                <w:rFonts w:asciiTheme="majorHAnsi" w:hAnsiTheme="majorHAnsi" w:cstheme="majorHAnsi"/>
+                <w:sz w:val="26"/>
+                <w:szCs w:val="26"/>
+              </w:rPr>
+              <w:t>Người dùng sẽ nhập vào tên tài khỏan của mình đã tạo trước đó để đăng nhập</w:t>
+            </w:r>
+          </w:p>
+        </w:tc>
+        <w:tc>
+          <w:tcPr>
+            <w:tcW w:w="3349" w:type="dxa"/>
+          </w:tcPr>
+          <w:p>
+            <w:pPr>
+              <w:rPr>
+                <w:rFonts w:asciiTheme="majorHAnsi" w:hAnsiTheme="majorHAnsi" w:cstheme="majorHAnsi"/>
+                <w:sz w:val="26"/>
+                <w:szCs w:val="26"/>
+              </w:rPr>
+            </w:pPr>
+            <w:r>
+              <w:rPr>
+                <w:rFonts w:asciiTheme="majorHAnsi" w:hAnsiTheme="majorHAnsi" w:cstheme="majorHAnsi"/>
+                <w:sz w:val="26"/>
+                <w:szCs w:val="26"/>
+              </w:rPr>
+              <w:t>Dùng chuột click vào Textbox hoặc dùng phím Tab</w:t>
+            </w:r>
+          </w:p>
+        </w:tc>
+      </w:tr>
+      <w:tr>
+        <w:tc>
+          <w:tcPr>
+            <w:tcW w:w="2016" w:type="dxa"/>
+          </w:tcPr>
+          <w:p>
+            <w:pPr>
+              <w:rPr>
+                <w:rFonts w:asciiTheme="majorHAnsi" w:hAnsiTheme="majorHAnsi" w:cstheme="majorHAnsi"/>
+                <w:sz w:val="26"/>
+                <w:szCs w:val="26"/>
+              </w:rPr>
+            </w:pPr>
+            <w:r>
+              <w:rPr>
+                <w:rFonts w:asciiTheme="majorHAnsi" w:hAnsiTheme="majorHAnsi" w:cstheme="majorHAnsi"/>
+                <w:sz w:val="26"/>
+                <w:szCs w:val="26"/>
+              </w:rPr>
+              <w:t xml:space="preserve">Textbox </w:t>
+            </w:r>
+            <w:r>
+              <w:rPr>
+                <w:rFonts w:asciiTheme="majorHAnsi" w:hAnsiTheme="majorHAnsi" w:cstheme="majorHAnsi"/>
+                <w:b/>
+                <w:sz w:val="26"/>
+                <w:szCs w:val="26"/>
+              </w:rPr>
+              <w:t>Mật Khẩu</w:t>
+            </w:r>
+          </w:p>
+        </w:tc>
+        <w:tc>
+          <w:tcPr>
+            <w:tcW w:w="4715" w:type="dxa"/>
+          </w:tcPr>
+          <w:p>
+            <w:pPr>
+              <w:rPr>
+                <w:rFonts w:asciiTheme="majorHAnsi" w:hAnsiTheme="majorHAnsi" w:cstheme="majorHAnsi"/>
+                <w:sz w:val="26"/>
+                <w:szCs w:val="26"/>
+              </w:rPr>
+            </w:pPr>
+            <w:r>
+              <w:rPr>
+                <w:rFonts w:asciiTheme="majorHAnsi" w:hAnsiTheme="majorHAnsi" w:cstheme="majorHAnsi"/>
+                <w:sz w:val="26"/>
+                <w:szCs w:val="26"/>
+              </w:rPr>
+              <w:t>Người dùng nhập vào mật khẩu ứng với tên tài khỏan ở trên để đăng nhập</w:t>
+            </w:r>
+          </w:p>
+        </w:tc>
+        <w:tc>
+          <w:tcPr>
+            <w:tcW w:w="3349" w:type="dxa"/>
+          </w:tcPr>
+          <w:p>
+            <w:pPr>
+              <w:rPr>
+                <w:rFonts w:asciiTheme="majorHAnsi" w:hAnsiTheme="majorHAnsi" w:cstheme="majorHAnsi"/>
+                <w:sz w:val="26"/>
+                <w:szCs w:val="26"/>
+              </w:rPr>
+            </w:pPr>
+            <w:r>
+              <w:rPr>
+                <w:rFonts w:asciiTheme="majorHAnsi" w:hAnsiTheme="majorHAnsi" w:cstheme="majorHAnsi"/>
+                <w:sz w:val="26"/>
+                <w:szCs w:val="26"/>
+              </w:rPr>
+              <w:t>Dùng chuột click vào Textbox hoặc dùng phím Tab</w:t>
+            </w:r>
+          </w:p>
+        </w:tc>
+      </w:tr>
+      <w:tr>
+        <w:tc>
+          <w:tcPr>
+            <w:tcW w:w="2016" w:type="dxa"/>
+          </w:tcPr>
+          <w:p>
+            <w:pPr>
+              <w:rPr>
+                <w:rFonts w:asciiTheme="majorHAnsi" w:hAnsiTheme="majorHAnsi" w:cstheme="majorHAnsi"/>
+                <w:sz w:val="26"/>
+                <w:szCs w:val="26"/>
+              </w:rPr>
+            </w:pPr>
+            <w:r>
+              <w:rPr>
+                <w:rFonts w:asciiTheme="majorHAnsi" w:hAnsiTheme="majorHAnsi" w:cstheme="majorHAnsi"/>
+                <w:sz w:val="26"/>
+                <w:szCs w:val="26"/>
+              </w:rPr>
+              <w:t xml:space="preserve">Button </w:t>
+            </w:r>
+            <w:r>
+              <w:rPr>
+                <w:rFonts w:asciiTheme="majorHAnsi" w:hAnsiTheme="majorHAnsi" w:cstheme="majorHAnsi"/>
+                <w:b/>
+                <w:sz w:val="26"/>
+                <w:szCs w:val="26"/>
+              </w:rPr>
+              <w:t>OK</w:t>
+            </w:r>
+          </w:p>
+        </w:tc>
+        <w:tc>
+          <w:tcPr>
+            <w:tcW w:w="4715" w:type="dxa"/>
+          </w:tcPr>
+          <w:p>
+            <w:pPr>
+              <w:rPr>
+                <w:rFonts w:asciiTheme="majorHAnsi" w:hAnsiTheme="majorHAnsi" w:cstheme="majorHAnsi"/>
+                <w:sz w:val="26"/>
+                <w:szCs w:val="26"/>
+              </w:rPr>
+            </w:pPr>
+            <w:r>
+              <w:rPr>
+                <w:rFonts w:asciiTheme="majorHAnsi" w:hAnsiTheme="majorHAnsi" w:cstheme="majorHAnsi"/>
+                <w:sz w:val="26"/>
+                <w:szCs w:val="26"/>
+              </w:rPr>
+              <w:t xml:space="preserve">Khi đã nhập xong tên tài khoản và mật khậu, người dùng sẽ chọn button OK này để thực hiện tao tác đăng nhập, nếu thành công, sẽ nhận được một thông báo </w:t>
+            </w:r>
+            <w:r>
+              <w:rPr>
+                <w:rFonts w:asciiTheme="majorHAnsi" w:hAnsiTheme="majorHAnsi" w:cstheme="majorHAnsi"/>
+                <w:b/>
+                <w:sz w:val="26"/>
+                <w:szCs w:val="26"/>
+              </w:rPr>
+              <w:t>Thành Công</w:t>
+            </w:r>
+            <w:r>
+              <w:rPr>
+                <w:rFonts w:asciiTheme="majorHAnsi" w:hAnsiTheme="majorHAnsi" w:cstheme="majorHAnsi"/>
+                <w:b/>
+                <w:sz w:val="26"/>
+                <w:szCs w:val="26"/>
+              </w:rPr>
+              <w:t xml:space="preserve"> </w:t>
+            </w:r>
+            <w:r>
+              <w:rPr>
+                <w:rFonts w:asciiTheme="majorHAnsi" w:hAnsiTheme="majorHAnsi" w:cstheme="majorHAnsi"/>
+                <w:sz w:val="26"/>
+                <w:szCs w:val="26"/>
+              </w:rPr>
+              <w:t xml:space="preserve">và người dùng sẽ được chuyển sang </w:t>
+            </w:r>
+            <w:r>
+              <w:rPr>
+                <w:rFonts w:asciiTheme="majorHAnsi" w:hAnsiTheme="majorHAnsi" w:cstheme="majorHAnsi"/>
+                <w:sz w:val="26"/>
+                <w:szCs w:val="26"/>
+              </w:rPr>
+              <w:lastRenderedPageBreak/>
+              <w:t>giao diện chính của chương trình</w:t>
+            </w:r>
+          </w:p>
+        </w:tc>
+        <w:tc>
+          <w:tcPr>
+            <w:tcW w:w="3349" w:type="dxa"/>
+          </w:tcPr>
+          <w:p>
+            <w:pPr>
+              <w:rPr>
+                <w:rFonts w:asciiTheme="majorHAnsi" w:hAnsiTheme="majorHAnsi" w:cstheme="majorHAnsi"/>
+                <w:sz w:val="26"/>
+                <w:szCs w:val="26"/>
+              </w:rPr>
+            </w:pPr>
+            <w:r>
+              <w:rPr>
+                <w:rFonts w:asciiTheme="majorHAnsi" w:hAnsiTheme="majorHAnsi" w:cstheme="majorHAnsi"/>
+                <w:sz w:val="26"/>
+                <w:szCs w:val="26"/>
+              </w:rPr>
+              <w:lastRenderedPageBreak/>
+              <w:t>Dùng chuột click vào button</w:t>
+            </w:r>
+          </w:p>
+        </w:tc>
+      </w:tr>
+      <w:tr>
+        <w:tc>
+          <w:tcPr>
+            <w:tcW w:w="2016" w:type="dxa"/>
+          </w:tcPr>
+          <w:p>
+            <w:pPr>
+              <w:rPr>
+                <w:rFonts w:asciiTheme="majorHAnsi" w:hAnsiTheme="majorHAnsi" w:cstheme="majorHAnsi"/>
+                <w:sz w:val="26"/>
+                <w:szCs w:val="26"/>
+              </w:rPr>
+            </w:pPr>
+            <w:r>
+              <w:rPr>
+                <w:rFonts w:asciiTheme="majorHAnsi" w:hAnsiTheme="majorHAnsi" w:cstheme="majorHAnsi"/>
+                <w:sz w:val="26"/>
+                <w:szCs w:val="26"/>
+              </w:rPr>
+              <w:lastRenderedPageBreak/>
+              <w:t xml:space="preserve">Label </w:t>
+            </w:r>
+            <w:r>
+              <w:rPr>
+                <w:rFonts w:asciiTheme="majorHAnsi" w:hAnsiTheme="majorHAnsi" w:cstheme="majorHAnsi"/>
+                <w:b/>
+                <w:sz w:val="26"/>
+                <w:szCs w:val="26"/>
+              </w:rPr>
+              <w:t>Tạo tài khoản mới</w:t>
+            </w:r>
+          </w:p>
+        </w:tc>
+        <w:tc>
+          <w:tcPr>
+            <w:tcW w:w="4715" w:type="dxa"/>
+          </w:tcPr>
+          <w:p>
+            <w:pPr>
+              <w:rPr>
+                <w:rFonts w:asciiTheme="majorHAnsi" w:hAnsiTheme="majorHAnsi" w:cstheme="majorHAnsi"/>
+                <w:sz w:val="26"/>
+                <w:szCs w:val="26"/>
+              </w:rPr>
+            </w:pPr>
+            <w:r>
+              <w:rPr>
+                <w:rFonts w:asciiTheme="majorHAnsi" w:hAnsiTheme="majorHAnsi" w:cstheme="majorHAnsi"/>
+                <w:sz w:val="26"/>
+                <w:szCs w:val="26"/>
+              </w:rPr>
+              <w:t xml:space="preserve">Khi click vào, ngừoi dùng sẽ được chuyển sang form đăng ký tài khoản </w:t>
+            </w:r>
+          </w:p>
+        </w:tc>
+        <w:tc>
+          <w:tcPr>
+            <w:tcW w:w="3349" w:type="dxa"/>
+          </w:tcPr>
+          <w:p>
+            <w:pPr>
+              <w:rPr>
+                <w:rFonts w:asciiTheme="majorHAnsi" w:hAnsiTheme="majorHAnsi" w:cstheme="majorHAnsi"/>
+                <w:sz w:val="26"/>
+                <w:szCs w:val="26"/>
+              </w:rPr>
+            </w:pPr>
+            <w:r>
+              <w:rPr>
+                <w:rFonts w:asciiTheme="majorHAnsi" w:hAnsiTheme="majorHAnsi" w:cstheme="majorHAnsi"/>
+                <w:sz w:val="26"/>
+                <w:szCs w:val="26"/>
+              </w:rPr>
+              <w:t>Dùng chuột click vào</w:t>
+            </w:r>
+          </w:p>
+        </w:tc>
+      </w:tr>
+    </w:tbl>
+    <w:p/>
+    <w:p>
+      <w:pPr>
         <w:pStyle w:val="Heading2"/>
       </w:pPr>
-      <w:bookmarkStart w:id="224" w:name="_Toc262710125"/>
       <w:r>
-        <w:t>Màn hình đăng kí.</w:t>
+        <w:t>Màn hình đăng k</w:t>
       </w:r>
       <w:bookmarkEnd w:id="224"/>
+      <w:r>
+        <w:t>ý</w:t>
+      </w:r>
     </w:p>
     <w:p>
       <w:pPr>
+        <w:pStyle w:val="Heading3"/>
+      </w:pPr>
+      <w:r>
+        <w:t xml:space="preserve">Giao diện màn hình </w:t>
+      </w:r>
+    </w:p>
+    <w:p/>
+    <w:p>
+      <w:r>
+        <w:rPr>
+          <w:noProof/>
+          <w:lang w:eastAsia="zh-CN"/>
+        </w:rPr>
+        <w:drawing>
+          <wp:inline distT="0" distB="0" distL="0" distR="0">
+            <wp:extent cx="4837621" cy="3824014"/>
+            <wp:effectExtent l="19050" t="0" r="1079" b="0"/>
+            <wp:docPr id="11" name="Picture 9"/>
+            <wp:cNvGraphicFramePr>
+              <a:graphicFrameLocks xmlns:a="http://schemas.openxmlformats.org/drawingml/2006/main" noChangeAspect="1"/>
+            </wp:cNvGraphicFramePr>
+            <a:graphic xmlns:a="http://schemas.openxmlformats.org/drawingml/2006/main">
+              <a:graphicData uri="http://schemas.openxmlformats.org/drawingml/2006/picture">
+                <pic:pic xmlns:pic="http://schemas.openxmlformats.org/drawingml/2006/picture">
+                  <pic:nvPicPr>
+                    <pic:cNvPr id="0" name="Picture 9"/>
+                    <pic:cNvPicPr>
+                      <a:picLocks noChangeAspect="1" noChangeArrowheads="1"/>
+                    </pic:cNvPicPr>
+                  </pic:nvPicPr>
+                  <pic:blipFill>
+                    <a:blip r:embed="rId10" cstate="print"/>
+                    <a:srcRect/>
+                    <a:stretch>
+                      <a:fillRect/>
+                    </a:stretch>
+                  </pic:blipFill>
+                  <pic:spPr bwMode="auto">
+                    <a:xfrm>
+                      <a:off x="0" y="0"/>
+                      <a:ext cx="4837911" cy="3824243"/>
+                    </a:xfrm>
+                    <a:prstGeom prst="rect">
+                      <a:avLst/>
+                    </a:prstGeom>
+                    <a:noFill/>
+                    <a:ln w="9525">
+                      <a:noFill/>
+                      <a:miter lim="800000"/>
+                      <a:headEnd/>
+                      <a:tailEnd/>
+                    </a:ln>
+                  </pic:spPr>
+                </pic:pic>
+              </a:graphicData>
+            </a:graphic>
+          </wp:inline>
+        </w:drawing>
+      </w:r>
+    </w:p>
+    <w:p>
+      <w:pPr>
+        <w:pStyle w:val="Heading3"/>
+      </w:pPr>
+      <w:r>
+        <w:t>Mục đích của màn hình</w:t>
+      </w:r>
+    </w:p>
+    <w:p>
+      <w:pPr>
+        <w:rPr>
+          <w:color w:val="000000" w:themeColor="text1"/>
+        </w:rPr>
+      </w:pPr>
+      <w:r>
+        <w:t xml:space="preserve">Tạo một tài khoản mới để có thể sử dụng chương trình, người dùng cần điền đầy đủ các ô có dấu </w:t>
+      </w:r>
+      <w:r>
+        <w:rPr>
+          <w:color w:val="FF0000"/>
+        </w:rPr>
+        <w:t>(*)</w:t>
+      </w:r>
+      <w:r>
+        <w:rPr>
+          <w:color w:val="FF0000"/>
+        </w:rPr>
+        <w:t xml:space="preserve"> </w:t>
+      </w:r>
+      <w:r>
+        <w:rPr>
+          <w:color w:val="000000" w:themeColor="text1"/>
+        </w:rPr>
+        <w:t>để thao tác đăng ký là hợp lệ</w:t>
+      </w:r>
+      <w:r>
+        <w:rPr>
+          <w:color w:val="000000" w:themeColor="text1"/>
+        </w:rPr>
+        <w:t>, tùy vào mỗi ô sẽ có những rang buộc riêng như Tên đăng nhập phải dài trên 5 ký tự, Mật khẩu phải dài trên 7 ký tự ..  những rang buộc này người dùng sẽ được nhắc nhở trong quá trình thực hiện đăng ký</w:t>
+      </w:r>
+    </w:p>
+    <w:p>
+      <w:pPr>
+        <w:rPr>
+          <w:color w:val="000000" w:themeColor="text1"/>
+        </w:rPr>
+      </w:pPr>
+    </w:p>
+    <w:p>
+      <w:pPr>
+        <w:rPr>
+          <w:color w:val="000000" w:themeColor="text1"/>
+        </w:rPr>
+      </w:pPr>
+    </w:p>
+    <w:p>
+      <w:pPr>
+        <w:pStyle w:val="Heading3"/>
+      </w:pPr>
+      <w:r>
+        <w:lastRenderedPageBreak/>
+        <w:t>Các thành phần chính trên màn hình</w:t>
+      </w:r>
+    </w:p>
+    <w:tbl>
+      <w:tblPr>
+        <w:tblStyle w:val="TableGrid"/>
+        <w:tblW w:w="0" w:type="auto"/>
+        <w:tblInd w:w="360" w:type="dxa"/>
+        <w:tblLook w:val="04A0"/>
+      </w:tblPr>
+      <w:tblGrid>
+        <w:gridCol w:w="2016"/>
+        <w:gridCol w:w="4715"/>
+        <w:gridCol w:w="3349"/>
+      </w:tblGrid>
+      <w:tr>
+        <w:tc>
+          <w:tcPr>
+            <w:tcW w:w="2016" w:type="dxa"/>
+          </w:tcPr>
+          <w:p>
+            <w:pPr>
+              <w:rPr>
+                <w:rFonts w:asciiTheme="majorHAnsi" w:hAnsiTheme="majorHAnsi" w:cstheme="majorHAnsi"/>
+                <w:b/>
+                <w:sz w:val="26"/>
+                <w:szCs w:val="26"/>
+              </w:rPr>
+            </w:pPr>
+            <w:r>
+              <w:rPr>
+                <w:rFonts w:asciiTheme="majorHAnsi" w:hAnsiTheme="majorHAnsi" w:cstheme="majorHAnsi"/>
+                <w:b/>
+                <w:sz w:val="26"/>
+                <w:szCs w:val="26"/>
+              </w:rPr>
+              <w:t>Tên thành phần</w:t>
+            </w:r>
+          </w:p>
+        </w:tc>
+        <w:tc>
+          <w:tcPr>
+            <w:tcW w:w="4715" w:type="dxa"/>
+          </w:tcPr>
+          <w:p>
+            <w:pPr>
+              <w:rPr>
+                <w:rFonts w:asciiTheme="majorHAnsi" w:hAnsiTheme="majorHAnsi" w:cstheme="majorHAnsi"/>
+                <w:b/>
+                <w:sz w:val="26"/>
+                <w:szCs w:val="26"/>
+              </w:rPr>
+            </w:pPr>
+            <w:r>
+              <w:rPr>
+                <w:rFonts w:asciiTheme="majorHAnsi" w:hAnsiTheme="majorHAnsi" w:cstheme="majorHAnsi"/>
+                <w:b/>
+                <w:sz w:val="26"/>
+                <w:szCs w:val="26"/>
+              </w:rPr>
+              <w:t>Mục đích sử dụng</w:t>
+            </w:r>
+          </w:p>
+        </w:tc>
+        <w:tc>
+          <w:tcPr>
+            <w:tcW w:w="3349" w:type="dxa"/>
+          </w:tcPr>
+          <w:p>
+            <w:pPr>
+              <w:rPr>
+                <w:rFonts w:asciiTheme="majorHAnsi" w:hAnsiTheme="majorHAnsi" w:cstheme="majorHAnsi"/>
+                <w:b/>
+                <w:sz w:val="26"/>
+                <w:szCs w:val="26"/>
+              </w:rPr>
+            </w:pPr>
+            <w:r>
+              <w:rPr>
+                <w:rFonts w:asciiTheme="majorHAnsi" w:hAnsiTheme="majorHAnsi" w:cstheme="majorHAnsi"/>
+                <w:b/>
+                <w:sz w:val="26"/>
+                <w:szCs w:val="26"/>
+              </w:rPr>
+              <w:t>Các thao tác</w:t>
+            </w:r>
+          </w:p>
+        </w:tc>
+      </w:tr>
+      <w:tr>
+        <w:tc>
+          <w:tcPr>
+            <w:tcW w:w="2016" w:type="dxa"/>
+          </w:tcPr>
+          <w:p>
+            <w:pPr>
+              <w:rPr>
+                <w:rFonts w:asciiTheme="majorHAnsi" w:hAnsiTheme="majorHAnsi" w:cstheme="majorHAnsi"/>
+                <w:sz w:val="26"/>
+                <w:szCs w:val="26"/>
+              </w:rPr>
+            </w:pPr>
+            <w:r>
+              <w:rPr>
+                <w:rFonts w:asciiTheme="majorHAnsi" w:hAnsiTheme="majorHAnsi" w:cstheme="majorHAnsi"/>
+                <w:sz w:val="26"/>
+                <w:szCs w:val="26"/>
+              </w:rPr>
+              <w:t xml:space="preserve">Text Box </w:t>
+            </w:r>
+            <w:r>
+              <w:rPr>
+                <w:rFonts w:asciiTheme="majorHAnsi" w:hAnsiTheme="majorHAnsi" w:cstheme="majorHAnsi"/>
+                <w:b/>
+                <w:sz w:val="26"/>
+                <w:szCs w:val="26"/>
+              </w:rPr>
+              <w:t>Tên</w:t>
+            </w:r>
+            <w:r>
+              <w:rPr>
+                <w:rFonts w:asciiTheme="majorHAnsi" w:hAnsiTheme="majorHAnsi" w:cstheme="majorHAnsi"/>
+                <w:b/>
+                <w:sz w:val="26"/>
+                <w:szCs w:val="26"/>
+              </w:rPr>
+              <w:t xml:space="preserve"> đăng nhập</w:t>
+            </w:r>
+          </w:p>
+        </w:tc>
+        <w:tc>
+          <w:tcPr>
+            <w:tcW w:w="4715" w:type="dxa"/>
+          </w:tcPr>
+          <w:p>
+            <w:pPr>
+              <w:rPr>
+                <w:rFonts w:asciiTheme="majorHAnsi" w:hAnsiTheme="majorHAnsi" w:cstheme="majorHAnsi"/>
+                <w:sz w:val="26"/>
+                <w:szCs w:val="26"/>
+              </w:rPr>
+            </w:pPr>
+            <w:r>
+              <w:rPr>
+                <w:rFonts w:asciiTheme="majorHAnsi" w:hAnsiTheme="majorHAnsi" w:cstheme="majorHAnsi"/>
+                <w:sz w:val="26"/>
+                <w:szCs w:val="26"/>
+              </w:rPr>
+              <w:t xml:space="preserve">Người dùng sẽ nhập vào tên tài </w:t>
+            </w:r>
+            <w:r>
+              <w:rPr>
+                <w:rFonts w:asciiTheme="majorHAnsi" w:hAnsiTheme="majorHAnsi" w:cstheme="majorHAnsi"/>
+                <w:sz w:val="26"/>
+                <w:szCs w:val="26"/>
+              </w:rPr>
+              <w:t>khoản muốn sử dụng, người dùng sẽ nhận được nhắc nhở ở kế bên textbox nếu như Tên đăng nhập quá ngắn (dưới 5 ký tự )dưới hoặc đã tồn tại</w:t>
+            </w:r>
+          </w:p>
+        </w:tc>
+        <w:tc>
+          <w:tcPr>
+            <w:tcW w:w="3349" w:type="dxa"/>
+          </w:tcPr>
+          <w:p>
+            <w:pPr>
+              <w:rPr>
+                <w:rFonts w:asciiTheme="majorHAnsi" w:hAnsiTheme="majorHAnsi" w:cstheme="majorHAnsi"/>
+                <w:sz w:val="26"/>
+                <w:szCs w:val="26"/>
+              </w:rPr>
+            </w:pPr>
+            <w:r>
+              <w:rPr>
+                <w:rFonts w:asciiTheme="majorHAnsi" w:hAnsiTheme="majorHAnsi" w:cstheme="majorHAnsi"/>
+                <w:sz w:val="26"/>
+                <w:szCs w:val="26"/>
+              </w:rPr>
+              <w:t>Dùng chuột click vào Textbox hoặc dùng phím Tab</w:t>
+            </w:r>
+          </w:p>
+        </w:tc>
+      </w:tr>
+      <w:tr>
+        <w:tc>
+          <w:tcPr>
+            <w:tcW w:w="2016" w:type="dxa"/>
+          </w:tcPr>
+          <w:p>
+            <w:pPr>
+              <w:rPr>
+                <w:rFonts w:asciiTheme="majorHAnsi" w:hAnsiTheme="majorHAnsi" w:cstheme="majorHAnsi"/>
+                <w:sz w:val="26"/>
+                <w:szCs w:val="26"/>
+              </w:rPr>
+            </w:pPr>
+            <w:bookmarkStart w:id="227" w:name="OLE_LINK5"/>
+            <w:bookmarkStart w:id="228" w:name="OLE_LINK6"/>
+            <w:r>
+              <w:rPr>
+                <w:rFonts w:asciiTheme="majorHAnsi" w:hAnsiTheme="majorHAnsi" w:cstheme="majorHAnsi"/>
+                <w:sz w:val="26"/>
+                <w:szCs w:val="26"/>
+              </w:rPr>
+              <w:t xml:space="preserve">Textbox </w:t>
+            </w:r>
+            <w:r>
+              <w:rPr>
+                <w:rFonts w:asciiTheme="majorHAnsi" w:hAnsiTheme="majorHAnsi" w:cstheme="majorHAnsi"/>
+                <w:b/>
+                <w:sz w:val="26"/>
+                <w:szCs w:val="26"/>
+              </w:rPr>
+              <w:t>Mật Khẩu</w:t>
+            </w:r>
+            <w:bookmarkEnd w:id="227"/>
+            <w:bookmarkEnd w:id="228"/>
+          </w:p>
+        </w:tc>
+        <w:tc>
+          <w:tcPr>
+            <w:tcW w:w="4715" w:type="dxa"/>
+          </w:tcPr>
+          <w:p>
+            <w:pPr>
+              <w:rPr>
+                <w:rFonts w:asciiTheme="majorHAnsi" w:hAnsiTheme="majorHAnsi" w:cstheme="majorHAnsi"/>
+                <w:sz w:val="26"/>
+                <w:szCs w:val="26"/>
+              </w:rPr>
+            </w:pPr>
+            <w:r>
+              <w:rPr>
+                <w:rFonts w:asciiTheme="majorHAnsi" w:hAnsiTheme="majorHAnsi" w:cstheme="majorHAnsi"/>
+                <w:sz w:val="26"/>
+                <w:szCs w:val="26"/>
+              </w:rPr>
+              <w:t>Người dùng nhập vào mật khẩu</w:t>
+            </w:r>
+            <w:r>
+              <w:rPr>
+                <w:rFonts w:asciiTheme="majorHAnsi" w:hAnsiTheme="majorHAnsi" w:cstheme="majorHAnsi"/>
+                <w:sz w:val="26"/>
+                <w:szCs w:val="26"/>
+              </w:rPr>
+              <w:t>, người dùng sẽ nhận được nhắc nhở ở kế bên textbox nếu như mật khẩu quá ngắn(dứoi 7 ký tự)</w:t>
+            </w:r>
+          </w:p>
+        </w:tc>
+        <w:tc>
+          <w:tcPr>
+            <w:tcW w:w="3349" w:type="dxa"/>
+          </w:tcPr>
+          <w:p>
+            <w:pPr>
+              <w:rPr>
+                <w:rFonts w:asciiTheme="majorHAnsi" w:hAnsiTheme="majorHAnsi" w:cstheme="majorHAnsi"/>
+                <w:sz w:val="26"/>
+                <w:szCs w:val="26"/>
+              </w:rPr>
+            </w:pPr>
+            <w:r>
+              <w:rPr>
+                <w:rFonts w:asciiTheme="majorHAnsi" w:hAnsiTheme="majorHAnsi" w:cstheme="majorHAnsi"/>
+                <w:sz w:val="26"/>
+                <w:szCs w:val="26"/>
+              </w:rPr>
+              <w:t>Dùng chuột click vào Textbox hoặc dùng phím Tab</w:t>
+            </w:r>
+          </w:p>
+        </w:tc>
+      </w:tr>
+      <w:tr>
+        <w:tc>
+          <w:tcPr>
+            <w:tcW w:w="2016" w:type="dxa"/>
+          </w:tcPr>
+          <w:p>
+            <w:pPr>
+              <w:rPr>
+                <w:rFonts w:asciiTheme="majorHAnsi" w:hAnsiTheme="majorHAnsi" w:cstheme="majorHAnsi"/>
+                <w:sz w:val="26"/>
+                <w:szCs w:val="26"/>
+              </w:rPr>
+            </w:pPr>
+            <w:r>
+              <w:rPr>
+                <w:rFonts w:asciiTheme="majorHAnsi" w:hAnsiTheme="majorHAnsi" w:cstheme="majorHAnsi"/>
+                <w:sz w:val="26"/>
+                <w:szCs w:val="26"/>
+              </w:rPr>
+              <w:t xml:space="preserve">Textbox </w:t>
+            </w:r>
+            <w:r>
+              <w:rPr>
+                <w:rFonts w:asciiTheme="majorHAnsi" w:hAnsiTheme="majorHAnsi" w:cstheme="majorHAnsi"/>
+                <w:b/>
+                <w:sz w:val="26"/>
+                <w:szCs w:val="26"/>
+              </w:rPr>
+              <w:t>Nhập lại mật khẩu</w:t>
+            </w:r>
+          </w:p>
+        </w:tc>
+        <w:tc>
+          <w:tcPr>
+            <w:tcW w:w="4715" w:type="dxa"/>
+          </w:tcPr>
+          <w:p>
+            <w:pPr>
+              <w:rPr>
+                <w:rFonts w:asciiTheme="majorHAnsi" w:hAnsiTheme="majorHAnsi" w:cstheme="majorHAnsi"/>
+                <w:sz w:val="26"/>
+                <w:szCs w:val="26"/>
+              </w:rPr>
+            </w:pPr>
+            <w:r>
+              <w:rPr>
+                <w:rFonts w:asciiTheme="majorHAnsi" w:hAnsiTheme="majorHAnsi" w:cstheme="majorHAnsi"/>
+                <w:sz w:val="26"/>
+                <w:szCs w:val="26"/>
+              </w:rPr>
+              <w:t>Người dùng xác nhận lại mật khẩu đã nhập bên trên, người dùng sẽ nhận được nhắc nhở nếu mật khẩu xác nhận không trùng với mật khẩu đã nhập bên trên</w:t>
+            </w:r>
+          </w:p>
+        </w:tc>
+        <w:tc>
+          <w:tcPr>
+            <w:tcW w:w="3349" w:type="dxa"/>
+          </w:tcPr>
+          <w:p>
+            <w:pPr>
+              <w:rPr>
+                <w:rFonts w:asciiTheme="majorHAnsi" w:hAnsiTheme="majorHAnsi" w:cstheme="majorHAnsi"/>
+                <w:sz w:val="26"/>
+                <w:szCs w:val="26"/>
+              </w:rPr>
+            </w:pPr>
+            <w:r>
+              <w:rPr>
+                <w:rFonts w:asciiTheme="majorHAnsi" w:hAnsiTheme="majorHAnsi" w:cstheme="majorHAnsi"/>
+                <w:sz w:val="26"/>
+                <w:szCs w:val="26"/>
+              </w:rPr>
+              <w:t>Dùng chuột click vào Textbox hoặc dùng phím Tab</w:t>
+            </w:r>
+          </w:p>
+        </w:tc>
+      </w:tr>
+      <w:tr>
+        <w:tc>
+          <w:tcPr>
+            <w:tcW w:w="2016" w:type="dxa"/>
+          </w:tcPr>
+          <w:p>
+            <w:pPr>
+              <w:rPr>
+                <w:rFonts w:asciiTheme="majorHAnsi" w:hAnsiTheme="majorHAnsi" w:cstheme="majorHAnsi"/>
+                <w:sz w:val="26"/>
+                <w:szCs w:val="26"/>
+              </w:rPr>
+            </w:pPr>
+            <w:r>
+              <w:rPr>
+                <w:rFonts w:asciiTheme="majorHAnsi" w:hAnsiTheme="majorHAnsi" w:cstheme="majorHAnsi"/>
+                <w:sz w:val="26"/>
+                <w:szCs w:val="26"/>
+              </w:rPr>
+              <w:t xml:space="preserve">Textbox </w:t>
+            </w:r>
+            <w:r>
+              <w:rPr>
+                <w:rFonts w:asciiTheme="majorHAnsi" w:hAnsiTheme="majorHAnsi" w:cstheme="majorHAnsi"/>
+                <w:b/>
+                <w:sz w:val="26"/>
+                <w:szCs w:val="26"/>
+              </w:rPr>
+              <w:t>Họ tên</w:t>
+            </w:r>
+          </w:p>
+        </w:tc>
+        <w:tc>
+          <w:tcPr>
+            <w:tcW w:w="4715" w:type="dxa"/>
+          </w:tcPr>
+          <w:p>
+            <w:pPr>
+              <w:rPr>
+                <w:rFonts w:asciiTheme="majorHAnsi" w:hAnsiTheme="majorHAnsi" w:cstheme="majorHAnsi"/>
+                <w:sz w:val="26"/>
+                <w:szCs w:val="26"/>
+              </w:rPr>
+            </w:pPr>
+            <w:r>
+              <w:rPr>
+                <w:rFonts w:asciiTheme="majorHAnsi" w:hAnsiTheme="majorHAnsi" w:cstheme="majorHAnsi"/>
+                <w:sz w:val="26"/>
+                <w:szCs w:val="26"/>
+              </w:rPr>
+              <w:t xml:space="preserve">Người dùng nhâp vào họ tên của mình </w:t>
+            </w:r>
+          </w:p>
+        </w:tc>
+        <w:tc>
+          <w:tcPr>
+            <w:tcW w:w="3349" w:type="dxa"/>
+          </w:tcPr>
+          <w:p>
+            <w:pPr>
+              <w:rPr>
+                <w:rFonts w:asciiTheme="majorHAnsi" w:hAnsiTheme="majorHAnsi" w:cstheme="majorHAnsi"/>
+                <w:sz w:val="26"/>
+                <w:szCs w:val="26"/>
+              </w:rPr>
+            </w:pPr>
+            <w:r>
+              <w:rPr>
+                <w:rFonts w:asciiTheme="majorHAnsi" w:hAnsiTheme="majorHAnsi" w:cstheme="majorHAnsi"/>
+                <w:sz w:val="26"/>
+                <w:szCs w:val="26"/>
+              </w:rPr>
+              <w:t>Dùng chuột click vào Textbox hoặc dùng phím Tab</w:t>
+            </w:r>
+          </w:p>
+        </w:tc>
+      </w:tr>
+      <w:tr>
+        <w:tc>
+          <w:tcPr>
+            <w:tcW w:w="2016" w:type="dxa"/>
+          </w:tcPr>
+          <w:p>
+            <w:pPr>
+              <w:rPr>
+                <w:rFonts w:asciiTheme="majorHAnsi" w:hAnsiTheme="majorHAnsi" w:cstheme="majorHAnsi"/>
+                <w:sz w:val="26"/>
+                <w:szCs w:val="26"/>
+              </w:rPr>
+            </w:pPr>
+            <w:r>
+              <w:rPr>
+                <w:rFonts w:asciiTheme="majorHAnsi" w:hAnsiTheme="majorHAnsi" w:cstheme="majorHAnsi"/>
+                <w:sz w:val="26"/>
+                <w:szCs w:val="26"/>
+              </w:rPr>
+              <w:t xml:space="preserve">Textbox </w:t>
+            </w:r>
+            <w:r>
+              <w:rPr>
+                <w:rFonts w:asciiTheme="majorHAnsi" w:hAnsiTheme="majorHAnsi" w:cstheme="majorHAnsi"/>
+                <w:b/>
+                <w:sz w:val="26"/>
+                <w:szCs w:val="26"/>
+              </w:rPr>
+              <w:t>Lớp</w:t>
+            </w:r>
+          </w:p>
+        </w:tc>
+        <w:tc>
+          <w:tcPr>
+            <w:tcW w:w="4715" w:type="dxa"/>
+          </w:tcPr>
+          <w:p>
+            <w:pPr>
+              <w:rPr>
+                <w:rFonts w:asciiTheme="majorHAnsi" w:hAnsiTheme="majorHAnsi" w:cstheme="majorHAnsi"/>
+                <w:sz w:val="26"/>
+                <w:szCs w:val="26"/>
+              </w:rPr>
+            </w:pPr>
+            <w:r>
+              <w:rPr>
+                <w:rFonts w:asciiTheme="majorHAnsi" w:hAnsiTheme="majorHAnsi" w:cstheme="majorHAnsi"/>
+                <w:sz w:val="26"/>
+                <w:szCs w:val="26"/>
+              </w:rPr>
+              <w:t>Người dùng nhập vào lớp mình đang học</w:t>
+            </w:r>
+          </w:p>
+        </w:tc>
+        <w:tc>
+          <w:tcPr>
+            <w:tcW w:w="3349" w:type="dxa"/>
+          </w:tcPr>
+          <w:p>
+            <w:pPr>
+              <w:rPr>
+                <w:rFonts w:asciiTheme="majorHAnsi" w:hAnsiTheme="majorHAnsi" w:cstheme="majorHAnsi"/>
+                <w:sz w:val="26"/>
+                <w:szCs w:val="26"/>
+              </w:rPr>
+            </w:pPr>
+            <w:r>
+              <w:rPr>
+                <w:rFonts w:asciiTheme="majorHAnsi" w:hAnsiTheme="majorHAnsi" w:cstheme="majorHAnsi"/>
+                <w:sz w:val="26"/>
+                <w:szCs w:val="26"/>
+              </w:rPr>
+              <w:t>Dùng chuột click vào Textbox hoặc dùng phím Tab</w:t>
+            </w:r>
+          </w:p>
+        </w:tc>
+      </w:tr>
+      <w:tr>
+        <w:tc>
+          <w:tcPr>
+            <w:tcW w:w="2016" w:type="dxa"/>
+          </w:tcPr>
+          <w:p>
+            <w:pPr>
+              <w:rPr>
+                <w:rFonts w:asciiTheme="majorHAnsi" w:hAnsiTheme="majorHAnsi" w:cstheme="majorHAnsi"/>
+                <w:sz w:val="26"/>
+                <w:szCs w:val="26"/>
+              </w:rPr>
+            </w:pPr>
+            <w:r>
+              <w:rPr>
+                <w:rFonts w:asciiTheme="majorHAnsi" w:hAnsiTheme="majorHAnsi" w:cstheme="majorHAnsi"/>
+                <w:sz w:val="26"/>
+                <w:szCs w:val="26"/>
+              </w:rPr>
+              <w:t xml:space="preserve">Textbox </w:t>
+            </w:r>
+            <w:r>
+              <w:rPr>
+                <w:rFonts w:asciiTheme="majorHAnsi" w:hAnsiTheme="majorHAnsi" w:cstheme="majorHAnsi"/>
+                <w:b/>
+                <w:sz w:val="26"/>
+                <w:szCs w:val="26"/>
+              </w:rPr>
+              <w:t>Trường</w:t>
+            </w:r>
+          </w:p>
+        </w:tc>
+        <w:tc>
+          <w:tcPr>
+            <w:tcW w:w="4715" w:type="dxa"/>
+          </w:tcPr>
+          <w:p>
+            <w:pPr>
+              <w:rPr>
+                <w:rFonts w:asciiTheme="majorHAnsi" w:hAnsiTheme="majorHAnsi" w:cstheme="majorHAnsi"/>
+                <w:sz w:val="26"/>
+                <w:szCs w:val="26"/>
+              </w:rPr>
+            </w:pPr>
+            <w:r>
+              <w:rPr>
+                <w:rFonts w:asciiTheme="majorHAnsi" w:hAnsiTheme="majorHAnsi" w:cstheme="majorHAnsi"/>
+                <w:sz w:val="26"/>
+                <w:szCs w:val="26"/>
+              </w:rPr>
+              <w:t>Người dùng nhập vào trường mình đang học</w:t>
+            </w:r>
+          </w:p>
+        </w:tc>
+        <w:tc>
+          <w:tcPr>
+            <w:tcW w:w="3349" w:type="dxa"/>
+          </w:tcPr>
+          <w:p>
+            <w:pPr>
+              <w:rPr>
+                <w:rFonts w:asciiTheme="majorHAnsi" w:hAnsiTheme="majorHAnsi" w:cstheme="majorHAnsi"/>
+                <w:sz w:val="26"/>
+                <w:szCs w:val="26"/>
+              </w:rPr>
+            </w:pPr>
+            <w:r>
+              <w:rPr>
+                <w:rFonts w:asciiTheme="majorHAnsi" w:hAnsiTheme="majorHAnsi" w:cstheme="majorHAnsi"/>
+                <w:sz w:val="26"/>
+                <w:szCs w:val="26"/>
+              </w:rPr>
+              <w:t>Dùng chuột click vào Textbox hoặc dùng phím Tab</w:t>
+            </w:r>
+          </w:p>
+        </w:tc>
+      </w:tr>
+      <w:tr>
+        <w:tc>
+          <w:tcPr>
+            <w:tcW w:w="2016" w:type="dxa"/>
+          </w:tcPr>
+          <w:p>
+            <w:pPr>
+              <w:rPr>
+                <w:rFonts w:asciiTheme="majorHAnsi" w:hAnsiTheme="majorHAnsi" w:cstheme="majorHAnsi"/>
+                <w:sz w:val="26"/>
+                <w:szCs w:val="26"/>
+              </w:rPr>
+            </w:pPr>
+            <w:r>
+              <w:rPr>
+                <w:rFonts w:asciiTheme="majorHAnsi" w:hAnsiTheme="majorHAnsi" w:cstheme="majorHAnsi"/>
+                <w:sz w:val="26"/>
+                <w:szCs w:val="26"/>
+              </w:rPr>
+              <w:t xml:space="preserve">Textbox </w:t>
+            </w:r>
+            <w:r>
+              <w:rPr>
+                <w:rFonts w:asciiTheme="majorHAnsi" w:hAnsiTheme="majorHAnsi" w:cstheme="majorHAnsi"/>
+                <w:b/>
+                <w:sz w:val="26"/>
+                <w:szCs w:val="26"/>
+              </w:rPr>
+              <w:t>Email</w:t>
+            </w:r>
+          </w:p>
+        </w:tc>
+        <w:tc>
+          <w:tcPr>
+            <w:tcW w:w="4715" w:type="dxa"/>
+          </w:tcPr>
+          <w:p>
+            <w:pPr>
+              <w:rPr>
+                <w:rFonts w:asciiTheme="majorHAnsi" w:hAnsiTheme="majorHAnsi" w:cstheme="majorHAnsi"/>
+                <w:sz w:val="26"/>
+                <w:szCs w:val="26"/>
+              </w:rPr>
+            </w:pPr>
+            <w:r>
+              <w:rPr>
+                <w:rFonts w:asciiTheme="majorHAnsi" w:hAnsiTheme="majorHAnsi" w:cstheme="majorHAnsi"/>
+                <w:sz w:val="26"/>
+                <w:szCs w:val="26"/>
+              </w:rPr>
+              <w:t>Người dùng nhập vào Email(nếu có) của mình , đây là phần không bắt buộc</w:t>
+            </w:r>
+          </w:p>
+        </w:tc>
+        <w:tc>
+          <w:tcPr>
+            <w:tcW w:w="3349" w:type="dxa"/>
+          </w:tcPr>
+          <w:p>
+            <w:pPr>
+              <w:rPr>
+                <w:rFonts w:asciiTheme="majorHAnsi" w:hAnsiTheme="majorHAnsi" w:cstheme="majorHAnsi"/>
+                <w:sz w:val="26"/>
+                <w:szCs w:val="26"/>
+              </w:rPr>
+            </w:pPr>
+            <w:r>
+              <w:rPr>
+                <w:rFonts w:asciiTheme="majorHAnsi" w:hAnsiTheme="majorHAnsi" w:cstheme="majorHAnsi"/>
+                <w:sz w:val="26"/>
+                <w:szCs w:val="26"/>
+              </w:rPr>
+              <w:t>Dùng chuột click vào Textbox hoặc dùng phím Tab</w:t>
+            </w:r>
+          </w:p>
+        </w:tc>
+      </w:tr>
+      <w:tr>
+        <w:tc>
+          <w:tcPr>
+            <w:tcW w:w="2016" w:type="dxa"/>
+          </w:tcPr>
+          <w:p>
+            <w:pPr>
+              <w:rPr>
+                <w:rFonts w:asciiTheme="majorHAnsi" w:hAnsiTheme="majorHAnsi" w:cstheme="majorHAnsi"/>
+                <w:sz w:val="26"/>
+                <w:szCs w:val="26"/>
+              </w:rPr>
+            </w:pPr>
+            <w:r>
+              <w:rPr>
+                <w:rFonts w:asciiTheme="majorHAnsi" w:hAnsiTheme="majorHAnsi" w:cstheme="majorHAnsi"/>
+                <w:sz w:val="26"/>
+                <w:szCs w:val="26"/>
+              </w:rPr>
+              <w:t xml:space="preserve">Button </w:t>
+            </w:r>
+            <w:r>
+              <w:rPr>
+                <w:rFonts w:asciiTheme="majorHAnsi" w:hAnsiTheme="majorHAnsi" w:cstheme="majorHAnsi"/>
+                <w:b/>
+                <w:sz w:val="26"/>
+                <w:szCs w:val="26"/>
+              </w:rPr>
+              <w:t>Đăng Ký</w:t>
+            </w:r>
+          </w:p>
+        </w:tc>
+        <w:tc>
+          <w:tcPr>
+            <w:tcW w:w="4715" w:type="dxa"/>
+          </w:tcPr>
+          <w:p>
+            <w:pPr>
+              <w:rPr>
+                <w:rFonts w:asciiTheme="majorHAnsi" w:hAnsiTheme="majorHAnsi" w:cstheme="majorHAnsi"/>
+                <w:sz w:val="26"/>
+                <w:szCs w:val="26"/>
+              </w:rPr>
+            </w:pPr>
+            <w:r>
+              <w:rPr>
+                <w:rFonts w:asciiTheme="majorHAnsi" w:hAnsiTheme="majorHAnsi" w:cstheme="majorHAnsi"/>
+                <w:sz w:val="26"/>
+                <w:szCs w:val="26"/>
+              </w:rPr>
+              <w:t>Sau khi nhập xong các ô bắt buộc, click chọn Đăng ký để hoàn tất thao tác đăng ký, nếu đăng ký thành công, ngừơi dùng sẽ</w:t>
+            </w:r>
+            <w:r>
+              <w:rPr>
+                <w:rFonts w:asciiTheme="majorHAnsi" w:hAnsiTheme="majorHAnsi" w:cstheme="majorHAnsi"/>
+                <w:sz w:val="26"/>
+                <w:szCs w:val="26"/>
+              </w:rPr>
+              <w:t xml:space="preserve"> nhận đươc thông báo Chúc Mừng và</w:t>
+            </w:r>
+            <w:r>
+              <w:rPr>
+                <w:rFonts w:asciiTheme="majorHAnsi" w:hAnsiTheme="majorHAnsi" w:cstheme="majorHAnsi"/>
+                <w:sz w:val="26"/>
+                <w:szCs w:val="26"/>
+              </w:rPr>
+              <w:t xml:space="preserve"> đựoc chuyển sang lại form đăng nhập</w:t>
+            </w:r>
+          </w:p>
+        </w:tc>
+        <w:tc>
+          <w:tcPr>
+            <w:tcW w:w="3349" w:type="dxa"/>
+          </w:tcPr>
+          <w:p>
+            <w:pPr>
+              <w:rPr>
+                <w:rFonts w:asciiTheme="majorHAnsi" w:hAnsiTheme="majorHAnsi" w:cstheme="majorHAnsi"/>
+                <w:sz w:val="26"/>
+                <w:szCs w:val="26"/>
+              </w:rPr>
+            </w:pPr>
+            <w:r>
+              <w:rPr>
+                <w:rFonts w:asciiTheme="majorHAnsi" w:hAnsiTheme="majorHAnsi" w:cstheme="majorHAnsi"/>
+                <w:sz w:val="26"/>
+                <w:szCs w:val="26"/>
+              </w:rPr>
+              <w:t>Dùng chuộ</w:t>
+            </w:r>
+            <w:r>
+              <w:rPr>
+                <w:rFonts w:asciiTheme="majorHAnsi" w:hAnsiTheme="majorHAnsi" w:cstheme="majorHAnsi"/>
+                <w:sz w:val="26"/>
+                <w:szCs w:val="26"/>
+              </w:rPr>
+              <w:t>t</w:t>
+            </w:r>
+            <w:r>
+              <w:rPr>
+                <w:rFonts w:asciiTheme="majorHAnsi" w:hAnsiTheme="majorHAnsi" w:cstheme="majorHAnsi"/>
+                <w:sz w:val="26"/>
+                <w:szCs w:val="26"/>
+              </w:rPr>
+              <w:t xml:space="preserve"> click vào</w:t>
+            </w:r>
+          </w:p>
+        </w:tc>
+      </w:tr>
+      <w:tr>
+        <w:tc>
+          <w:tcPr>
+            <w:tcW w:w="2016" w:type="dxa"/>
+          </w:tcPr>
+          <w:p>
+            <w:pPr>
+              <w:rPr>
+                <w:rFonts w:asciiTheme="majorHAnsi" w:hAnsiTheme="majorHAnsi" w:cstheme="majorHAnsi"/>
+                <w:sz w:val="26"/>
+                <w:szCs w:val="26"/>
+              </w:rPr>
+            </w:pPr>
+            <w:r>
+              <w:rPr>
+                <w:rFonts w:asciiTheme="majorHAnsi" w:hAnsiTheme="majorHAnsi" w:cstheme="majorHAnsi"/>
+                <w:sz w:val="26"/>
+                <w:szCs w:val="26"/>
+              </w:rPr>
+              <w:t xml:space="preserve">Button </w:t>
+            </w:r>
+            <w:r>
+              <w:rPr>
+                <w:rFonts w:asciiTheme="majorHAnsi" w:hAnsiTheme="majorHAnsi" w:cstheme="majorHAnsi"/>
+                <w:b/>
+                <w:sz w:val="26"/>
+                <w:szCs w:val="26"/>
+              </w:rPr>
+              <w:t>Hủy</w:t>
+            </w:r>
+          </w:p>
+        </w:tc>
+        <w:tc>
+          <w:tcPr>
+            <w:tcW w:w="4715" w:type="dxa"/>
+          </w:tcPr>
+          <w:p>
+            <w:pPr>
+              <w:rPr>
+                <w:rFonts w:asciiTheme="majorHAnsi" w:hAnsiTheme="majorHAnsi" w:cstheme="majorHAnsi"/>
+                <w:sz w:val="26"/>
+                <w:szCs w:val="26"/>
+              </w:rPr>
+            </w:pPr>
+            <w:r>
+              <w:rPr>
+                <w:rFonts w:asciiTheme="majorHAnsi" w:hAnsiTheme="majorHAnsi" w:cstheme="majorHAnsi"/>
+                <w:sz w:val="26"/>
+                <w:szCs w:val="26"/>
+              </w:rPr>
+              <w:t>Hủy bỏ thao tác đăng ký, quay trở lại form đăng nhập</w:t>
+            </w:r>
+          </w:p>
+        </w:tc>
+        <w:tc>
+          <w:tcPr>
+            <w:tcW w:w="3349" w:type="dxa"/>
+          </w:tcPr>
+          <w:p>
+            <w:pPr>
+              <w:rPr>
+                <w:rFonts w:asciiTheme="majorHAnsi" w:hAnsiTheme="majorHAnsi" w:cstheme="majorHAnsi"/>
+                <w:sz w:val="26"/>
+                <w:szCs w:val="26"/>
+              </w:rPr>
+            </w:pPr>
+            <w:r>
+              <w:rPr>
+                <w:rFonts w:asciiTheme="majorHAnsi" w:hAnsiTheme="majorHAnsi" w:cstheme="majorHAnsi"/>
+                <w:sz w:val="26"/>
+                <w:szCs w:val="26"/>
+              </w:rPr>
+              <w:t>Dùng chuột click vào</w:t>
+            </w:r>
+          </w:p>
+        </w:tc>
+      </w:tr>
+    </w:tbl>
+    <w:p>
+      <w:pPr>
+        <w:rPr>
+          <w:color w:val="000000" w:themeColor="text1"/>
+        </w:rPr>
+      </w:pPr>
+    </w:p>
+    <w:p>
+      <w:pPr>
         <w:pStyle w:val="Heading2"/>
       </w:pPr>
-      <w:bookmarkStart w:id="225" w:name="_Toc262710126"/>
+      <w:bookmarkStart w:id="229" w:name="_Toc262710126"/>
       <w:r>
+        <w:lastRenderedPageBreak/>
         <w:t>Màn hình thay đổi thông tin.</w:t>
       </w:r>
-      <w:bookmarkEnd w:id="225"/>
+      <w:bookmarkEnd w:id="229"/>
     </w:p>
     <w:p>
       <w:pPr>
         <w:pStyle w:val="Heading2"/>
       </w:pPr>
-      <w:bookmarkStart w:id="226" w:name="_Toc262710127"/>
+      <w:bookmarkStart w:id="230" w:name="_Toc262710127"/>
       <w:r>
         <w:t>Màn hình chọn bài học (đại số/ hình học)</w:t>
       </w:r>
@@ -7253,13 +8888,13 @@
       <w:r>
         <w:t>.</w:t>
       </w:r>
-      <w:bookmarkEnd w:id="226"/>
+      <w:bookmarkEnd w:id="230"/>
     </w:p>
     <w:p>
       <w:pPr>
         <w:pStyle w:val="Heading2"/>
       </w:pPr>
-      <w:bookmarkStart w:id="227" w:name="_Toc262710128"/>
+      <w:bookmarkStart w:id="231" w:name="_Toc262710128"/>
       <w:r>
         <w:rPr>
           <w:noProof/>
@@ -7303,12 +8938,12 @@
             <v:textbox style="mso-next-textbox:#_x0000_s1067">
               <w:txbxContent>
                 <w:p>
-                  <w:ins w:id="228" w:author="Lion" w:date="2010-05-28T05:13:00Z">
+                  <w:ins w:id="232" w:author="Lion" w:date="2010-05-28T05:13:00Z">
                     <w:r>
                       <w:t>Click chuột để  sang</w:t>
                     </w:r>
                   </w:ins>
-                  <w:ins w:id="229" w:author="Lion" w:date="2010-05-28T05:12:00Z">
+                  <w:ins w:id="233" w:author="Lion" w:date="2010-05-28T05:12:00Z">
                     <w:r>
                       <w:t xml:space="preserve"> trang</w:t>
                     </w:r>
@@ -7329,32 +8964,32 @@
             <v:textbox style="mso-next-textbox:#_x0000_s1064">
               <w:txbxContent>
                 <w:p>
-                  <w:ins w:id="230" w:author="Lion" w:date="2010-05-28T05:13:00Z">
+                  <w:ins w:id="234" w:author="Lion" w:date="2010-05-28T05:13:00Z">
                     <w:r>
                       <w:t>Click dữ</w:t>
                     </w:r>
                   </w:ins>
-                  <w:ins w:id="231" w:author="Lion" w:date="2010-05-28T05:22:00Z">
+                  <w:ins w:id="235" w:author="Lion" w:date="2010-05-28T05:22:00Z">
                     <w:r>
                       <w:t xml:space="preserve"> và kéo</w:t>
                     </w:r>
                   </w:ins>
-                  <w:ins w:id="232" w:author="Lion" w:date="2010-05-28T05:13:00Z">
+                  <w:ins w:id="236" w:author="Lion" w:date="2010-05-28T05:13:00Z">
                     <w:r>
                       <w:t xml:space="preserve"> chuột </w:t>
                     </w:r>
                   </w:ins>
-                  <w:ins w:id="233" w:author="Lion" w:date="2010-05-28T05:22:00Z">
+                  <w:ins w:id="237" w:author="Lion" w:date="2010-05-28T05:22:00Z">
                     <w:r>
                       <w:t>ở</w:t>
                     </w:r>
                   </w:ins>
-                  <w:ins w:id="234" w:author="Lion" w:date="2010-05-28T05:13:00Z">
+                  <w:ins w:id="238" w:author="Lion" w:date="2010-05-28T05:13:00Z">
                     <w:r>
                       <w:t xml:space="preserve"> góc cuốn sách để chuy</w:t>
                     </w:r>
                   </w:ins>
-                  <w:ins w:id="235" w:author="Lion" w:date="2010-05-28T05:14:00Z">
+                  <w:ins w:id="239" w:author="Lion" w:date="2010-05-28T05:14:00Z">
                     <w:r>
                       <w:t>ển trang</w:t>
                     </w:r>
@@ -7375,12 +9010,12 @@
             <v:textbox style="mso-next-textbox:#_x0000_s1063">
               <w:txbxContent>
                 <w:p>
-                  <w:ins w:id="236" w:author="Lion" w:date="2010-05-28T05:13:00Z">
+                  <w:ins w:id="240" w:author="Lion" w:date="2010-05-28T05:13:00Z">
                     <w:r>
                       <w:t>Click chuột để  sang</w:t>
                     </w:r>
                   </w:ins>
-                  <w:ins w:id="237" w:author="Lion" w:date="2010-05-28T05:12:00Z">
+                  <w:ins w:id="241" w:author="Lion" w:date="2010-05-28T05:12:00Z">
                     <w:r>
                       <w:t xml:space="preserve"> trang</w:t>
                     </w:r>
@@ -7394,13 +9029,13 @@
       <w:r>
         <w:t>Màn hình trắc nghiệm.</w:t>
       </w:r>
-      <w:bookmarkEnd w:id="227"/>
-      <w:ins w:id="238" w:author="Lion" w:date="2010-05-28T05:21:00Z">
+      <w:bookmarkEnd w:id="231"/>
+      <w:ins w:id="242" w:author="Lion" w:date="2010-05-28T05:21:00Z">
         <w:r>
           <w:rPr>
             <w:noProof/>
-            <w:lang w:val="vi-VN" w:eastAsia="vi-VN"/>
-            <w:rPrChange w:id="239">
+            <w:lang w:eastAsia="zh-CN"/>
+            <w:rPrChange w:id="243" w:author="Unknown">
               <w:rPr>
                 <w:rFonts w:eastAsia="Times New Roman" w:cs="Times New Roman"/>
                 <w:b w:val="0"/>
@@ -7410,7 +9045,7 @@
                 <w:sz w:val="24"/>
                 <w:szCs w:val="20"/>
                 <w:u w:val="single"/>
-                <w:lang w:val="vi-VN" w:eastAsia="vi-VN"/>
+                <w:lang w:eastAsia="zh-CN"/>
               </w:rPr>
             </w:rPrChange>
           </w:rPr>
@@ -7430,7 +9065,7 @@
                       <pic:cNvPicPr/>
                     </pic:nvPicPr>
                     <pic:blipFill>
-                      <a:blip r:embed="rId9" cstate="print"/>
+                      <a:blip r:embed="rId11" cstate="print"/>
                       <a:stretch>
                         <a:fillRect/>
                       </a:stretch>
@@ -7462,37 +9097,37 @@
             <v:textbox style="mso-next-textbox:#_x0000_s1069">
               <w:txbxContent>
                 <w:p>
-                  <w:ins w:id="240" w:author="Lion" w:date="2010-05-28T05:25:00Z">
+                  <w:ins w:id="244" w:author="Lion" w:date="2010-05-28T05:25:00Z">
                     <w:r>
                       <w:t xml:space="preserve">Double </w:t>
                     </w:r>
                   </w:ins>
-                  <w:ins w:id="241" w:author="Lion" w:date="2010-05-28T05:24:00Z">
+                  <w:ins w:id="245" w:author="Lion" w:date="2010-05-28T05:24:00Z">
                     <w:r>
                       <w:t xml:space="preserve">Click để </w:t>
                     </w:r>
                   </w:ins>
-                  <w:ins w:id="242" w:author="Lion" w:date="2010-05-28T05:25:00Z">
+                  <w:ins w:id="246" w:author="Lion" w:date="2010-05-28T05:25:00Z">
                     <w:r>
                       <w:t>vào tiêu đề để di chuyển đến phần</w:t>
                     </w:r>
                   </w:ins>
-                  <w:ins w:id="243" w:author="Lion" w:date="2010-05-28T05:27:00Z">
+                  <w:ins w:id="247" w:author="Lion" w:date="2010-05-28T05:27:00Z">
                     <w:r>
                       <w:t>(Đại sô/hình học)</w:t>
                     </w:r>
                   </w:ins>
-                  <w:ins w:id="244" w:author="Lion" w:date="2010-05-28T05:25:00Z">
+                  <w:ins w:id="248" w:author="Lion" w:date="2010-05-28T05:25:00Z">
                     <w:r>
                       <w:t>, chương</w:t>
                     </w:r>
                   </w:ins>
-                  <w:ins w:id="245" w:author="Lion" w:date="2010-05-28T05:27:00Z">
+                  <w:ins w:id="249" w:author="Lion" w:date="2010-05-28T05:27:00Z">
                     <w:r>
                       <w:t>, đề tổng hợp</w:t>
                     </w:r>
                   </w:ins>
-                  <w:ins w:id="246" w:author="Lion" w:date="2010-05-28T05:25:00Z">
+                  <w:ins w:id="250" w:author="Lion" w:date="2010-05-28T05:25:00Z">
                     <w:r>
                       <w:t>, hoặc bài muốn làm.</w:t>
                     </w:r>
@@ -7513,7 +9148,7 @@
             <v:textbox style="mso-next-textbox:#_x0000_s1068">
               <w:txbxContent>
                 <w:p>
-                  <w:ins w:id="247" w:author="Lion" w:date="2010-05-28T05:24:00Z">
+                  <w:ins w:id="251" w:author="Lion" w:date="2010-05-28T05:24:00Z">
                     <w:r>
                       <w:t>Click để đóng mở mục lục.</w:t>
                     </w:r>
@@ -7524,12 +9159,12 @@
           </v:shape>
         </w:pict>
       </w:r>
-      <w:ins w:id="248" w:author="Lion" w:date="2010-05-28T05:23:00Z">
+      <w:ins w:id="252" w:author="Lion" w:date="2010-05-28T05:23:00Z">
         <w:r>
           <w:rPr>
             <w:noProof/>
-            <w:lang w:val="vi-VN" w:eastAsia="vi-VN"/>
-            <w:rPrChange w:id="249">
+            <w:lang w:eastAsia="zh-CN"/>
+            <w:rPrChange w:id="253" w:author="Unknown">
               <w:rPr>
                 <w:rFonts w:eastAsia="Times New Roman" w:cs="Times New Roman"/>
                 <w:b w:val="0"/>
@@ -7539,7 +9174,7 @@
                 <w:sz w:val="24"/>
                 <w:szCs w:val="20"/>
                 <w:u w:val="single"/>
-                <w:lang w:val="vi-VN" w:eastAsia="vi-VN"/>
+                <w:lang w:eastAsia="zh-CN"/>
               </w:rPr>
             </w:rPrChange>
           </w:rPr>
@@ -7559,7 +9194,7 @@
                       <pic:cNvPicPr/>
                     </pic:nvPicPr>
                     <pic:blipFill>
-                      <a:blip r:embed="rId10" cstate="print"/>
+                      <a:blip r:embed="rId12" cstate="print"/>
                       <a:stretch>
                         <a:fillRect/>
                       </a:stretch>
@@ -7591,22 +9226,22 @@
             <v:textbox style="mso-next-textbox:#_x0000_s1070">
               <w:txbxContent>
                 <w:p>
-                  <w:ins w:id="250" w:author="Lion" w:date="2010-05-28T05:24:00Z">
+                  <w:ins w:id="254" w:author="Lion" w:date="2010-05-28T05:24:00Z">
                     <w:r>
                       <w:t xml:space="preserve">Click để </w:t>
                     </w:r>
                   </w:ins>
-                  <w:ins w:id="251" w:author="Lion" w:date="2010-05-28T05:29:00Z">
+                  <w:ins w:id="255" w:author="Lion" w:date="2010-05-28T05:29:00Z">
                     <w:r>
                       <w:t xml:space="preserve">chọn câu trả lời, nếu là dấu tròn(radio) </w:t>
                     </w:r>
                   </w:ins>
-                  <w:ins w:id="252" w:author="Lion" w:date="2010-05-28T05:30:00Z">
+                  <w:ins w:id="256" w:author="Lion" w:date="2010-05-28T05:30:00Z">
                     <w:r>
                       <w:t xml:space="preserve">sách chỉ cho phép chọn nhiều nhất một phương án, nếu là </w:t>
                     </w:r>
                   </w:ins>
-                  <w:ins w:id="253" w:author="Lion" w:date="2010-05-28T05:31:00Z">
+                  <w:ins w:id="257" w:author="Lion" w:date="2010-05-28T05:31:00Z">
                     <w:r>
                       <w:t>ô vuông(checkbox) thì có thể lựa chọn nhiều đáp án</w:t>
                     </w:r>
@@ -7630,17 +9265,17 @@
             <v:textbox style="mso-next-textbox:#_x0000_s1072">
               <w:txbxContent>
                 <w:p>
-                  <w:ins w:id="254" w:author="Lion" w:date="2010-05-28T05:24:00Z">
+                  <w:ins w:id="258" w:author="Lion" w:date="2010-05-28T05:24:00Z">
                     <w:r>
                       <w:t xml:space="preserve">Click để </w:t>
                     </w:r>
                   </w:ins>
-                  <w:ins w:id="255" w:author="Lion" w:date="2010-05-28T05:32:00Z">
+                  <w:ins w:id="259" w:author="Lion" w:date="2010-05-28T05:32:00Z">
                     <w:r>
                       <w:t>xem đáp án và đánh giá</w:t>
                     </w:r>
                   </w:ins>
-                  <w:ins w:id="256" w:author="Lion" w:date="2010-05-28T05:33:00Z">
+                  <w:ins w:id="260" w:author="Lion" w:date="2010-05-28T05:33:00Z">
                     <w:r>
                       <w:t>.</w:t>
                     </w:r>
@@ -7651,12 +9286,12 @@
           </v:shape>
         </w:pict>
       </w:r>
-      <w:ins w:id="257" w:author="Lion" w:date="2010-05-28T05:28:00Z">
+      <w:ins w:id="261" w:author="Lion" w:date="2010-05-28T05:28:00Z">
         <w:r>
           <w:rPr>
             <w:noProof/>
-            <w:lang w:val="vi-VN" w:eastAsia="vi-VN"/>
-            <w:rPrChange w:id="258">
+            <w:lang w:eastAsia="zh-CN"/>
+            <w:rPrChange w:id="262" w:author="Unknown">
               <w:rPr>
                 <w:rFonts w:eastAsia="Times New Roman" w:cs="Times New Roman"/>
                 <w:b w:val="0"/>
@@ -7666,7 +9301,7 @@
                 <w:sz w:val="24"/>
                 <w:szCs w:val="20"/>
                 <w:u w:val="single"/>
-                <w:lang w:val="vi-VN" w:eastAsia="vi-VN"/>
+                <w:lang w:eastAsia="zh-CN"/>
               </w:rPr>
             </w:rPrChange>
           </w:rPr>
@@ -7686,7 +9321,7 @@
                       <pic:cNvPicPr/>
                     </pic:nvPicPr>
                     <pic:blipFill>
-                      <a:blip r:embed="rId11" cstate="print"/>
+                      <a:blip r:embed="rId13" cstate="print"/>
                       <a:stretch>
                         <a:fillRect/>
                       </a:stretch>
@@ -7707,12 +9342,12 @@
           </w:drawing>
         </w:r>
       </w:ins>
-      <w:ins w:id="259" w:author="Lion" w:date="2010-05-28T05:33:00Z">
+      <w:ins w:id="263" w:author="Lion" w:date="2010-05-28T05:33:00Z">
         <w:r>
           <w:rPr>
             <w:noProof/>
-            <w:lang w:val="vi-VN" w:eastAsia="vi-VN"/>
-            <w:rPrChange w:id="260">
+            <w:lang w:eastAsia="zh-CN"/>
+            <w:rPrChange w:id="264" w:author="Unknown">
               <w:rPr>
                 <w:rFonts w:eastAsia="Times New Roman" w:cs="Times New Roman"/>
                 <w:b w:val="0"/>
@@ -7722,7 +9357,7 @@
                 <w:sz w:val="24"/>
                 <w:szCs w:val="20"/>
                 <w:u w:val="single"/>
-                <w:lang w:val="vi-VN" w:eastAsia="vi-VN"/>
+                <w:lang w:eastAsia="zh-CN"/>
               </w:rPr>
             </w:rPrChange>
           </w:rPr>
@@ -7743,7 +9378,7 @@
                       <pic:cNvPicPr/>
                     </pic:nvPicPr>
                     <pic:blipFill>
-                      <a:blip r:embed="rId12" cstate="print"/>
+                      <a:blip r:embed="rId14" cstate="print"/>
                       <a:stretch>
                         <a:fillRect/>
                       </a:stretch>
@@ -7789,30 +9424,27 @@
             <v:textbox style="mso-next-textbox:#_x0000_s1075">
               <w:txbxContent>
                 <w:p>
-                  <w:ins w:id="261" w:author="Lion" w:date="2010-05-28T05:35:00Z">
+                  <w:ins w:id="265" w:author="Lion" w:date="2010-05-28T05:35:00Z">
                     <w:r>
                       <w:t>Đáp</w:t>
                     </w:r>
                   </w:ins>
-                  <w:ins w:id="262" w:author="Lion" w:date="2010-05-28T05:38:00Z">
+                  <w:ins w:id="266" w:author="Lion" w:date="2010-05-28T05:38:00Z">
                     <w:r>
                       <w:t xml:space="preserve"> </w:t>
                     </w:r>
                   </w:ins>
-                  <w:ins w:id="263" w:author="Lion" w:date="2010-05-28T05:35:00Z">
+                  <w:ins w:id="267" w:author="Lion" w:date="2010-05-28T05:35:00Z">
                     <w:r>
                       <w:t>á</w:t>
                     </w:r>
                   </w:ins>
-                  <w:ins w:id="264" w:author="Lion" w:date="2010-05-28T05:38:00Z">
+                  <w:ins w:id="268" w:author="Lion" w:date="2010-05-28T05:38:00Z">
                     <w:r>
-                      <w:t xml:space="preserve">n </w:t>
-                    </w:r>
-                    <w:r>
-                      <w:t>của sách có dấu chọn</w:t>
+                      <w:t>n của sách có dấu chọn</w:t>
                     </w:r>
                   </w:ins>
-                  <w:ins w:id="265" w:author="Lion" w:date="2010-05-28T05:36:00Z">
+                  <w:ins w:id="269" w:author="Lion" w:date="2010-05-28T05:36:00Z">
                     <w:r>
                       <w:t xml:space="preserve">. </w:t>
                     </w:r>
@@ -7833,27 +9465,27 @@
             <v:textbox style="mso-next-textbox:#_x0000_s1074">
               <w:txbxContent>
                 <w:p>
-                  <w:ins w:id="266" w:author="Lion" w:date="2010-05-28T05:35:00Z">
+                  <w:ins w:id="270" w:author="Lion" w:date="2010-05-28T05:35:00Z">
                     <w:r>
                       <w:t xml:space="preserve">Đáp án chọn sai có màu đỏ, đáp án chọn đúng </w:t>
                     </w:r>
                   </w:ins>
-                  <w:ins w:id="267" w:author="Lion" w:date="2010-05-28T05:36:00Z">
+                  <w:ins w:id="271" w:author="Lion" w:date="2010-05-28T05:36:00Z">
                     <w:r>
                       <w:t>có màu xanh</w:t>
                     </w:r>
                   </w:ins>
-                  <w:ins w:id="268" w:author="Lion" w:date="2010-05-28T05:24:00Z">
+                  <w:ins w:id="272" w:author="Lion" w:date="2010-05-28T05:24:00Z">
                     <w:r>
                       <w:t>.</w:t>
                     </w:r>
                   </w:ins>
-                  <w:ins w:id="269" w:author="Lion" w:date="2010-05-28T05:35:00Z">
+                  <w:ins w:id="273" w:author="Lion" w:date="2010-05-28T05:35:00Z">
                     <w:r>
                       <w:t xml:space="preserve"> Đáp án  đúng </w:t>
                     </w:r>
                   </w:ins>
-                  <w:ins w:id="270" w:author="Lion" w:date="2010-05-28T05:36:00Z">
+                  <w:ins w:id="274" w:author="Lion" w:date="2010-05-28T05:36:00Z">
                     <w:r>
                       <w:rPr>
                         <w:color w:val="0000FF"/>
@@ -7869,7 +9501,7 @@
                     </w:rPr>
                     <w:t xml:space="preserve">không chọn </w:t>
                   </w:r>
-                  <w:ins w:id="271" w:author="Lion" w:date="2010-05-28T05:36:00Z">
+                  <w:ins w:id="275" w:author="Lion" w:date="2010-05-28T05:36:00Z">
                     <w:r>
                       <w:rPr>
                         <w:color w:val="0000FF"/>
@@ -7907,17 +9539,17 @@
             <v:textbox style="mso-next-textbox:#_x0000_s1073">
               <w:txbxContent>
                 <w:p>
-                  <w:ins w:id="272" w:author="Lion" w:date="2010-05-28T05:24:00Z">
+                  <w:ins w:id="276" w:author="Lion" w:date="2010-05-28T05:24:00Z">
                     <w:r>
                       <w:t xml:space="preserve">Click để </w:t>
                     </w:r>
                   </w:ins>
-                  <w:ins w:id="273" w:author="Lion" w:date="2010-05-28T05:35:00Z">
+                  <w:ins w:id="277" w:author="Lion" w:date="2010-05-28T05:35:00Z">
                     <w:r>
                       <w:t>đóng cửa sổ đánh giá</w:t>
                     </w:r>
                   </w:ins>
-                  <w:ins w:id="274" w:author="Lion" w:date="2010-05-28T05:24:00Z">
+                  <w:ins w:id="278" w:author="Lion" w:date="2010-05-28T05:24:00Z">
                     <w:r>
                       <w:t>.</w:t>
                     </w:r>
@@ -8080,11 +9712,11 @@
       <w:pPr>
         <w:pStyle w:val="Heading2"/>
       </w:pPr>
-      <w:bookmarkStart w:id="275" w:name="_Toc262710129"/>
+      <w:bookmarkStart w:id="279" w:name="_Toc262710129"/>
       <w:r>
         <w:t>Màn hình sắp xếp chứng minh.</w:t>
       </w:r>
-      <w:bookmarkEnd w:id="275"/>
+      <w:bookmarkEnd w:id="279"/>
     </w:p>
     <w:p>
       <w:pPr>
@@ -8116,6 +9748,10 @@
         <w:pStyle w:val="ListParagraph"/>
       </w:pPr>
       <w:r>
+        <w:rPr>
+          <w:noProof/>
+          <w:lang w:val="en-US" w:eastAsia="zh-CN"/>
+        </w:rPr>
         <w:lastRenderedPageBreak/>
         <w:drawing>
           <wp:inline distT="0" distB="0" distL="0" distR="0">
@@ -8135,7 +9771,7 @@
                     </pic:cNvPicPr>
                   </pic:nvPicPr>
                   <pic:blipFill>
-                    <a:blip r:embed="rId13"/>
+                    <a:blip r:embed="rId15" cstate="print"/>
                     <a:srcRect/>
                     <a:stretch>
                       <a:fillRect/>
@@ -8425,16 +10061,7 @@
                 <w:sz w:val="26"/>
                 <w:szCs w:val="26"/>
               </w:rPr>
-              <w:t xml:space="preserve">Sau khi chấm điểm, những CheckBox màu xanh là các bước làm đúng, những </w:t>
-            </w:r>
-            <w:r>
-              <w:rPr>
-                <w:rFonts w:asciiTheme="majorHAnsi" w:hAnsiTheme="majorHAnsi" w:cstheme="majorHAnsi"/>
-                <w:sz w:val="26"/>
-                <w:szCs w:val="26"/>
-              </w:rPr>
-              <w:lastRenderedPageBreak/>
-              <w:t>CheckBox màu đỏ là những bước làm sai</w:t>
+              <w:t>Sau khi chấm điểm, những CheckBox màu xanh là các bước làm đúng, những CheckBox màu đỏ là những bước làm sai</w:t>
             </w:r>
           </w:p>
         </w:tc>
@@ -8456,7 +10083,6 @@
                 <w:sz w:val="26"/>
                 <w:szCs w:val="26"/>
               </w:rPr>
-              <w:lastRenderedPageBreak/>
               <w:t>Dùng chuột click vào CheckBox</w:t>
             </w:r>
           </w:p>
@@ -8604,32 +10230,32 @@
       <w:pPr>
         <w:pStyle w:val="Heading2"/>
       </w:pPr>
-      <w:bookmarkStart w:id="276" w:name="_Toc262710130"/>
+      <w:bookmarkStart w:id="280" w:name="_Toc262710130"/>
       <w:r>
         <w:t>Màn hình giải trí.</w:t>
       </w:r>
-      <w:bookmarkEnd w:id="276"/>
+      <w:bookmarkEnd w:id="280"/>
     </w:p>
     <w:p>
       <w:pPr>
         <w:pStyle w:val="Heading2"/>
       </w:pPr>
-      <w:bookmarkStart w:id="277" w:name="_Toc262710131"/>
+      <w:bookmarkStart w:id="281" w:name="_Toc262710131"/>
       <w:r>
         <w:t>Màn hình trợ giúp.</w:t>
       </w:r>
-      <w:bookmarkEnd w:id="277"/>
+      <w:bookmarkEnd w:id="281"/>
     </w:p>
     <w:p>
       <w:pPr>
         <w:pStyle w:val="Heading1"/>
       </w:pPr>
-      <w:bookmarkStart w:id="278" w:name="_Toc262710132"/>
-      <w:bookmarkStart w:id="279" w:name="_Toc434142310"/>
+      <w:bookmarkStart w:id="282" w:name="_Toc262710132"/>
+      <w:bookmarkStart w:id="283" w:name="_Toc434142310"/>
       <w:r>
         <w:t>Thiết kế</w:t>
       </w:r>
-      <w:bookmarkEnd w:id="278"/>
+      <w:bookmarkEnd w:id="282"/>
     </w:p>
     <w:p>
       <w:r>
@@ -8640,22 +10266,19 @@
       <w:pPr>
         <w:pStyle w:val="Heading2"/>
       </w:pPr>
-      <w:bookmarkStart w:id="280" w:name="_Toc262710133"/>
+      <w:bookmarkStart w:id="284" w:name="_Toc262710133"/>
       <w:r>
         <w:t>Chức năng đăng nhập</w:t>
       </w:r>
-      <w:bookmarkEnd w:id="280"/>
+      <w:bookmarkEnd w:id="284"/>
     </w:p>
     <w:p>
       <w:pPr>
         <w:pStyle w:val="Heading3"/>
-        <w:rPr>
-          <w:rFonts w:eastAsia="Times New Roman"/>
-        </w:rPr>
-      </w:pPr>
-      <w:bookmarkStart w:id="281" w:name="_Toc261539853"/>
-      <w:bookmarkStart w:id="282" w:name="_Toc262080928"/>
-      <w:bookmarkStart w:id="283" w:name="_Toc262710134"/>
+      </w:pPr>
+      <w:bookmarkStart w:id="285" w:name="_Toc261539853"/>
+      <w:bookmarkStart w:id="286" w:name="_Toc262080928"/>
+      <w:bookmarkStart w:id="287" w:name="_Toc262710134"/>
       <w:r>
         <w:rPr>
           <w:rFonts w:eastAsia="Times New Roman"/>
@@ -8668,42 +10291,181 @@
         </w:rPr>
         <w:t xml:space="preserve"> tiếp cận thiết kế</w:t>
       </w:r>
-      <w:bookmarkEnd w:id="281"/>
-      <w:bookmarkEnd w:id="282"/>
+      <w:bookmarkEnd w:id="285"/>
+      <w:bookmarkEnd w:id="286"/>
       <w:r>
         <w:t xml:space="preserve"> (cách xử lý cơ bản chức năng này)</w:t>
       </w:r>
-      <w:bookmarkEnd w:id="283"/>
+      <w:bookmarkEnd w:id="287"/>
     </w:p>
     <w:p>
-      <w:pPr>
-        <w:pStyle w:val="Heading3"/>
-      </w:pPr>
-      <w:bookmarkStart w:id="284" w:name="_Toc262710135"/>
-      <w:bookmarkStart w:id="285" w:name="_Toc261539856"/>
-      <w:bookmarkStart w:id="286" w:name="_Toc262080929"/>
       <w:r>
         <w:rPr>
-          <w:rFonts w:eastAsia="Times New Roman"/>
+          <w:rFonts w:cstheme="majorBidi"/>
+          <w:bCs/>
+        </w:rPr>
+        <w:t>Nhận</w:t>
+      </w:r>
+      <w:r>
+        <w:rPr>
+          <w:rFonts w:cstheme="majorBidi"/>
+          <w:bCs/>
+        </w:rPr>
+        <w:t xml:space="preserve"> dữ liệu nhập vào từ 2 textbox trên giao diện màn hình đăng nhập (textbox  </w:t>
+      </w:r>
+      <w:r>
+        <w:rPr>
+          <w:rFonts w:cstheme="majorBidi"/>
+          <w:b/>
+          <w:bCs/>
+        </w:rPr>
+        <w:t>Tên</w:t>
+      </w:r>
+      <w:r>
+        <w:rPr>
+          <w:rFonts w:cstheme="majorBidi"/>
+          <w:bCs/>
+        </w:rPr>
+        <w:t xml:space="preserve">, textbox </w:t>
+      </w:r>
+      <w:r>
+        <w:rPr>
+          <w:rFonts w:cstheme="majorBidi"/>
+          <w:b/>
+          <w:bCs/>
+        </w:rPr>
+        <w:t>Mật Khẩu</w:t>
+      </w:r>
+      <w:r>
+        <w:rPr>
+          <w:rFonts w:cstheme="majorBidi"/>
+          <w:bCs/>
+        </w:rPr>
+        <w:t>), kiểm tra xem Tên Tài Khoản đã tồn tại hay chưa, nếu chưa, xuất bản thông báo Tài khoản không tồn tại. Nếu tìm thấy tên tài khỏan, bắt đầu đọc thông tin của tài khoản ( chủ yếu là lấy mật khẩu ), so sánh mật khẩu trong thông tin tài khoản với mật khẩu được nhập vào, nếu trùng nhau , thao tác đăng nhập thành công, ngược lại, thao tác đăng nhập sẽ thất bại.</w:t>
+      </w:r>
+    </w:p>
+    <w:p>
+      <w:pPr>
+        <w:pStyle w:val="Heading3"/>
+        <w:rPr>
+          <w:rFonts w:asciiTheme="majorHAnsi" w:eastAsia="Times New Roman" w:hAnsiTheme="majorHAnsi" w:cstheme="majorHAnsi"/>
+        </w:rPr>
+      </w:pPr>
+      <w:bookmarkStart w:id="288" w:name="_Toc262710135"/>
+      <w:bookmarkStart w:id="289" w:name="_Toc261539856"/>
+      <w:bookmarkStart w:id="290" w:name="_Toc262080929"/>
+      <w:r>
+        <w:rPr>
+          <w:rFonts w:asciiTheme="majorHAnsi" w:eastAsia="Times New Roman" w:hAnsiTheme="majorHAnsi" w:cstheme="majorHAnsi"/>
         </w:rPr>
         <w:t>Dữ liệu input</w:t>
       </w:r>
-      <w:bookmarkEnd w:id="284"/>
+      <w:bookmarkEnd w:id="288"/>
       <w:r>
         <w:rPr>
-          <w:rFonts w:eastAsia="Times New Roman"/>
+          <w:rFonts w:asciiTheme="majorHAnsi" w:eastAsia="Times New Roman" w:hAnsiTheme="majorHAnsi" w:cstheme="majorHAnsi"/>
         </w:rPr>
         <w:t xml:space="preserve"> </w:t>
       </w:r>
     </w:p>
     <w:p>
       <w:pPr>
+        <w:pStyle w:val="ListParagraph"/>
+        <w:numPr>
+          <w:ilvl w:val="0"/>
+          <w:numId w:val="46"/>
+        </w:numPr>
+        <w:rPr>
+          <w:rFonts w:asciiTheme="majorHAnsi" w:hAnsiTheme="majorHAnsi" w:cstheme="majorHAnsi"/>
+        </w:rPr>
+      </w:pPr>
+      <w:r>
+        <w:rPr>
+          <w:rFonts w:asciiTheme="majorHAnsi" w:hAnsiTheme="majorHAnsi" w:cstheme="majorHAnsi"/>
+          <w:b/>
+        </w:rPr>
+        <w:t>Tên tài khoản</w:t>
+      </w:r>
+      <w:r>
+        <w:rPr>
+          <w:rFonts w:asciiTheme="majorHAnsi" w:hAnsiTheme="majorHAnsi" w:cstheme="majorHAnsi"/>
+        </w:rPr>
+        <w:t xml:space="preserve"> dươi dạng </w:t>
+      </w:r>
+      <w:r>
+        <w:rPr>
+          <w:rFonts w:asciiTheme="majorHAnsi" w:hAnsiTheme="majorHAnsi" w:cstheme="majorHAnsi"/>
+          <w:b/>
+        </w:rPr>
+        <w:t>string</w:t>
+      </w:r>
+      <w:r>
+        <w:rPr>
+          <w:rFonts w:asciiTheme="majorHAnsi" w:hAnsiTheme="majorHAnsi" w:cstheme="majorHAnsi"/>
+        </w:rPr>
+        <w:t xml:space="preserve"> nhận từ textbox </w:t>
+      </w:r>
+      <w:r>
+        <w:rPr>
+          <w:rFonts w:asciiTheme="majorHAnsi" w:hAnsiTheme="majorHAnsi" w:cstheme="majorHAnsi"/>
+          <w:b/>
+        </w:rPr>
+        <w:t>Tên</w:t>
+      </w:r>
+    </w:p>
+    <w:p>
+      <w:pPr>
+        <w:pStyle w:val="ListParagraph"/>
+        <w:numPr>
+          <w:ilvl w:val="0"/>
+          <w:numId w:val="46"/>
+        </w:numPr>
+        <w:rPr>
+          <w:rFonts w:asciiTheme="majorHAnsi" w:hAnsiTheme="majorHAnsi" w:cstheme="majorHAnsi"/>
+        </w:rPr>
+      </w:pPr>
+      <w:r>
+        <w:rPr>
+          <w:rFonts w:asciiTheme="majorHAnsi" w:hAnsiTheme="majorHAnsi" w:cstheme="majorHAnsi"/>
+          <w:b/>
+        </w:rPr>
+        <w:t xml:space="preserve">Mật khẩu </w:t>
+      </w:r>
+      <w:r>
+        <w:rPr>
+          <w:rFonts w:asciiTheme="majorHAnsi" w:hAnsiTheme="majorHAnsi" w:cstheme="majorHAnsi"/>
+        </w:rPr>
+        <w:t xml:space="preserve">dưới dạng </w:t>
+      </w:r>
+      <w:r>
+        <w:rPr>
+          <w:rFonts w:asciiTheme="majorHAnsi" w:hAnsiTheme="majorHAnsi" w:cstheme="majorHAnsi"/>
+          <w:b/>
+        </w:rPr>
+        <w:t>string</w:t>
+      </w:r>
+      <w:r>
+        <w:rPr>
+          <w:rFonts w:asciiTheme="majorHAnsi" w:hAnsiTheme="majorHAnsi" w:cstheme="majorHAnsi"/>
+        </w:rPr>
+        <w:t xml:space="preserve"> nhận từ textbox </w:t>
+      </w:r>
+      <w:r>
+        <w:rPr>
+          <w:rFonts w:asciiTheme="majorHAnsi" w:hAnsiTheme="majorHAnsi" w:cstheme="majorHAnsi"/>
+          <w:b/>
+        </w:rPr>
+        <w:t>Mật khẩu</w:t>
+      </w:r>
+    </w:p>
+    <w:p>
+      <w:pPr>
         <w:pStyle w:val="Heading3"/>
         <w:rPr>
           <w:rFonts w:eastAsia="Times New Roman"/>
         </w:rPr>
       </w:pPr>
-      <w:bookmarkStart w:id="287" w:name="_Toc262710136"/>
+      <w:bookmarkStart w:id="291" w:name="_Toc262710136"/>
       <w:r>
         <w:t xml:space="preserve">Dữ liệu </w:t>
       </w:r>
@@ -8713,67 +10475,276 @@
         </w:rPr>
         <w:t>output</w:t>
       </w:r>
-      <w:bookmarkEnd w:id="285"/>
-      <w:bookmarkEnd w:id="286"/>
-      <w:bookmarkEnd w:id="287"/>
-    </w:p>
-    <w:p>
-      <w:pPr>
-        <w:pStyle w:val="Heading2"/>
-      </w:pPr>
-      <w:bookmarkStart w:id="288" w:name="_Toc262710137"/>
-      <w:r>
-        <w:t>Chức năng đăng kí</w:t>
-      </w:r>
-      <w:bookmarkEnd w:id="288"/>
-    </w:p>
-    <w:p>
-      <w:pPr>
-        <w:pStyle w:val="Heading2"/>
-      </w:pPr>
-      <w:bookmarkStart w:id="289" w:name="_Toc262710138"/>
-      <w:r>
-        <w:t>Chức năng thay đỗi thông tin</w:t>
-      </w:r>
       <w:bookmarkEnd w:id="289"/>
-    </w:p>
-    <w:p>
-      <w:pPr>
-        <w:pStyle w:val="Heading2"/>
-      </w:pPr>
-      <w:bookmarkStart w:id="290" w:name="_Toc262710139"/>
-      <w:r>
-        <w:t>Chức năng chọn bài học</w:t>
-      </w:r>
       <w:bookmarkEnd w:id="290"/>
-    </w:p>
-    <w:p>
-      <w:pPr>
-        <w:pStyle w:val="Heading2"/>
-      </w:pPr>
-      <w:bookmarkStart w:id="291" w:name="_Toc262710140"/>
-      <w:r>
-        <w:t>Chức năng trắc nghiệm</w:t>
-      </w:r>
       <w:bookmarkEnd w:id="291"/>
     </w:p>
     <w:p>
       <w:pPr>
+        <w:pStyle w:val="ListParagraph"/>
+        <w:numPr>
+          <w:ilvl w:val="0"/>
+          <w:numId w:val="46"/>
+        </w:numPr>
+      </w:pPr>
+      <w:r>
+        <w:rPr>
+          <w:rFonts w:ascii="Times New Roman" w:eastAsiaTheme="majorEastAsia" w:hAnsi="Times New Roman" w:cstheme="majorBidi"/>
+          <w:bCs/>
+          <w:szCs w:val="20"/>
+          <w:lang w:val="en-US"/>
+        </w:rPr>
+        <w:t>Thông báo</w:t>
+      </w:r>
+      <w:r>
+        <w:rPr>
+          <w:rFonts w:ascii="Times New Roman" w:eastAsiaTheme="majorEastAsia" w:hAnsi="Times New Roman" w:cstheme="majorBidi"/>
+          <w:b/>
+          <w:bCs/>
+          <w:szCs w:val="20"/>
+          <w:lang w:val="en-US"/>
+        </w:rPr>
+        <w:t xml:space="preserve"> </w:t>
+      </w:r>
+      <w:r>
+        <w:rPr>
+          <w:rFonts w:ascii="Times New Roman" w:eastAsiaTheme="majorEastAsia" w:hAnsi="Times New Roman" w:cstheme="majorBidi"/>
+          <w:b/>
+          <w:bCs/>
+          <w:szCs w:val="20"/>
+          <w:lang w:val="en-US"/>
+        </w:rPr>
+        <w:t xml:space="preserve">Đăng nhập thành công </w:t>
+      </w:r>
+      <w:r>
+        <w:rPr>
+          <w:rFonts w:ascii="Times New Roman" w:eastAsiaTheme="majorEastAsia" w:hAnsi="Times New Roman" w:cstheme="majorBidi"/>
+          <w:bCs/>
+          <w:szCs w:val="20"/>
+          <w:lang w:val="en-US"/>
+        </w:rPr>
+        <w:t>nếu thao tác đăng nhập thành công</w:t>
+      </w:r>
+    </w:p>
+    <w:p>
+      <w:pPr>
+        <w:pStyle w:val="ListParagraph"/>
+        <w:numPr>
+          <w:ilvl w:val="0"/>
+          <w:numId w:val="46"/>
+        </w:numPr>
+      </w:pPr>
+      <w:r>
+        <w:rPr>
+          <w:rFonts w:ascii="Times New Roman" w:eastAsiaTheme="majorEastAsia" w:hAnsi="Times New Roman" w:cstheme="majorBidi"/>
+          <w:bCs/>
+          <w:szCs w:val="20"/>
+        </w:rPr>
+        <w:t xml:space="preserve">Thông báo </w:t>
+      </w:r>
+      <w:r>
+        <w:rPr>
+          <w:rFonts w:ascii="Times New Roman" w:eastAsiaTheme="majorEastAsia" w:hAnsi="Times New Roman" w:cstheme="majorBidi"/>
+          <w:b/>
+          <w:bCs/>
+          <w:szCs w:val="20"/>
+        </w:rPr>
+        <w:t>Tài khoản không tồn tại</w:t>
+      </w:r>
+      <w:r>
+        <w:rPr>
+          <w:rFonts w:ascii="Times New Roman" w:eastAsiaTheme="majorEastAsia" w:hAnsi="Times New Roman" w:cstheme="majorBidi"/>
+          <w:bCs/>
+          <w:szCs w:val="20"/>
+        </w:rPr>
+        <w:t xml:space="preserve"> nếu tên tài khỏan không tồn tại</w:t>
+      </w:r>
+    </w:p>
+    <w:p>
+      <w:pPr>
+        <w:pStyle w:val="ListParagraph"/>
+        <w:numPr>
+          <w:ilvl w:val="0"/>
+          <w:numId w:val="46"/>
+        </w:numPr>
+      </w:pPr>
+      <w:r>
+        <w:rPr>
+          <w:rFonts w:ascii="Times New Roman" w:eastAsiaTheme="majorEastAsia" w:hAnsi="Times New Roman" w:cstheme="majorBidi"/>
+          <w:bCs/>
+          <w:szCs w:val="20"/>
+        </w:rPr>
+        <w:t xml:space="preserve">Thông báo </w:t>
+      </w:r>
+      <w:r>
+        <w:rPr>
+          <w:rFonts w:ascii="Times New Roman" w:eastAsiaTheme="majorEastAsia" w:hAnsi="Times New Roman" w:cstheme="majorBidi"/>
+          <w:b/>
+          <w:bCs/>
+          <w:szCs w:val="20"/>
+        </w:rPr>
+        <w:t>Sai mật khẩu</w:t>
+      </w:r>
+      <w:r>
+        <w:rPr>
+          <w:rFonts w:ascii="Times New Roman" w:eastAsiaTheme="majorEastAsia" w:hAnsi="Times New Roman" w:cstheme="majorBidi"/>
+          <w:bCs/>
+          <w:szCs w:val="20"/>
+        </w:rPr>
+        <w:t xml:space="preserve"> nếu mật khẩu không đúng</w:t>
+      </w:r>
+    </w:p>
+    <w:p>
+      <w:pPr>
         <w:pStyle w:val="Heading2"/>
       </w:pPr>
-      <w:bookmarkStart w:id="292" w:name="_Toc262710141"/>
+      <w:bookmarkStart w:id="292" w:name="_Toc262710137"/>
       <w:r>
-        <w:t>Chức năng sắp xếp chứng minh</w:t>
+        <w:t>Chức năng đăng kí</w:t>
       </w:r>
       <w:bookmarkEnd w:id="292"/>
     </w:p>
     <w:p>
       <w:pPr>
+        <w:pStyle w:val="Heading3"/>
+      </w:pPr>
+      <w:r>
+        <w:rPr>
+          <w:rFonts w:eastAsia="Times New Roman"/>
+        </w:rPr>
+        <w:t>Hướng</w:t>
+      </w:r>
+      <w:r>
+        <w:rPr>
+          <w:rFonts w:eastAsia="Times New Roman"/>
+        </w:rPr>
+        <w:t xml:space="preserve"> tiếp cận thiết kế</w:t>
+      </w:r>
+      <w:r>
+        <w:t xml:space="preserve"> (cách xử lý cơ bản chức năng này)</w:t>
+      </w:r>
+    </w:p>
+    <w:p>
+      <w:r>
+        <w:t xml:space="preserve">Nhận các dữ liệu như Tên đăng nhập, mật khẩu … từ các textbox tương ứng trên giao diện màn hình, </w:t>
+      </w:r>
+    </w:p>
+    <w:p>
+      <w:r>
+        <w:t>Dùng sự kiện KeyUp để theo dõi việc nhập liệu ở các textbox để đưa ra nhắc nhở kịp thời khi dữ liệu nhập vào vi phạm ràng buộc của chương trình như tên đăng nhập đã tồn tại, mật khẩu quá ngắn ….</w:t>
+      </w:r>
+    </w:p>
+    <w:p>
+      <w:r>
+        <w:t>Khi các field bắt buộc đã đựoc điền đầy đủ, button Đăng Ký sẽ gọi hàm thực hiện đăng ký, hàm này sẽ lấy dữ liệu từ các ô đã nhập vào, tạo ra một file xml theo chuẩn quy định trước và ghi vào đường dẫn cũng đã được quy định trước</w:t>
+      </w:r>
+    </w:p>
+    <w:p>
+      <w:pPr>
+        <w:pStyle w:val="Heading3"/>
+        <w:rPr>
+          <w:rFonts w:asciiTheme="majorHAnsi" w:eastAsia="Times New Roman" w:hAnsiTheme="majorHAnsi" w:cstheme="majorHAnsi"/>
+        </w:rPr>
+      </w:pPr>
+      <w:r>
+        <w:rPr>
+          <w:rFonts w:asciiTheme="majorHAnsi" w:eastAsia="Times New Roman" w:hAnsiTheme="majorHAnsi" w:cstheme="majorHAnsi"/>
+        </w:rPr>
+        <w:lastRenderedPageBreak/>
+        <w:t xml:space="preserve">Dữ liệu input </w:t>
+      </w:r>
+    </w:p>
+    <w:p>
+      <w:r>
+        <w:t>Dữ liệu dưới dạng string từ các textbox xuất hiện trên màn hình đăng ký</w:t>
+      </w:r>
+    </w:p>
+    <w:p>
+      <w:pPr>
+        <w:pStyle w:val="Heading3"/>
+        <w:rPr>
+          <w:rFonts w:eastAsia="Times New Roman"/>
+        </w:rPr>
+      </w:pPr>
+      <w:r>
+        <w:t xml:space="preserve">Dữ liệu </w:t>
+      </w:r>
+      <w:r>
+        <w:rPr>
+          <w:rFonts w:eastAsia="Times New Roman"/>
+        </w:rPr>
+        <w:t>output</w:t>
+      </w:r>
+    </w:p>
+    <w:p>
+      <w:pPr>
+        <w:pStyle w:val="ListParagraph"/>
+        <w:numPr>
+          <w:ilvl w:val="0"/>
+          <w:numId w:val="46"/>
+        </w:numPr>
+      </w:pPr>
+      <w:r>
+        <w:rPr>
+          <w:rFonts w:ascii="Times New Roman" w:eastAsiaTheme="majorEastAsia" w:hAnsi="Times New Roman" w:cstheme="majorBidi"/>
+          <w:bCs/>
+          <w:szCs w:val="20"/>
+          <w:lang w:val="en-US"/>
+        </w:rPr>
+        <w:t>Thông báo</w:t>
+      </w:r>
+      <w:r>
+        <w:rPr>
+          <w:rFonts w:ascii="Times New Roman" w:eastAsiaTheme="majorEastAsia" w:hAnsi="Times New Roman" w:cstheme="majorBidi"/>
+          <w:b/>
+          <w:bCs/>
+          <w:szCs w:val="20"/>
+          <w:lang w:val="en-US"/>
+        </w:rPr>
+        <w:t xml:space="preserve"> Chúc Mừng </w:t>
+      </w:r>
+      <w:r>
+        <w:rPr>
+          <w:rFonts w:ascii="Times New Roman" w:eastAsiaTheme="majorEastAsia" w:hAnsi="Times New Roman" w:cstheme="majorBidi"/>
+          <w:bCs/>
+          <w:szCs w:val="20"/>
+          <w:lang w:val="en-US"/>
+        </w:rPr>
+        <w:t xml:space="preserve">nếu thao tác đăng </w:t>
+      </w:r>
+      <w:r>
+        <w:rPr>
+          <w:rFonts w:ascii="Times New Roman" w:eastAsiaTheme="majorEastAsia" w:hAnsi="Times New Roman" w:cstheme="majorBidi"/>
+          <w:bCs/>
+          <w:szCs w:val="20"/>
+          <w:lang w:val="en-US"/>
+        </w:rPr>
+        <w:t>ký</w:t>
+      </w:r>
+      <w:r>
+        <w:rPr>
+          <w:rFonts w:ascii="Times New Roman" w:eastAsiaTheme="majorEastAsia" w:hAnsi="Times New Roman" w:cstheme="majorBidi"/>
+          <w:bCs/>
+          <w:szCs w:val="20"/>
+          <w:lang w:val="en-US"/>
+        </w:rPr>
+        <w:t xml:space="preserve"> thành công</w:t>
+      </w:r>
+    </w:p>
+    <w:p>
+      <w:pPr>
+        <w:rPr>
+          <w:lang w:val="vi-VN"/>
+        </w:rPr>
+      </w:pPr>
+    </w:p>
+    <w:p>
+      <w:pPr>
         <w:pStyle w:val="Heading2"/>
       </w:pPr>
-      <w:bookmarkStart w:id="293" w:name="_Toc262710142"/>
+      <w:bookmarkStart w:id="293" w:name="_Toc262710138"/>
       <w:r>
-        <w:t>Chức năng giải trí</w:t>
+        <w:t>Chức năng thay đỗi thông tin</w:t>
       </w:r>
       <w:bookmarkEnd w:id="293"/>
     </w:p>
@@ -8781,17 +10752,57 @@
       <w:pPr>
         <w:pStyle w:val="Heading2"/>
       </w:pPr>
-      <w:bookmarkStart w:id="294" w:name="_Toc262710143"/>
+      <w:bookmarkStart w:id="294" w:name="_Toc262710139"/>
       <w:r>
-        <w:t>Chức năng giúp đỡ</w:t>
+        <w:t>Chức năng chọn bài học</w:t>
       </w:r>
       <w:bookmarkEnd w:id="294"/>
     </w:p>
     <w:p>
       <w:pPr>
+        <w:pStyle w:val="Heading2"/>
+      </w:pPr>
+      <w:bookmarkStart w:id="295" w:name="_Toc262710140"/>
+      <w:r>
+        <w:t>Chức năng trắc nghiệm</w:t>
+      </w:r>
+      <w:bookmarkEnd w:id="295"/>
+    </w:p>
+    <w:p>
+      <w:pPr>
+        <w:pStyle w:val="Heading2"/>
+      </w:pPr>
+      <w:bookmarkStart w:id="296" w:name="_Toc262710141"/>
+      <w:r>
+        <w:t>Chức năng sắp xếp chứng minh</w:t>
+      </w:r>
+      <w:bookmarkEnd w:id="296"/>
+    </w:p>
+    <w:p>
+      <w:pPr>
+        <w:pStyle w:val="Heading2"/>
+      </w:pPr>
+      <w:bookmarkStart w:id="297" w:name="_Toc262710142"/>
+      <w:r>
+        <w:t>Chức năng giải trí</w:t>
+      </w:r>
+      <w:bookmarkEnd w:id="297"/>
+    </w:p>
+    <w:p>
+      <w:pPr>
+        <w:pStyle w:val="Heading2"/>
+      </w:pPr>
+      <w:bookmarkStart w:id="298" w:name="_Toc262710143"/>
+      <w:r>
+        <w:t>Chức năng giúp đỡ</w:t>
+      </w:r>
+      <w:bookmarkEnd w:id="298"/>
+    </w:p>
+    <w:p>
+      <w:pPr>
         <w:pStyle w:val="Heading1"/>
       </w:pPr>
-      <w:bookmarkStart w:id="295" w:name="_Toc262710144"/>
+      <w:bookmarkStart w:id="299" w:name="_Toc262710144"/>
       <w:r>
         <w:t xml:space="preserve">Mô tả tổ </w:t>
       </w:r>
@@ -8801,7 +10812,7 @@
       <w:r>
         <w:t xml:space="preserve"> dữ liệu chương trình</w:t>
       </w:r>
-      <w:bookmarkEnd w:id="295"/>
+      <w:bookmarkEnd w:id="299"/>
     </w:p>
     <w:p>
       <w:r>
@@ -8812,12 +10823,11 @@
       <w:pPr>
         <w:pStyle w:val="Heading3"/>
       </w:pPr>
-      <w:bookmarkStart w:id="296" w:name="_Toc262710145"/>
+      <w:bookmarkStart w:id="300" w:name="_Toc262710145"/>
       <w:r>
-        <w:lastRenderedPageBreak/>
         <w:t>Dữ liệu người dùng</w:t>
       </w:r>
-      <w:bookmarkEnd w:id="296"/>
+      <w:bookmarkEnd w:id="300"/>
     </w:p>
     <w:p>
       <w:r>
@@ -8832,25 +10842,6 @@
         <w:pict>
           <v:group id="_x0000_s1026" editas="canvas" style="width:533.25pt;height:270.5pt;mso-position-horizontal-relative:char;mso-position-vertical-relative:line" coordorigin="1440,2240" coordsize="10665,5410">
             <o:lock v:ext="edit" aspectratio="t"/>
-            <v:shapetype id="_x0000_t75" coordsize="21600,21600" o:spt="75" o:preferrelative="t" path="m@4@5l@4@11@9@11@9@5xe" filled="f" stroked="f">
-              <v:stroke joinstyle="miter"/>
-              <v:formulas>
-                <v:f eqn="if lineDrawn pixelLineWidth 0"/>
-                <v:f eqn="sum @0 1 0"/>
-                <v:f eqn="sum 0 0 @1"/>
-                <v:f eqn="prod @2 1 2"/>
-                <v:f eqn="prod @3 21600 pixelWidth"/>
-                <v:f eqn="prod @3 21600 pixelHeight"/>
-                <v:f eqn="sum @0 0 1"/>
-                <v:f eqn="prod @6 1 2"/>
-                <v:f eqn="prod @7 21600 pixelWidth"/>
-                <v:f eqn="sum @8 21600 0"/>
-                <v:f eqn="prod @7 21600 pixelHeight"/>
-                <v:f eqn="sum @10 21600 0"/>
-              </v:formulas>
-              <v:path o:extrusionok="f" gradientshapeok="t" o:connecttype="rect"/>
-              <o:lock v:ext="edit" aspectratio="t"/>
-            </v:shapetype>
             <v:shape id="_x0000_s1027" type="#_x0000_t75" style="position:absolute;left:1440;top:2240;width:10665;height:5410" o:preferrelative="f">
               <v:fill o:detectmouseclick="t"/>
               <v:path o:extrusionok="t" o:connecttype="none"/>
@@ -9003,22 +10994,49 @@
                   <w:p>
                     <w:pPr>
                       <w:jc w:val="center"/>
+                      <w:rPr>
+                        <w:sz w:val="20"/>
+                      </w:rPr>
                     </w:pPr>
                     <w:r>
-                      <w:t>Userinfo.xml</w:t>
+                      <w:rPr>
+                        <w:sz w:val="20"/>
+                      </w:rPr>
+                      <w:t>ThongTinN</w:t>
+                    </w:r>
+                    <w:r>
+                      <w:rPr>
+                        <w:sz w:val="20"/>
+                      </w:rPr>
+                      <w:t>g</w:t>
+                    </w:r>
+                    <w:r>
+                      <w:rPr>
+                        <w:sz w:val="20"/>
+                      </w:rPr>
+                      <w:t>uoiDung.xml</w:t>
                     </w:r>
                   </w:p>
                   <w:p>
                     <w:pPr>
                       <w:jc w:val="center"/>
+                      <w:rPr>
+                        <w:sz w:val="20"/>
+                      </w:rPr>
                     </w:pPr>
                     <w:r>
+                      <w:rPr>
+                        <w:sz w:val="20"/>
+                      </w:rPr>
                       <w:t>……</w:t>
                     </w:r>
                   </w:p>
                   <w:p>
                     <w:pPr>
                       <w:jc w:val="center"/>
+                      <w:rPr>
+                        <w:sz w:val="20"/>
+                      </w:rPr>
                     </w:pPr>
                   </w:p>
                 </w:txbxContent>
@@ -9031,24 +11049,52 @@
                   <w:p>
                     <w:pPr>
                       <w:jc w:val="center"/>
+                      <w:rPr>
+                        <w:sz w:val="20"/>
+                      </w:rPr>
                     </w:pPr>
                     <w:r>
-                      <w:t>Userinfo.xml</w:t>
+                      <w:rPr>
+                        <w:sz w:val="20"/>
+                      </w:rPr>
+                      <w:t>ThongTinN</w:t>
+                    </w:r>
+                    <w:r>
+                      <w:rPr>
+                        <w:sz w:val="20"/>
+                      </w:rPr>
+                      <w:t>g</w:t>
+                    </w:r>
+                    <w:r>
+                      <w:rPr>
+                        <w:sz w:val="20"/>
+                      </w:rPr>
+                      <w:t>uoiDung.xml</w:t>
                     </w:r>
                   </w:p>
                   <w:p>
                     <w:pPr>
                       <w:jc w:val="center"/>
+                      <w:rPr>
+                        <w:sz w:val="20"/>
+                      </w:rPr>
                     </w:pPr>
                     <w:r>
+                      <w:rPr>
+                        <w:sz w:val="20"/>
+                      </w:rPr>
                       <w:t>……</w:t>
                     </w:r>
                   </w:p>
                   <w:p>
                     <w:pPr>
                       <w:jc w:val="center"/>
+                      <w:rPr>
+                        <w:sz w:val="20"/>
+                      </w:rPr>
                     </w:pPr>
                   </w:p>
+                  <w:p/>
                 </w:txbxContent>
               </v:textbox>
             </v:rect>
@@ -9059,24 +11105,52 @@
                   <w:p>
                     <w:pPr>
                       <w:jc w:val="center"/>
+                      <w:rPr>
+                        <w:sz w:val="20"/>
+                      </w:rPr>
                     </w:pPr>
                     <w:r>
-                      <w:t>Userinfo.xml</w:t>
+                      <w:rPr>
+                        <w:sz w:val="20"/>
+                      </w:rPr>
+                      <w:t>ThongTinN</w:t>
+                    </w:r>
+                    <w:r>
+                      <w:rPr>
+                        <w:sz w:val="20"/>
+                      </w:rPr>
+                      <w:t>g</w:t>
+                    </w:r>
+                    <w:r>
+                      <w:rPr>
+                        <w:sz w:val="20"/>
+                      </w:rPr>
+                      <w:t>uoiDung.xml</w:t>
                     </w:r>
                   </w:p>
                   <w:p>
                     <w:pPr>
                       <w:jc w:val="center"/>
+                      <w:rPr>
+                        <w:sz w:val="20"/>
+                      </w:rPr>
                     </w:pPr>
                     <w:r>
+                      <w:rPr>
+                        <w:sz w:val="20"/>
+                      </w:rPr>
                       <w:t>……</w:t>
                     </w:r>
                   </w:p>
                   <w:p>
                     <w:pPr>
                       <w:jc w:val="center"/>
+                      <w:rPr>
+                        <w:sz w:val="20"/>
+                      </w:rPr>
                     </w:pPr>
                   </w:p>
+                  <w:p/>
                 </w:txbxContent>
               </v:textbox>
             </v:rect>
@@ -9087,24 +11161,52 @@
                   <w:p>
                     <w:pPr>
                       <w:jc w:val="center"/>
+                      <w:rPr>
+                        <w:sz w:val="20"/>
+                      </w:rPr>
                     </w:pPr>
                     <w:r>
-                      <w:t>Userinfo.xml</w:t>
+                      <w:rPr>
+                        <w:sz w:val="20"/>
+                      </w:rPr>
+                      <w:t>ThongTinN</w:t>
+                    </w:r>
+                    <w:r>
+                      <w:rPr>
+                        <w:sz w:val="20"/>
+                      </w:rPr>
+                      <w:t>g</w:t>
+                    </w:r>
+                    <w:r>
+                      <w:rPr>
+                        <w:sz w:val="20"/>
+                      </w:rPr>
+                      <w:t>uoiDung.xml</w:t>
                     </w:r>
                   </w:p>
                   <w:p>
                     <w:pPr>
                       <w:jc w:val="center"/>
+                      <w:rPr>
+                        <w:sz w:val="20"/>
+                      </w:rPr>
                     </w:pPr>
                     <w:r>
+                      <w:rPr>
+                        <w:sz w:val="20"/>
+                      </w:rPr>
                       <w:t>……</w:t>
                     </w:r>
                   </w:p>
                   <w:p>
                     <w:pPr>
                       <w:jc w:val="center"/>
+                      <w:rPr>
+                        <w:sz w:val="20"/>
+                      </w:rPr>
                     </w:pPr>
                   </w:p>
+                  <w:p/>
                 </w:txbxContent>
               </v:textbox>
             </v:rect>
@@ -9227,73 +11329,73 @@
       <w:pPr>
         <w:pStyle w:val="Heading3"/>
       </w:pPr>
-      <w:bookmarkStart w:id="297" w:name="_Toc262710146"/>
+      <w:bookmarkStart w:id="301" w:name="_Toc262710146"/>
       <w:r>
         <w:lastRenderedPageBreak/>
         <w:t>Dữ liệu chức năng bài học đại số</w:t>
       </w:r>
-      <w:bookmarkEnd w:id="297"/>
-    </w:p>
-    <w:p>
-      <w:pPr>
-        <w:pStyle w:val="Heading3"/>
-      </w:pPr>
-      <w:bookmarkStart w:id="298" w:name="_Toc262710147"/>
-      <w:r>
-        <w:t>Dữ liệu chức năng bài học hình học</w:t>
-      </w:r>
-      <w:bookmarkEnd w:id="298"/>
-    </w:p>
-    <w:p>
-      <w:pPr>
-        <w:pStyle w:val="Heading3"/>
-      </w:pPr>
-      <w:bookmarkStart w:id="299" w:name="_Toc262710148"/>
-      <w:r>
-        <w:t>Dữ liệu chức năng bài tập trắc nghiệm</w:t>
-      </w:r>
-      <w:bookmarkEnd w:id="299"/>
-    </w:p>
-    <w:p>
-      <w:pPr>
-        <w:pStyle w:val="Heading3"/>
-      </w:pPr>
-      <w:bookmarkStart w:id="300" w:name="_Toc262710149"/>
-      <w:r>
-        <w:t>Dữ liệu chức năng bài tập sắp xếp chứng minh</w:t>
-      </w:r>
-      <w:bookmarkEnd w:id="300"/>
-    </w:p>
-    <w:p>
-      <w:pPr>
-        <w:pStyle w:val="Heading3"/>
-      </w:pPr>
-      <w:bookmarkStart w:id="301" w:name="_Toc262710150"/>
-      <w:r>
-        <w:t>Dữ liệu chức năng giải trí</w:t>
-      </w:r>
       <w:bookmarkEnd w:id="301"/>
     </w:p>
     <w:p>
       <w:pPr>
         <w:pStyle w:val="Heading3"/>
       </w:pPr>
-      <w:bookmarkStart w:id="302" w:name="_Toc262710151"/>
+      <w:bookmarkStart w:id="302" w:name="_Toc262710147"/>
       <w:r>
-        <w:t>Dữ liệu chức năng giúp đỡ</w:t>
+        <w:t>Dữ liệu chức năng bài học hình học</w:t>
       </w:r>
       <w:bookmarkEnd w:id="302"/>
     </w:p>
     <w:p>
       <w:pPr>
+        <w:pStyle w:val="Heading3"/>
+      </w:pPr>
+      <w:bookmarkStart w:id="303" w:name="_Toc262710148"/>
+      <w:r>
+        <w:t>Dữ liệu chức năng bài tập trắc nghiệm</w:t>
+      </w:r>
+      <w:bookmarkEnd w:id="303"/>
+    </w:p>
+    <w:p>
+      <w:pPr>
+        <w:pStyle w:val="Heading3"/>
+      </w:pPr>
+      <w:bookmarkStart w:id="304" w:name="_Toc262710149"/>
+      <w:r>
+        <w:t>Dữ liệu chức năng bài tập sắp xếp chứng minh</w:t>
+      </w:r>
+      <w:bookmarkEnd w:id="304"/>
+    </w:p>
+    <w:p>
+      <w:pPr>
+        <w:pStyle w:val="Heading3"/>
+      </w:pPr>
+      <w:bookmarkStart w:id="305" w:name="_Toc262710150"/>
+      <w:r>
+        <w:t>Dữ liệu chức năng giải trí</w:t>
+      </w:r>
+      <w:bookmarkEnd w:id="305"/>
+    </w:p>
+    <w:p>
+      <w:pPr>
+        <w:pStyle w:val="Heading3"/>
+      </w:pPr>
+      <w:bookmarkStart w:id="306" w:name="_Toc262710151"/>
+      <w:r>
+        <w:t>Dữ liệu chức năng giúp đỡ</w:t>
+      </w:r>
+      <w:bookmarkEnd w:id="306"/>
+    </w:p>
+    <w:p>
+      <w:pPr>
         <w:pStyle w:val="Heading1"/>
       </w:pPr>
-      <w:bookmarkStart w:id="303" w:name="_Toc262710152"/>
-      <w:bookmarkEnd w:id="279"/>
+      <w:bookmarkStart w:id="307" w:name="_Toc262710152"/>
+      <w:bookmarkEnd w:id="283"/>
       <w:r>
         <w:t>Mô tả chi tiết tương ứng với các yêu cầu chức năng</w:t>
       </w:r>
-      <w:bookmarkEnd w:id="303"/>
+      <w:bookmarkEnd w:id="307"/>
     </w:p>
     <w:tbl>
       <w:tblPr>
@@ -9405,9 +11507,9 @@
       </w:pPr>
     </w:p>
     <w:sectPr>
-      <w:headerReference w:type="default" r:id="rId14"/>
-      <w:footerReference w:type="default" r:id="rId15"/>
-      <w:footerReference w:type="first" r:id="rId16"/>
+      <w:headerReference w:type="default" r:id="rId16"/>
+      <w:footerReference w:type="default" r:id="rId17"/>
+      <w:footerReference w:type="first" r:id="rId18"/>
       <w:pgSz w:w="12240" w:h="15840" w:code="1"/>
       <w:pgMar w:top="995" w:right="1008" w:bottom="864" w:left="1008" w:header="720" w:footer="648" w:gutter="0"/>
       <w:pgNumType w:start="1" w:chapStyle="1"/>
@@ -9421,14 +11523,14 @@
 
 <file path=word/endnotes.xml><?xml version="1.0" encoding="utf-8"?>
 <w:endnotes xmlns:ve="http://schemas.openxmlformats.org/markup-compatibility/2006" xmlns:o="urn:schemas-microsoft-com:office:office" xmlns:r="http://schemas.openxmlformats.org/officeDocument/2006/relationships" xmlns:m="http://schemas.openxmlformats.org/officeDocument/2006/math" xmlns:v="urn:schemas-microsoft-com:vml" xmlns:wp="http://schemas.openxmlformats.org/drawingml/2006/wordprocessingDrawing" xmlns:w10="urn:schemas-microsoft-com:office:word" xmlns:w="http://schemas.openxmlformats.org/wordprocessingml/2006/main" xmlns:wne="http://schemas.microsoft.com/office/word/2006/wordml">
-  <w:endnote w:type="separator" w:id="0">
+  <w:endnote w:type="separator" w:id="-1">
     <w:p>
       <w:r>
         <w:separator/>
       </w:r>
     </w:p>
   </w:endnote>
-  <w:endnote w:type="continuationSeparator" w:id="1">
+  <w:endnote w:type="continuationSeparator" w:id="0">
     <w:p>
       <w:r>
         <w:continuationSeparator/>
@@ -9495,7 +11597,7 @@
         <w:rStyle w:val="PageNumber"/>
         <w:noProof/>
       </w:rPr>
-      <w:t>2-11</w:t>
+      <w:t>1-4</w:t>
     </w:r>
     <w:r>
       <w:rPr>
@@ -9534,14 +11636,14 @@
 
 <file path=word/footnotes.xml><?xml version="1.0" encoding="utf-8"?>
 <w:footnotes xmlns:ve="http://schemas.openxmlformats.org/markup-compatibility/2006" xmlns:o="urn:schemas-microsoft-com:office:office" xmlns:r="http://schemas.openxmlformats.org/officeDocument/2006/relationships" xmlns:m="http://schemas.openxmlformats.org/officeDocument/2006/math" xmlns:v="urn:schemas-microsoft-com:vml" xmlns:wp="http://schemas.openxmlformats.org/drawingml/2006/wordprocessingDrawing" xmlns:w10="urn:schemas-microsoft-com:office:word" xmlns:w="http://schemas.openxmlformats.org/wordprocessingml/2006/main" xmlns:wne="http://schemas.microsoft.com/office/word/2006/wordml">
-  <w:footnote w:type="separator" w:id="0">
+  <w:footnote w:type="separator" w:id="-1">
     <w:p>
       <w:r>
         <w:separator/>
       </w:r>
     </w:p>
   </w:footnote>
-  <w:footnote w:type="continuationSeparator" w:id="1">
+  <w:footnote w:type="continuationSeparator" w:id="0">
     <w:p>
       <w:r>
         <w:continuationSeparator/>
@@ -10235,6 +12337,120 @@
     </w:lvl>
   </w:abstractNum>
   <w:abstractNum w:abstractNumId="6">
+    <w:nsid w:val="125B676F"/>
+    <w:multiLevelType w:val="hybridMultilevel"/>
+    <w:tmpl w:val="F8FC7888"/>
+    <w:lvl w:ilvl="0" w:tplc="3F1CA20A">
+      <w:start w:val="2"/>
+      <w:numFmt w:val="bullet"/>
+      <w:lvlText w:val=""/>
+      <w:lvlJc w:val="left"/>
+      <w:pPr>
+        <w:ind w:left="720" w:hanging="360"/>
+      </w:pPr>
+      <w:rPr>
+        <w:rFonts w:ascii="Symbol" w:eastAsia="Times New Roman" w:hAnsi="Symbol" w:cs="Times New Roman" w:hint="default"/>
+        <w:b/>
+      </w:rPr>
+    </w:lvl>
+    <w:lvl w:ilvl="1" w:tplc="04090003" w:tentative="1">
+      <w:start w:val="1"/>
+      <w:numFmt w:val="bullet"/>
+      <w:lvlText w:val="o"/>
+      <w:lvlJc w:val="left"/>
+      <w:pPr>
+        <w:ind w:left="1440" w:hanging="360"/>
+      </w:pPr>
+      <w:rPr>
+        <w:rFonts w:ascii="Courier New" w:hAnsi="Courier New" w:cs="Courier New" w:hint="default"/>
+      </w:rPr>
+    </w:lvl>
+    <w:lvl w:ilvl="2" w:tplc="04090005" w:tentative="1">
+      <w:start w:val="1"/>
+      <w:numFmt w:val="bullet"/>
+      <w:lvlText w:val=""/>
+      <w:lvlJc w:val="left"/>
+      <w:pPr>
+        <w:ind w:left="2160" w:hanging="360"/>
+      </w:pPr>
+      <w:rPr>
+        <w:rFonts w:ascii="Wingdings" w:hAnsi="Wingdings" w:hint="default"/>
+      </w:rPr>
+    </w:lvl>
+    <w:lvl w:ilvl="3" w:tplc="04090001" w:tentative="1">
+      <w:start w:val="1"/>
+      <w:numFmt w:val="bullet"/>
+      <w:lvlText w:val=""/>
+      <w:lvlJc w:val="left"/>
+      <w:pPr>
+        <w:ind w:left="2880" w:hanging="360"/>
+      </w:pPr>
+      <w:rPr>
+        <w:rFonts w:ascii="Symbol" w:hAnsi="Symbol" w:hint="default"/>
+      </w:rPr>
+    </w:lvl>
+    <w:lvl w:ilvl="4" w:tplc="04090003" w:tentative="1">
+      <w:start w:val="1"/>
+      <w:numFmt w:val="bullet"/>
+      <w:lvlText w:val="o"/>
+      <w:lvlJc w:val="left"/>
+      <w:pPr>
+        <w:ind w:left="3600" w:hanging="360"/>
+      </w:pPr>
+      <w:rPr>
+        <w:rFonts w:ascii="Courier New" w:hAnsi="Courier New" w:cs="Courier New" w:hint="default"/>
+      </w:rPr>
+    </w:lvl>
+    <w:lvl w:ilvl="5" w:tplc="04090005" w:tentative="1">
+      <w:start w:val="1"/>
+      <w:numFmt w:val="bullet"/>
+      <w:lvlText w:val=""/>
+      <w:lvlJc w:val="left"/>
+      <w:pPr>
+        <w:ind w:left="4320" w:hanging="360"/>
+      </w:pPr>
+      <w:rPr>
+        <w:rFonts w:ascii="Wingdings" w:hAnsi="Wingdings" w:hint="default"/>
+      </w:rPr>
+    </w:lvl>
+    <w:lvl w:ilvl="6" w:tplc="04090001" w:tentative="1">
+      <w:start w:val="1"/>
+      <w:numFmt w:val="bullet"/>
+      <w:lvlText w:val=""/>
+      <w:lvlJc w:val="left"/>
+      <w:pPr>
+        <w:ind w:left="5040" w:hanging="360"/>
+      </w:pPr>
+      <w:rPr>
+        <w:rFonts w:ascii="Symbol" w:hAnsi="Symbol" w:hint="default"/>
+      </w:rPr>
+    </w:lvl>
+    <w:lvl w:ilvl="7" w:tplc="04090003" w:tentative="1">
+      <w:start w:val="1"/>
+      <w:numFmt w:val="bullet"/>
+      <w:lvlText w:val="o"/>
+      <w:lvlJc w:val="left"/>
+      <w:pPr>
+        <w:ind w:left="5760" w:hanging="360"/>
+      </w:pPr>
+      <w:rPr>
+        <w:rFonts w:ascii="Courier New" w:hAnsi="Courier New" w:cs="Courier New" w:hint="default"/>
+      </w:rPr>
+    </w:lvl>
+    <w:lvl w:ilvl="8" w:tplc="04090005" w:tentative="1">
+      <w:start w:val="1"/>
+      <w:numFmt w:val="bullet"/>
+      <w:lvlText w:val=""/>
+      <w:lvlJc w:val="left"/>
+      <w:pPr>
+        <w:ind w:left="6480" w:hanging="360"/>
+      </w:pPr>
+      <w:rPr>
+        <w:rFonts w:ascii="Wingdings" w:hAnsi="Wingdings" w:hint="default"/>
+      </w:rPr>
+    </w:lvl>
+  </w:abstractNum>
+  <w:abstractNum w:abstractNumId="7">
     <w:nsid w:val="14D72CD4"/>
     <w:multiLevelType w:val="hybridMultilevel"/>
     <w:tmpl w:val="D84EA6B4"/>
@@ -10347,7 +12563,7 @@
       </w:rPr>
     </w:lvl>
   </w:abstractNum>
-  <w:abstractNum w:abstractNumId="7">
+  <w:abstractNum w:abstractNumId="8">
     <w:nsid w:val="172933C6"/>
     <w:multiLevelType w:val="hybridMultilevel"/>
     <w:tmpl w:val="1EF62BAA"/>
@@ -10437,7 +12653,7 @@
       </w:pPr>
     </w:lvl>
   </w:abstractNum>
-  <w:abstractNum w:abstractNumId="8">
+  <w:abstractNum w:abstractNumId="9">
     <w:nsid w:val="18A5147D"/>
     <w:multiLevelType w:val="hybridMultilevel"/>
     <w:tmpl w:val="EEBADD76"/>
@@ -10549,7 +12765,7 @@
       </w:rPr>
     </w:lvl>
   </w:abstractNum>
-  <w:abstractNum w:abstractNumId="9">
+  <w:abstractNum w:abstractNumId="10">
     <w:nsid w:val="1B3573BC"/>
     <w:multiLevelType w:val="hybridMultilevel"/>
     <w:tmpl w:val="7574871E"/>
@@ -10662,7 +12878,7 @@
       </w:rPr>
     </w:lvl>
   </w:abstractNum>
-  <w:abstractNum w:abstractNumId="10">
+  <w:abstractNum w:abstractNumId="11">
     <w:nsid w:val="1C466538"/>
     <w:multiLevelType w:val="multilevel"/>
     <w:tmpl w:val="C93A5D0E"/>
@@ -10809,7 +13025,7 @@
       </w:rPr>
     </w:lvl>
   </w:abstractNum>
-  <w:abstractNum w:abstractNumId="11">
+  <w:abstractNum w:abstractNumId="12">
     <w:nsid w:val="1E47342B"/>
     <w:multiLevelType w:val="hybridMultilevel"/>
     <w:tmpl w:val="5608C2E2"/>
@@ -10922,7 +13138,7 @@
       </w:rPr>
     </w:lvl>
   </w:abstractNum>
-  <w:abstractNum w:abstractNumId="12">
+  <w:abstractNum w:abstractNumId="13">
     <w:nsid w:val="27AB0AFB"/>
     <w:multiLevelType w:val="hybridMultilevel"/>
     <w:tmpl w:val="ADC4E8D8"/>
@@ -11011,7 +13227,7 @@
       </w:pPr>
     </w:lvl>
   </w:abstractNum>
-  <w:abstractNum w:abstractNumId="13">
+  <w:abstractNum w:abstractNumId="14">
     <w:nsid w:val="28F61AA0"/>
     <w:multiLevelType w:val="hybridMultilevel"/>
     <w:tmpl w:val="38184AF8"/>
@@ -11100,7 +13316,7 @@
       </w:pPr>
     </w:lvl>
   </w:abstractNum>
-  <w:abstractNum w:abstractNumId="14">
+  <w:abstractNum w:abstractNumId="15">
     <w:nsid w:val="2D246720"/>
     <w:multiLevelType w:val="hybridMultilevel"/>
     <w:tmpl w:val="E09EA8AA"/>
@@ -11213,7 +13429,7 @@
       </w:rPr>
     </w:lvl>
   </w:abstractNum>
-  <w:abstractNum w:abstractNumId="15">
+  <w:abstractNum w:abstractNumId="16">
     <w:nsid w:val="2D5976BD"/>
     <w:multiLevelType w:val="multilevel"/>
     <w:tmpl w:val="3128571C"/>
@@ -11360,7 +13576,7 @@
       </w:rPr>
     </w:lvl>
   </w:abstractNum>
-  <w:abstractNum w:abstractNumId="16">
+  <w:abstractNum w:abstractNumId="17">
     <w:nsid w:val="2F4352DA"/>
     <w:multiLevelType w:val="hybridMultilevel"/>
     <w:tmpl w:val="14348F32"/>
@@ -11473,7 +13689,7 @@
       </w:rPr>
     </w:lvl>
   </w:abstractNum>
-  <w:abstractNum w:abstractNumId="17">
+  <w:abstractNum w:abstractNumId="18">
     <w:nsid w:val="2F587781"/>
     <w:multiLevelType w:val="hybridMultilevel"/>
     <w:tmpl w:val="37C26D2C"/>
@@ -11586,7 +13802,7 @@
       </w:rPr>
     </w:lvl>
   </w:abstractNum>
-  <w:abstractNum w:abstractNumId="18">
+  <w:abstractNum w:abstractNumId="19">
     <w:nsid w:val="344446D3"/>
     <w:multiLevelType w:val="hybridMultilevel"/>
     <w:tmpl w:val="2EE433F4"/>
@@ -11698,7 +13914,7 @@
       </w:rPr>
     </w:lvl>
   </w:abstractNum>
-  <w:abstractNum w:abstractNumId="19">
+  <w:abstractNum w:abstractNumId="20">
     <w:nsid w:val="38746E0B"/>
     <w:multiLevelType w:val="multilevel"/>
     <w:tmpl w:val="E2906832"/>
@@ -11845,7 +14061,7 @@
       </w:rPr>
     </w:lvl>
   </w:abstractNum>
-  <w:abstractNum w:abstractNumId="20">
+  <w:abstractNum w:abstractNumId="21">
     <w:nsid w:val="3B3C3FBF"/>
     <w:multiLevelType w:val="hybridMultilevel"/>
     <w:tmpl w:val="729C5196"/>
@@ -11958,7 +14174,7 @@
       </w:rPr>
     </w:lvl>
   </w:abstractNum>
-  <w:abstractNum w:abstractNumId="21">
+  <w:abstractNum w:abstractNumId="22">
     <w:nsid w:val="3D117350"/>
     <w:multiLevelType w:val="hybridMultilevel"/>
     <w:tmpl w:val="0DE8E794"/>
@@ -12071,7 +14287,7 @@
       </w:rPr>
     </w:lvl>
   </w:abstractNum>
-  <w:abstractNum w:abstractNumId="22">
+  <w:abstractNum w:abstractNumId="23">
     <w:nsid w:val="3D7C7321"/>
     <w:multiLevelType w:val="hybridMultilevel"/>
     <w:tmpl w:val="F8EAACB6"/>
@@ -12157,7 +14373,7 @@
       </w:pPr>
     </w:lvl>
   </w:abstractNum>
-  <w:abstractNum w:abstractNumId="23">
+  <w:abstractNum w:abstractNumId="24">
     <w:nsid w:val="3EFC029F"/>
     <w:multiLevelType w:val="hybridMultilevel"/>
     <w:tmpl w:val="3CB41FB6"/>
@@ -12270,7 +14486,7 @@
       </w:rPr>
     </w:lvl>
   </w:abstractNum>
-  <w:abstractNum w:abstractNumId="24">
+  <w:abstractNum w:abstractNumId="25">
     <w:nsid w:val="3F560976"/>
     <w:multiLevelType w:val="hybridMultilevel"/>
     <w:tmpl w:val="504CE872"/>
@@ -12383,7 +14599,7 @@
       </w:rPr>
     </w:lvl>
   </w:abstractNum>
-  <w:abstractNum w:abstractNumId="25">
+  <w:abstractNum w:abstractNumId="26">
     <w:nsid w:val="3FE90ED9"/>
     <w:multiLevelType w:val="hybridMultilevel"/>
     <w:tmpl w:val="B0C056F8"/>
@@ -12472,7 +14688,7 @@
       </w:pPr>
     </w:lvl>
   </w:abstractNum>
-  <w:abstractNum w:abstractNumId="26">
+  <w:abstractNum w:abstractNumId="27">
     <w:nsid w:val="406647D2"/>
     <w:multiLevelType w:val="hybridMultilevel"/>
     <w:tmpl w:val="F1306A06"/>
@@ -12561,7 +14777,7 @@
       </w:pPr>
     </w:lvl>
   </w:abstractNum>
-  <w:abstractNum w:abstractNumId="27">
+  <w:abstractNum w:abstractNumId="28">
     <w:nsid w:val="48867257"/>
     <w:multiLevelType w:val="hybridMultilevel"/>
     <w:tmpl w:val="56080820"/>
@@ -12650,7 +14866,7 @@
       </w:pPr>
     </w:lvl>
   </w:abstractNum>
-  <w:abstractNum w:abstractNumId="28">
+  <w:abstractNum w:abstractNumId="29">
     <w:nsid w:val="4AA43442"/>
     <w:multiLevelType w:val="hybridMultilevel"/>
     <w:tmpl w:val="AD88D1CA"/>
@@ -12739,7 +14955,7 @@
       </w:pPr>
     </w:lvl>
   </w:abstractNum>
-  <w:abstractNum w:abstractNumId="29">
+  <w:abstractNum w:abstractNumId="30">
     <w:nsid w:val="4C1A45F5"/>
     <w:multiLevelType w:val="hybridMultilevel"/>
     <w:tmpl w:val="07FCAE32"/>
@@ -12852,7 +15068,7 @@
       </w:rPr>
     </w:lvl>
   </w:abstractNum>
-  <w:abstractNum w:abstractNumId="30">
+  <w:abstractNum w:abstractNumId="31">
     <w:nsid w:val="53274511"/>
     <w:multiLevelType w:val="hybridMultilevel"/>
     <w:tmpl w:val="1188D6B0"/>
@@ -12965,7 +15181,7 @@
       </w:rPr>
     </w:lvl>
   </w:abstractNum>
-  <w:abstractNum w:abstractNumId="31">
+  <w:abstractNum w:abstractNumId="32">
     <w:nsid w:val="61775D76"/>
     <w:multiLevelType w:val="multilevel"/>
     <w:tmpl w:val="2020EB4E"/>
@@ -13112,7 +15328,7 @@
       </w:rPr>
     </w:lvl>
   </w:abstractNum>
-  <w:abstractNum w:abstractNumId="32">
+  <w:abstractNum w:abstractNumId="33">
     <w:nsid w:val="6A895143"/>
     <w:multiLevelType w:val="multilevel"/>
     <w:tmpl w:val="042A001F"/>
@@ -13198,7 +15414,7 @@
       </w:pPr>
     </w:lvl>
   </w:abstractNum>
-  <w:abstractNum w:abstractNumId="33">
+  <w:abstractNum w:abstractNumId="34">
     <w:nsid w:val="6AB853AE"/>
     <w:multiLevelType w:val="hybridMultilevel"/>
     <w:tmpl w:val="62864D0E"/>
@@ -13289,7 +15505,7 @@
       </w:pPr>
     </w:lvl>
   </w:abstractNum>
-  <w:abstractNum w:abstractNumId="34">
+  <w:abstractNum w:abstractNumId="35">
     <w:nsid w:val="6D540DAC"/>
     <w:multiLevelType w:val="hybridMultilevel"/>
     <w:tmpl w:val="8974B6AA"/>
@@ -13402,7 +15618,7 @@
       </w:rPr>
     </w:lvl>
   </w:abstractNum>
-  <w:abstractNum w:abstractNumId="35">
+  <w:abstractNum w:abstractNumId="36">
     <w:nsid w:val="6E487C57"/>
     <w:multiLevelType w:val="hybridMultilevel"/>
     <w:tmpl w:val="F6223288"/>
@@ -13491,7 +15707,7 @@
       </w:pPr>
     </w:lvl>
   </w:abstractNum>
-  <w:abstractNum w:abstractNumId="36">
+  <w:abstractNum w:abstractNumId="37">
     <w:nsid w:val="6FFE3098"/>
     <w:multiLevelType w:val="hybridMultilevel"/>
     <w:tmpl w:val="C2467B78"/>
@@ -13604,7 +15820,7 @@
       </w:rPr>
     </w:lvl>
   </w:abstractNum>
-  <w:abstractNum w:abstractNumId="37">
+  <w:abstractNum w:abstractNumId="38">
     <w:nsid w:val="70540967"/>
     <w:multiLevelType w:val="hybridMultilevel"/>
     <w:tmpl w:val="D7800710"/>
@@ -13717,7 +15933,7 @@
       </w:rPr>
     </w:lvl>
   </w:abstractNum>
-  <w:abstractNum w:abstractNumId="38">
+  <w:abstractNum w:abstractNumId="39">
     <w:nsid w:val="78325600"/>
     <w:multiLevelType w:val="hybridMultilevel"/>
     <w:tmpl w:val="02C807C0"/>
@@ -13829,7 +16045,7 @@
       </w:rPr>
     </w:lvl>
   </w:abstractNum>
-  <w:abstractNum w:abstractNumId="39">
+  <w:abstractNum w:abstractNumId="40">
     <w:nsid w:val="7D917519"/>
     <w:multiLevelType w:val="hybridMultilevel"/>
     <w:tmpl w:val="039E3DC0"/>
@@ -13942,7 +16158,7 @@
       </w:rPr>
     </w:lvl>
   </w:abstractNum>
-  <w:abstractNum w:abstractNumId="40">
+  <w:abstractNum w:abstractNumId="41">
     <w:nsid w:val="7D9C216E"/>
     <w:multiLevelType w:val="hybridMultilevel"/>
     <w:tmpl w:val="25E8AA64"/>
@@ -14055,7 +16271,7 @@
       </w:rPr>
     </w:lvl>
   </w:abstractNum>
-  <w:abstractNum w:abstractNumId="41">
+  <w:abstractNum w:abstractNumId="42">
     <w:nsid w:val="7E4614C7"/>
     <w:multiLevelType w:val="multilevel"/>
     <w:tmpl w:val="FEC0CA0E"/>
@@ -14202,7 +16418,7 @@
       </w:rPr>
     </w:lvl>
   </w:abstractNum>
-  <w:abstractNum w:abstractNumId="42">
+  <w:abstractNum w:abstractNumId="43">
     <w:nsid w:val="7EB40CAC"/>
     <w:multiLevelType w:val="hybridMultilevel"/>
     <w:tmpl w:val="CF00CB08"/>
@@ -14315,7 +16531,7 @@
       </w:rPr>
     </w:lvl>
   </w:abstractNum>
-  <w:abstractNum w:abstractNumId="43">
+  <w:abstractNum w:abstractNumId="44">
     <w:nsid w:val="7F117E52"/>
     <w:multiLevelType w:val="hybridMultilevel"/>
     <w:tmpl w:val="AB88247C"/>
@@ -14429,97 +16645,97 @@
     </w:lvl>
   </w:abstractNum>
   <w:num w:numId="1">
-    <w:abstractNumId w:val="38"/>
+    <w:abstractNumId w:val="39"/>
   </w:num>
   <w:num w:numId="2">
     <w:abstractNumId w:val="4"/>
   </w:num>
   <w:num w:numId="3">
-    <w:abstractNumId w:val="42"/>
+    <w:abstractNumId w:val="43"/>
   </w:num>
   <w:num w:numId="4">
-    <w:abstractNumId w:val="29"/>
+    <w:abstractNumId w:val="30"/>
   </w:num>
   <w:num w:numId="5">
+    <w:abstractNumId w:val="37"/>
+  </w:num>
+  <w:num w:numId="6">
+    <w:abstractNumId w:val="21"/>
+  </w:num>
+  <w:num w:numId="7">
+    <w:abstractNumId w:val="25"/>
+  </w:num>
+  <w:num w:numId="8">
+    <w:abstractNumId w:val="24"/>
+  </w:num>
+  <w:num w:numId="9">
+    <w:abstractNumId w:val="40"/>
+  </w:num>
+  <w:num w:numId="10">
+    <w:abstractNumId w:val="41"/>
+  </w:num>
+  <w:num w:numId="11">
+    <w:abstractNumId w:val="10"/>
+  </w:num>
+  <w:num w:numId="12">
+    <w:abstractNumId w:val="26"/>
+  </w:num>
+  <w:num w:numId="13">
+    <w:abstractNumId w:val="31"/>
+  </w:num>
+  <w:num w:numId="14">
+    <w:abstractNumId w:val="22"/>
+  </w:num>
+  <w:num w:numId="15">
+    <w:abstractNumId w:val="38"/>
+  </w:num>
+  <w:num w:numId="16">
+    <w:abstractNumId w:val="33"/>
+  </w:num>
+  <w:num w:numId="17">
+    <w:abstractNumId w:val="32"/>
+  </w:num>
+  <w:num w:numId="18">
+    <w:abstractNumId w:val="32"/>
+  </w:num>
+  <w:num w:numId="19">
+    <w:abstractNumId w:val="20"/>
+  </w:num>
+  <w:num w:numId="20">
+    <w:abstractNumId w:val="19"/>
+  </w:num>
+  <w:num w:numId="21">
     <w:abstractNumId w:val="36"/>
   </w:num>
-  <w:num w:numId="6">
-    <w:abstractNumId w:val="20"/>
-  </w:num>
-  <w:num w:numId="7">
-    <w:abstractNumId w:val="24"/>
-  </w:num>
-  <w:num w:numId="8">
-    <w:abstractNumId w:val="23"/>
-  </w:num>
-  <w:num w:numId="9">
-    <w:abstractNumId w:val="39"/>
-  </w:num>
-  <w:num w:numId="10">
-    <w:abstractNumId w:val="40"/>
-  </w:num>
-  <w:num w:numId="11">
-    <w:abstractNumId w:val="9"/>
-  </w:num>
-  <w:num w:numId="12">
-    <w:abstractNumId w:val="25"/>
-  </w:num>
-  <w:num w:numId="13">
-    <w:abstractNumId w:val="30"/>
-  </w:num>
-  <w:num w:numId="14">
-    <w:abstractNumId w:val="21"/>
-  </w:num>
-  <w:num w:numId="15">
-    <w:abstractNumId w:val="37"/>
-  </w:num>
-  <w:num w:numId="16">
-    <w:abstractNumId w:val="32"/>
-  </w:num>
-  <w:num w:numId="17">
-    <w:abstractNumId w:val="31"/>
-  </w:num>
-  <w:num w:numId="18">
-    <w:abstractNumId w:val="31"/>
-  </w:num>
-  <w:num w:numId="19">
-    <w:abstractNumId w:val="19"/>
-  </w:num>
-  <w:num w:numId="20">
-    <w:abstractNumId w:val="18"/>
-  </w:num>
-  <w:num w:numId="21">
-    <w:abstractNumId w:val="35"/>
-  </w:num>
   <w:num w:numId="22">
-    <w:abstractNumId w:val="13"/>
+    <w:abstractNumId w:val="14"/>
   </w:num>
   <w:num w:numId="23">
     <w:abstractNumId w:val="5"/>
   </w:num>
   <w:num w:numId="24">
-    <w:abstractNumId w:val="22"/>
+    <w:abstractNumId w:val="23"/>
   </w:num>
   <w:num w:numId="25">
     <w:abstractNumId w:val="3"/>
   </w:num>
   <w:num w:numId="26">
+    <w:abstractNumId w:val="16"/>
+  </w:num>
+  <w:num w:numId="27">
+    <w:abstractNumId w:val="42"/>
+  </w:num>
+  <w:num w:numId="28">
+    <w:abstractNumId w:val="11"/>
+  </w:num>
+  <w:num w:numId="29">
     <w:abstractNumId w:val="15"/>
   </w:num>
-  <w:num w:numId="27">
-    <w:abstractNumId w:val="41"/>
-  </w:num>
-  <w:num w:numId="28">
-    <w:abstractNumId w:val="10"/>
-  </w:num>
-  <w:num w:numId="29">
-    <w:abstractNumId w:val="14"/>
-  </w:num>
   <w:num w:numId="30">
-    <w:abstractNumId w:val="43"/>
+    <w:abstractNumId w:val="44"/>
   </w:num>
   <w:num w:numId="31">
-    <w:abstractNumId w:val="28"/>
+    <w:abstractNumId w:val="29"/>
   </w:num>
   <w:num w:numId="32">
     <w:abstractNumId w:val="0"/>
@@ -14528,40 +16744,43 @@
     <w:abstractNumId w:val="1"/>
   </w:num>
   <w:num w:numId="34">
-    <w:abstractNumId w:val="7"/>
+    <w:abstractNumId w:val="8"/>
   </w:num>
   <w:num w:numId="35">
     <w:abstractNumId w:val="2"/>
   </w:num>
   <w:num w:numId="36">
+    <w:abstractNumId w:val="28"/>
+  </w:num>
+  <w:num w:numId="37">
+    <w:abstractNumId w:val="34"/>
+  </w:num>
+  <w:num w:numId="38">
+    <w:abstractNumId w:val="13"/>
+  </w:num>
+  <w:num w:numId="39">
+    <w:abstractNumId w:val="12"/>
+  </w:num>
+  <w:num w:numId="40">
+    <w:abstractNumId w:val="7"/>
+  </w:num>
+  <w:num w:numId="41">
+    <w:abstractNumId w:val="9"/>
+  </w:num>
+  <w:num w:numId="42">
+    <w:abstractNumId w:val="35"/>
+  </w:num>
+  <w:num w:numId="43">
     <w:abstractNumId w:val="27"/>
   </w:num>
-  <w:num w:numId="37">
-    <w:abstractNumId w:val="33"/>
+  <w:num w:numId="44">
+    <w:abstractNumId w:val="18"/>
   </w:num>
-  <w:num w:numId="38">
-    <w:abstractNumId w:val="12"/>
-  </w:num>
-  <w:num w:numId="39">
-    <w:abstractNumId w:val="11"/>
-  </w:num>
-  <w:num w:numId="40">
-    <w:abstractNumId w:val="6"/>
-  </w:num>
-  <w:num w:numId="41">
-    <w:abstractNumId w:val="8"/>
-  </w:num>
-  <w:num w:numId="42">
-    <w:abstractNumId w:val="34"/>
-  </w:num>
-  <w:num w:numId="43">
-    <w:abstractNumId w:val="26"/>
-  </w:num>
-  <w:num w:numId="44">
+  <w:num w:numId="45">
     <w:abstractNumId w:val="17"/>
   </w:num>
-  <w:num w:numId="45">
-    <w:abstractNumId w:val="16"/>
+  <w:num w:numId="46">
+    <w:abstractNumId w:val="6"/>
   </w:num>
 </w:numbering>
 </file>
@@ -14983,7 +17202,6 @@
   <w:style w:type="character" w:default="1" w:styleId="DefaultParagraphFont">
     <w:name w:val="Default Paragraph Font"/>
     <w:uiPriority w:val="1"/>
-    <w:semiHidden/>
     <w:unhideWhenUsed/>
   </w:style>
   <w:style w:type="table" w:default="1" w:styleId="TableNormal">
@@ -15966,7 +18184,7 @@
 </file>
 
 <file path=customXml/itemProps1.xml><?xml version="1.0" encoding="utf-8"?>
-<ds:datastoreItem xmlns:ds="http://schemas.openxmlformats.org/officeDocument/2006/customXml" ds:itemID="{D710CBF1-6C70-4B51-9309-D0A001799404}">
+<ds:datastoreItem xmlns:ds="http://schemas.openxmlformats.org/officeDocument/2006/customXml" ds:itemID="{F68D32E2-DF34-4486-9080-E053BE7E6C09}">
   <ds:schemaRefs>
     <ds:schemaRef ds:uri="http://schemas.openxmlformats.org/officeDocument/2006/bibliography"/>
   </ds:schemaRefs>

</xml_diff>

<commit_message>
DetailedDesign.docx - Sắp xếp chứng minh-Update
</commit_message>
<xml_diff>
--- a/6. Source Code/DetailedDesign.docx
+++ b/6. Source Code/DetailedDesign.docx
@@ -2768,7 +2768,21 @@
                 <w:rStyle w:val="Hyperlink"/>
                 <w:noProof/>
               </w:rPr>
-              <w:t>Thiết kế</w:t>
+              <w:t>Thiế</w:t>
+            </w:r>
+            <w:r>
+              <w:rPr>
+                <w:rStyle w:val="Hyperlink"/>
+                <w:noProof/>
+              </w:rPr>
+              <w:t>t</w:t>
+            </w:r>
+            <w:r>
+              <w:rPr>
+                <w:rStyle w:val="Hyperlink"/>
+                <w:noProof/>
+              </w:rPr>
+              <w:t xml:space="preserve"> kế</w:t>
             </w:r>
             <w:r>
               <w:rPr>
@@ -3956,7 +3970,21 @@
                 <w:rStyle w:val="Hyperlink"/>
                 <w:noProof/>
               </w:rPr>
-              <w:t>Chức năng sắp xếp chứng minh</w:t>
+              <w:t>Chức năng sắ</w:t>
+            </w:r>
+            <w:r>
+              <w:rPr>
+                <w:rStyle w:val="Hyperlink"/>
+                <w:noProof/>
+              </w:rPr>
+              <w:t>p</w:t>
+            </w:r>
+            <w:r>
+              <w:rPr>
+                <w:rStyle w:val="Hyperlink"/>
+                <w:noProof/>
+              </w:rPr>
+              <w:t xml:space="preserve"> xếp chứng minh</w:t>
             </w:r>
             <w:r>
               <w:rPr>
@@ -9050,7 +9078,7 @@
           <w:rPr>
             <w:noProof/>
             <w:lang w:val="vi-VN" w:eastAsia="vi-VN"/>
-            <w:rPrChange w:id="243">
+            <w:rPrChange w:id="243" w:author="Unknown">
               <w:rPr>
                 <w:rFonts w:eastAsia="Times New Roman" w:cs="Times New Roman"/>
                 <w:b w:val="0"/>
@@ -9179,7 +9207,7 @@
           <w:rPr>
             <w:noProof/>
             <w:lang w:val="vi-VN" w:eastAsia="vi-VN"/>
-            <w:rPrChange w:id="253">
+            <w:rPrChange w:id="253" w:author="Unknown">
               <w:rPr>
                 <w:rFonts w:eastAsia="Times New Roman" w:cs="Times New Roman"/>
                 <w:b w:val="0"/>
@@ -9306,7 +9334,7 @@
           <w:rPr>
             <w:noProof/>
             <w:lang w:val="vi-VN" w:eastAsia="vi-VN"/>
-            <w:rPrChange w:id="262">
+            <w:rPrChange w:id="262" w:author="Unknown">
               <w:rPr>
                 <w:rFonts w:eastAsia="Times New Roman" w:cs="Times New Roman"/>
                 <w:b w:val="0"/>
@@ -9362,7 +9390,7 @@
           <w:rPr>
             <w:noProof/>
             <w:lang w:val="vi-VN" w:eastAsia="vi-VN"/>
-            <w:rPrChange w:id="264">
+            <w:rPrChange w:id="264" w:author="Unknown">
               <w:rPr>
                 <w:rFonts w:eastAsia="Times New Roman" w:cs="Times New Roman"/>
                 <w:b w:val="0"/>
@@ -11689,19 +11717,355 @@
     <w:p>
       <w:pPr>
         <w:pStyle w:val="Heading2"/>
+        <w:rPr>
+          <w:lang w:val="fr-FR"/>
+        </w:rPr>
       </w:pPr>
       <w:bookmarkStart w:id="296" w:name="_Toc262710141"/>
       <w:r>
+        <w:rPr>
+          <w:lang w:val="fr-FR"/>
+        </w:rPr>
         <w:t>Chức năng sắp xếp chứng minh</w:t>
       </w:r>
       <w:bookmarkEnd w:id="296"/>
     </w:p>
     <w:p>
       <w:pPr>
+        <w:pStyle w:val="Heading3"/>
+        <w:rPr>
+          <w:lang w:val="fr-FR"/>
+        </w:rPr>
+      </w:pPr>
+      <w:r>
+        <w:rPr>
+          <w:rFonts w:eastAsia="Times New Roman"/>
+          <w:lang w:val="fr-FR"/>
+        </w:rPr>
+        <w:t>Hướng tiếp cận thiết kế</w:t>
+      </w:r>
+      <w:r>
+        <w:rPr>
+          <w:lang w:val="fr-FR"/>
+        </w:rPr>
+        <w:t xml:space="preserve"> (cách xử lý cơ bản chức năng này)</w:t>
+      </w:r>
+    </w:p>
+    <w:p>
+      <w:pPr>
+        <w:rPr>
+          <w:lang w:val="fr-FR"/>
+        </w:rPr>
+      </w:pPr>
+      <w:r>
+        <w:rPr>
+          <w:rFonts w:cstheme="majorBidi"/>
+          <w:bCs/>
+          <w:lang w:val="fr-FR"/>
+        </w:rPr>
+        <w:t xml:space="preserve">Đọc dữ liệu từ  file xml, lấy dữ liệu đọc được đưa lên các ListBoxItem. </w:t>
+      </w:r>
+    </w:p>
+    <w:p>
+      <w:pPr>
+        <w:pStyle w:val="Heading3"/>
+        <w:rPr>
+          <w:rFonts w:asciiTheme="majorHAnsi" w:eastAsia="Times New Roman" w:hAnsiTheme="majorHAnsi" w:cstheme="majorHAnsi"/>
+        </w:rPr>
+      </w:pPr>
+      <w:r>
+        <w:rPr>
+          <w:rFonts w:asciiTheme="majorHAnsi" w:eastAsia="Times New Roman" w:hAnsiTheme="majorHAnsi" w:cstheme="majorHAnsi"/>
+        </w:rPr>
+        <w:t>Dữ liệu input: Không có</w:t>
+      </w:r>
+    </w:p>
+    <w:p>
+      <w:pPr>
+        <w:pStyle w:val="Heading3"/>
+        <w:rPr>
+          <w:rFonts w:asciiTheme="majorHAnsi" w:eastAsiaTheme="minorHAnsi" w:hAnsiTheme="majorHAnsi" w:cstheme="majorHAnsi"/>
+          <w:b w:val="0"/>
+          <w:bCs w:val="0"/>
+          <w:szCs w:val="22"/>
+        </w:rPr>
+      </w:pPr>
+      <w:r>
+        <w:t xml:space="preserve">Dữ liệu </w:t>
+      </w:r>
+      <w:r>
+        <w:rPr>
+          <w:rFonts w:eastAsia="Times New Roman"/>
+        </w:rPr>
+        <w:t>output</w:t>
+      </w:r>
+      <w:r>
+        <w:rPr>
+          <w:rFonts w:asciiTheme="majorHAnsi" w:eastAsiaTheme="minorHAnsi" w:hAnsiTheme="majorHAnsi" w:cstheme="majorHAnsi"/>
+          <w:b w:val="0"/>
+          <w:bCs w:val="0"/>
+          <w:szCs w:val="22"/>
+        </w:rPr>
+        <w:t>:</w:t>
+      </w:r>
+    </w:p>
+    <w:p>
+      <w:pPr>
+        <w:pStyle w:val="ListParagraph"/>
+        <w:numPr>
+          <w:ilvl w:val="0"/>
+          <w:numId w:val="48"/>
+        </w:numPr>
+        <w:ind w:left="426" w:hanging="426"/>
+        <w:rPr>
+          <w:rFonts w:asciiTheme="majorHAnsi" w:hAnsiTheme="majorHAnsi" w:cstheme="majorHAnsi"/>
+        </w:rPr>
+      </w:pPr>
+      <w:r>
+        <w:rPr>
+          <w:rFonts w:asciiTheme="majorHAnsi" w:eastAsiaTheme="majorEastAsia" w:hAnsiTheme="majorHAnsi" w:cstheme="majorHAnsi"/>
+          <w:b/>
+          <w:bCs/>
+        </w:rPr>
+        <w:t>Trong trường hợp button Kiểm tra được nhấn</w:t>
+      </w:r>
+    </w:p>
+    <w:p>
+      <w:pPr>
+        <w:pStyle w:val="ListParagraph"/>
+        <w:numPr>
+          <w:ilvl w:val="0"/>
+          <w:numId w:val="45"/>
+        </w:numPr>
+      </w:pPr>
+      <w:r>
+        <w:rPr>
+          <w:rFonts w:ascii="Times New Roman" w:eastAsiaTheme="majorEastAsia" w:hAnsi="Times New Roman" w:cstheme="majorBidi"/>
+          <w:bCs/>
+          <w:szCs w:val="20"/>
+        </w:rPr>
+        <w:t>Điểm số mà người dùng đạt được khi làm bài</w:t>
+      </w:r>
+    </w:p>
+    <w:p>
+      <w:pPr>
+        <w:pStyle w:val="ListParagraph"/>
+        <w:numPr>
+          <w:ilvl w:val="0"/>
+          <w:numId w:val="45"/>
+        </w:numPr>
+      </w:pPr>
+      <w:r>
+        <w:rPr>
+          <w:rFonts w:ascii="Times New Roman" w:eastAsiaTheme="majorEastAsia" w:hAnsi="Times New Roman" w:cstheme="majorBidi"/>
+          <w:bCs/>
+          <w:szCs w:val="20"/>
+        </w:rPr>
+        <w:t>Hiển thị thứ tự đáp án đúng.</w:t>
+      </w:r>
+    </w:p>
+    <w:p>
+      <w:pPr>
+        <w:pStyle w:val="ListParagraph"/>
+        <w:numPr>
+          <w:ilvl w:val="0"/>
+          <w:numId w:val="45"/>
+        </w:numPr>
+      </w:pPr>
+      <w:r>
+        <w:rPr>
+          <w:rFonts w:ascii="Times New Roman" w:eastAsiaTheme="majorEastAsia" w:hAnsi="Times New Roman" w:cstheme="majorBidi"/>
+          <w:bCs/>
+          <w:szCs w:val="20"/>
+        </w:rPr>
+        <w:t>Hiển thị ở Check Box (màu xanh là những câu mà người dùng làm đúng, màu đỏ là nhữ</w:t>
+      </w:r>
+      <w:r>
+        <w:rPr>
+          <w:rFonts w:ascii="Times New Roman" w:eastAsiaTheme="majorEastAsia" w:hAnsi="Times New Roman" w:cstheme="majorBidi"/>
+          <w:bCs/>
+          <w:szCs w:val="20"/>
+        </w:rPr>
+        <w:t xml:space="preserve">ng câu </w:t>
+      </w:r>
+      <w:r>
+        <w:rPr>
+          <w:rFonts w:ascii="Times New Roman" w:eastAsiaTheme="majorEastAsia" w:hAnsi="Times New Roman" w:cstheme="majorBidi"/>
+          <w:bCs/>
+          <w:szCs w:val="20"/>
+        </w:rPr>
+        <w:t>từ vị trí người dùng bắt đầu làm sai)</w:t>
+      </w:r>
+    </w:p>
+    <w:p>
+      <w:pPr>
+        <w:pStyle w:val="ListParagraph"/>
+        <w:numPr>
+          <w:ilvl w:val="0"/>
+          <w:numId w:val="48"/>
+        </w:numPr>
+        <w:ind w:left="426" w:hanging="426"/>
+        <w:rPr>
+          <w:rFonts w:asciiTheme="majorHAnsi" w:hAnsiTheme="majorHAnsi" w:cstheme="majorHAnsi"/>
+        </w:rPr>
+      </w:pPr>
+      <w:r>
+        <w:rPr>
+          <w:rFonts w:asciiTheme="majorHAnsi" w:eastAsiaTheme="majorEastAsia" w:hAnsiTheme="majorHAnsi" w:cstheme="majorHAnsi"/>
+          <w:b/>
+          <w:bCs/>
+        </w:rPr>
+        <w:t>Trong trường hợp button Đổi vị trí được nhấn</w:t>
+      </w:r>
+    </w:p>
+    <w:p>
+      <w:pPr>
+        <w:pStyle w:val="ListParagraph"/>
+        <w:numPr>
+          <w:ilvl w:val="0"/>
+          <w:numId w:val="45"/>
+        </w:numPr>
+        <w:rPr>
+          <w:rFonts w:asciiTheme="majorHAnsi" w:hAnsiTheme="majorHAnsi" w:cstheme="majorHAnsi"/>
+        </w:rPr>
+      </w:pPr>
+      <w:r>
+        <w:rPr>
+          <w:rFonts w:asciiTheme="majorHAnsi" w:eastAsiaTheme="majorEastAsia" w:hAnsiTheme="majorHAnsi" w:cstheme="majorHAnsi"/>
+          <w:bCs/>
+        </w:rPr>
+        <w:t>Thay đổi vị trí của 2 đáp án mà CheckBox đang được check</w:t>
+      </w:r>
+    </w:p>
+    <w:p>
+      <w:pPr>
+        <w:pStyle w:val="ListParagraph"/>
+        <w:numPr>
+          <w:ilvl w:val="0"/>
+          <w:numId w:val="45"/>
+        </w:numPr>
+        <w:rPr>
+          <w:rFonts w:asciiTheme="majorHAnsi" w:hAnsiTheme="majorHAnsi" w:cstheme="majorHAnsi"/>
+        </w:rPr>
+      </w:pPr>
+      <w:r>
+        <w:rPr>
+          <w:rFonts w:asciiTheme="majorHAnsi" w:eastAsiaTheme="majorEastAsia" w:hAnsiTheme="majorHAnsi" w:cstheme="majorHAnsi"/>
+          <w:bCs/>
+          <w:lang w:val="en-US"/>
+        </w:rPr>
+        <w:t>Bỏ check cho 2 CheckBox đó</w:t>
+      </w:r>
+    </w:p>
+    <w:p>
+      <w:pPr>
+        <w:pStyle w:val="ListParagraph"/>
+        <w:numPr>
+          <w:ilvl w:val="0"/>
+          <w:numId w:val="48"/>
+        </w:numPr>
+        <w:ind w:left="426" w:hanging="426"/>
+        <w:rPr>
+          <w:rFonts w:asciiTheme="majorHAnsi" w:hAnsiTheme="majorHAnsi" w:cstheme="majorHAnsi"/>
+        </w:rPr>
+      </w:pPr>
+      <w:r>
+        <w:rPr>
+          <w:rFonts w:asciiTheme="majorHAnsi" w:eastAsiaTheme="majorEastAsia" w:hAnsiTheme="majorHAnsi" w:cstheme="majorHAnsi"/>
+          <w:b/>
+          <w:bCs/>
+        </w:rPr>
+        <w:t xml:space="preserve">Trong trường hợp </w:t>
+      </w:r>
+      <w:r>
+        <w:rPr>
+          <w:rFonts w:asciiTheme="majorHAnsi" w:eastAsiaTheme="majorEastAsia" w:hAnsiTheme="majorHAnsi" w:cstheme="majorHAnsi"/>
+          <w:b/>
+          <w:bCs/>
+          <w:lang w:val="en-US"/>
+        </w:rPr>
+        <w:t>nhấn vào CheckBox:</w:t>
+      </w:r>
+    </w:p>
+    <w:p>
+      <w:pPr>
+        <w:pStyle w:val="ListParagraph"/>
+        <w:numPr>
+          <w:ilvl w:val="0"/>
+          <w:numId w:val="45"/>
+        </w:numPr>
+        <w:rPr>
+          <w:rFonts w:asciiTheme="majorHAnsi" w:hAnsiTheme="majorHAnsi" w:cstheme="majorHAnsi"/>
+        </w:rPr>
+      </w:pPr>
+      <w:r>
+        <w:rPr>
+          <w:rFonts w:asciiTheme="majorHAnsi" w:hAnsiTheme="majorHAnsi" w:cstheme="majorHAnsi"/>
+        </w:rPr>
+        <w:t>Nếu chỉ có 1 CheckBox được check: Không làm gì cả</w:t>
+      </w:r>
+    </w:p>
+    <w:p>
+      <w:pPr>
+        <w:pStyle w:val="ListParagraph"/>
+        <w:numPr>
+          <w:ilvl w:val="0"/>
+          <w:numId w:val="45"/>
+        </w:numPr>
+        <w:rPr>
+          <w:rFonts w:asciiTheme="majorHAnsi" w:hAnsiTheme="majorHAnsi" w:cstheme="majorHAnsi"/>
+        </w:rPr>
+      </w:pPr>
+      <w:r>
+        <w:rPr>
+          <w:rFonts w:asciiTheme="majorHAnsi" w:hAnsiTheme="majorHAnsi" w:cstheme="majorHAnsi"/>
+        </w:rPr>
+        <w:t>Nế</w:t>
+      </w:r>
+      <w:r>
+        <w:rPr>
+          <w:rFonts w:asciiTheme="majorHAnsi" w:hAnsiTheme="majorHAnsi" w:cstheme="majorHAnsi"/>
+        </w:rPr>
+        <w:t xml:space="preserve">u có </w:t>
+      </w:r>
+      <w:r>
+        <w:rPr>
+          <w:rFonts w:asciiTheme="majorHAnsi" w:hAnsiTheme="majorHAnsi" w:cstheme="majorHAnsi"/>
+        </w:rPr>
+        <w:t>2 CheckBox được check: Disable các CheckBox còn lại</w:t>
+      </w:r>
+    </w:p>
+    <w:p>
+      <w:pPr>
+        <w:pStyle w:val="ListParagraph"/>
+        <w:numPr>
+          <w:ilvl w:val="0"/>
+          <w:numId w:val="45"/>
+        </w:numPr>
+        <w:rPr>
+          <w:rFonts w:asciiTheme="majorHAnsi" w:hAnsiTheme="majorHAnsi" w:cstheme="majorHAnsi"/>
+        </w:rPr>
+      </w:pPr>
+      <w:r>
+        <w:rPr>
+          <w:rFonts w:asciiTheme="majorHAnsi" w:hAnsiTheme="majorHAnsi" w:cstheme="majorHAnsi"/>
+        </w:rPr>
+        <w:t>Nếu chỉ có 1 trong 2 CheckBox được bỏ check:</w:t>
+      </w:r>
+      <w:r>
+        <w:rPr>
+          <w:rFonts w:asciiTheme="majorHAnsi" w:hAnsiTheme="majorHAnsi" w:cstheme="majorHAnsi"/>
+        </w:rPr>
+        <w:t xml:space="preserve"> Enable các CheckBox còn lại</w:t>
+      </w:r>
+    </w:p>
+    <w:p>
+      <w:pPr>
         <w:pStyle w:val="Heading2"/>
       </w:pPr>
       <w:bookmarkStart w:id="297" w:name="_Toc262710142"/>
       <w:r>
+        <w:lastRenderedPageBreak/>
         <w:t>Chức năng giải trí</w:t>
       </w:r>
       <w:bookmarkEnd w:id="297"/>
@@ -12907,9 +13271,633 @@
       </w:pPr>
       <w:bookmarkStart w:id="306" w:name="_Toc262710149"/>
       <w:r>
+        <w:lastRenderedPageBreak/>
         <w:t>Dữ liệu chức năng bài tập sắp xếp chứng minh</w:t>
       </w:r>
       <w:bookmarkEnd w:id="306"/>
+    </w:p>
+    <w:p>
+      <w:pPr>
+        <w:pStyle w:val="Heading3"/>
+      </w:pPr>
+    </w:p>
+    <w:p>
+      <w:r>
+        <w:pict>
+          <v:group id="_x0000_s1161" editas="canvas" style="width:515.4pt;height:432.85pt;mso-position-horizontal-relative:char;mso-position-vertical-relative:line" coordorigin="1440,2240" coordsize="10308,8657">
+            <o:lock v:ext="edit" aspectratio="t"/>
+            <v:shape id="_x0000_s1162" type="#_x0000_t75" style="position:absolute;left:1440;top:2240;width:10308;height:8657" o:preferrelative="f">
+              <v:fill o:detectmouseclick="t"/>
+              <v:path o:extrusionok="t" o:connecttype="none"/>
+              <o:lock v:ext="edit" text="t"/>
+            </v:shape>
+            <v:rect id="_x0000_s1163" style="position:absolute;left:3667;top:2535;width:5168;height:555">
+              <v:textbox style="mso-next-textbox:#_x0000_s1163">
+                <w:txbxContent>
+                  <w:p>
+                    <w:pPr>
+                      <w:jc w:val="center"/>
+                    </w:pPr>
+                    <w:r>
+                      <w:t>DeSapXepChungMinh</w:t>
+                    </w:r>
+                  </w:p>
+                </w:txbxContent>
+              </v:textbox>
+            </v:rect>
+            <v:shape id="_x0000_s1164" type="#_x0000_t32" style="position:absolute;left:4185;top:3480;width:3900;height:1" o:connectortype="straight"/>
+            <v:shape id="_x0000_s1165" type="#_x0000_t32" style="position:absolute;left:4185;top:3480;width:1;height:390" o:connectortype="straight"/>
+            <v:shape id="_x0000_s1166" type="#_x0000_t32" style="position:absolute;left:6166;top:3090;width:1;height:390" o:connectortype="straight"/>
+            <v:shape id="_x0000_s1167" type="#_x0000_t32" style="position:absolute;left:8085;top:3481;width:1;height:390" o:connectortype="straight"/>
+            <v:rect id="_x0000_s1168" style="position:absolute;left:3075;top:3870;width:2085;height:435">
+              <v:textbox style="mso-next-textbox:#_x0000_s1168">
+                <w:txbxContent>
+                  <w:p>
+                    <w:pPr>
+                      <w:jc w:val="center"/>
+                    </w:pPr>
+                    <w:r>
+                      <w:t>BaiTapDaiSo</w:t>
+                    </w:r>
+                  </w:p>
+                </w:txbxContent>
+              </v:textbox>
+            </v:rect>
+            <v:rect id="_x0000_s1169" style="position:absolute;left:7140;top:3870;width:1905;height:435">
+              <v:textbox style="mso-next-textbox:#_x0000_s1169">
+                <w:txbxContent>
+                  <w:p>
+                    <w:pPr>
+                      <w:jc w:val="center"/>
+                    </w:pPr>
+                    <w:r>
+                      <w:t>BaiTapHinhHoc</w:t>
+                    </w:r>
+                  </w:p>
+                </w:txbxContent>
+              </v:textbox>
+            </v:rect>
+            <v:shape id="_x0000_s1172" type="#_x0000_t32" style="position:absolute;left:3676;top:4305;width:1;height:390" o:connectortype="straight"/>
+            <v:shape id="_x0000_s1179" type="#_x0000_t32" style="position:absolute;left:8131;top:4305;width:1;height:390" o:connectortype="straight"/>
+            <v:shape id="_x0000_s1224" type="#_x0000_t32" style="position:absolute;left:2810;top:5645;width:4062;height:10;flip:y" o:connectortype="straight"/>
+            <v:shape id="_x0000_s1225" type="#_x0000_t32" style="position:absolute;left:2833;top:5655;width:1;height:390" o:connectortype="straight"/>
+            <v:shape id="_x0000_s1226" type="#_x0000_t32" style="position:absolute;left:6209;top:5249;width:1;height:390" o:connectortype="straight"/>
+            <v:shape id="_x0000_s1227" type="#_x0000_t32" style="position:absolute;left:6873;top:5642;width:536;height:2" o:connectortype="straight">
+              <v:stroke dashstyle="dash"/>
+            </v:shape>
+            <v:rect id="_x0000_s1237" style="position:absolute;left:6873;top:6045;width:4654;height:435">
+              <v:textbox style="mso-next-textbox:#_x0000_s1237">
+                <w:txbxContent>
+                  <w:p>
+                    <w:pPr>
+                      <w:jc w:val="center"/>
+                    </w:pPr>
+                    <w:r>
+                      <w:t>…</w:t>
+                    </w:r>
+                  </w:p>
+                  <w:p>
+                    <w:pPr>
+                      <w:jc w:val="center"/>
+                    </w:pPr>
+                  </w:p>
+                </w:txbxContent>
+              </v:textbox>
+            </v:rect>
+            <v:shape id="_x0000_s1238" type="#_x0000_t32" style="position:absolute;left:9954;top:5639;width:1;height:390" o:connectortype="straight"/>
+            <v:shape id="_x0000_s1240" type="#_x0000_t32" style="position:absolute;left:7409;top:5635;width:2545;height:10" o:connectortype="straight"/>
+            <v:rect id="_x0000_s1266" style="position:absolute;left:5149;top:4798;width:2085;height:435">
+              <v:textbox style="mso-next-textbox:#_x0000_s1266">
+                <w:txbxContent>
+                  <w:p>
+                    <w:pPr>
+                      <w:jc w:val="center"/>
+                    </w:pPr>
+                    <w:r>
+                      <w:t>BaiTapDaiSo</w:t>
+                    </w:r>
+                  </w:p>
+                </w:txbxContent>
+              </v:textbox>
+            </v:rect>
+            <v:rect id="_x0000_s1267" style="position:absolute;left:1657;top:6045;width:4282;height:435">
+              <v:textbox style="mso-next-textbox:#_x0000_s1267">
+                <w:txbxContent>
+                  <w:p>
+                    <w:pPr>
+                      <w:jc w:val="center"/>
+                    </w:pPr>
+                    <w:r>
+                      <w:t>Chuong01</w:t>
+                    </w:r>
+                  </w:p>
+                </w:txbxContent>
+              </v:textbox>
+            </v:rect>
+            <v:shape id="_x0000_s1270" type="#_x0000_t32" style="position:absolute;left:1915;top:6480;width:1;height:390" o:connectortype="straight"/>
+            <v:shape id="_x0000_s1271" type="#_x0000_t32" style="position:absolute;left:3182;top:6480;width:1;height:390" o:connectortype="straight"/>
+            <v:rect id="_x0000_s1273" style="position:absolute;left:1440;top:6870;width:1394;height:495">
+              <v:textbox style="mso-next-textbox:#_x0000_s1273">
+                <w:txbxContent>
+                  <w:p>
+                    <w:pPr>
+                      <w:rPr>
+                        <w:sz w:val="22"/>
+                        <w:szCs w:val="22"/>
+                      </w:rPr>
+                    </w:pPr>
+                    <w:r>
+                      <w:rPr>
+                        <w:sz w:val="22"/>
+                        <w:szCs w:val="22"/>
+                      </w:rPr>
+                      <w:t>CauHoi.xml</w:t>
+                    </w:r>
+                  </w:p>
+                </w:txbxContent>
+              </v:textbox>
+            </v:rect>
+            <v:rect id="_x0000_s1274" style="position:absolute;left:2944;top:6870;width:1394;height:495">
+              <v:textbox style="mso-next-textbox:#_x0000_s1274">
+                <w:txbxContent>
+                  <w:p>
+                    <w:pPr>
+                      <w:rPr>
+                        <w:sz w:val="22"/>
+                        <w:szCs w:val="22"/>
+                      </w:rPr>
+                    </w:pPr>
+                    <w:r>
+                      <w:rPr>
+                        <w:sz w:val="22"/>
+                        <w:szCs w:val="22"/>
+                      </w:rPr>
+                      <w:t>DapAn</w:t>
+                    </w:r>
+                    <w:r>
+                      <w:rPr>
+                        <w:sz w:val="22"/>
+                        <w:szCs w:val="22"/>
+                      </w:rPr>
+                      <w:t>.xml</w:t>
+                    </w:r>
+                  </w:p>
+                </w:txbxContent>
+              </v:textbox>
+            </v:rect>
+            <v:group id="_x0000_s1275" style="position:absolute;left:4587;top:6465;width:1352;height:909" coordorigin="1440,5534" coordsize="1352,909">
+              <v:shape id="_x0000_s1276" type="#_x0000_t32" style="position:absolute;left:1801;top:5551;width:1;height:390" o:connectortype="straight"/>
+              <v:rect id="_x0000_s1277" style="position:absolute;left:1440;top:5926;width:648;height:516">
+                <v:textbox style="mso-next-textbox:#_x0000_s1277">
+                  <w:txbxContent>
+                    <w:p>
+                      <w:pPr>
+                        <w:jc w:val="center"/>
+                        <w:rPr>
+                          <w:sz w:val="20"/>
+                        </w:rPr>
+                      </w:pPr>
+                      <w:r>
+                        <w:rPr>
+                          <w:sz w:val="20"/>
+                        </w:rPr>
+                        <w:t>1</w:t>
+                      </w:r>
+                    </w:p>
+                    <w:p>
+                      <w:pPr>
+                        <w:jc w:val="center"/>
+                        <w:rPr>
+                          <w:sz w:val="20"/>
+                        </w:rPr>
+                      </w:pPr>
+                    </w:p>
+                  </w:txbxContent>
+                </v:textbox>
+              </v:rect>
+              <v:shape id="_x0000_s1278" type="#_x0000_t32" style="position:absolute;left:2466;top:5534;width:1;height:390" o:connectortype="straight"/>
+              <v:rect id="_x0000_s1279" style="position:absolute;left:2144;top:5927;width:648;height:516">
+                <v:textbox style="mso-next-textbox:#_x0000_s1279">
+                  <w:txbxContent>
+                    <w:p>
+                      <w:pPr>
+                        <w:jc w:val="center"/>
+                        <w:rPr>
+                          <w:sz w:val="20"/>
+                        </w:rPr>
+                      </w:pPr>
+                      <w:r>
+                        <w:rPr>
+                          <w:sz w:val="20"/>
+                        </w:rPr>
+                        <w:t>…</w:t>
+                      </w:r>
+                    </w:p>
+                    <w:p>
+                      <w:pPr>
+                        <w:jc w:val="center"/>
+                        <w:rPr>
+                          <w:sz w:val="20"/>
+                        </w:rPr>
+                      </w:pPr>
+                    </w:p>
+                  </w:txbxContent>
+                </v:textbox>
+              </v:rect>
+            </v:group>
+            <v:shape id="_x0000_s1280" type="#_x0000_t32" style="position:absolute;left:7503;top:6468;width:1;height:390" o:connectortype="straight"/>
+            <v:shape id="_x0000_s1281" type="#_x0000_t32" style="position:absolute;left:9260;top:6468;width:1;height:390" o:connectortype="straight"/>
+            <v:rect id="_x0000_s1282" style="position:absolute;left:8532;top:6858;width:1394;height:495">
+              <v:textbox style="mso-next-textbox:#_x0000_s1282">
+                <w:txbxContent>
+                  <w:p>
+                    <w:pPr>
+                      <w:rPr>
+                        <w:sz w:val="22"/>
+                        <w:szCs w:val="22"/>
+                      </w:rPr>
+                    </w:pPr>
+                    <w:r>
+                      <w:rPr>
+                        <w:sz w:val="22"/>
+                        <w:szCs w:val="22"/>
+                      </w:rPr>
+                      <w:t>DapAn</w:t>
+                    </w:r>
+                    <w:r>
+                      <w:rPr>
+                        <w:sz w:val="22"/>
+                        <w:szCs w:val="22"/>
+                      </w:rPr>
+                      <w:t>.xml</w:t>
+                    </w:r>
+                  </w:p>
+                </w:txbxContent>
+              </v:textbox>
+            </v:rect>
+            <v:group id="_x0000_s1283" style="position:absolute;left:10175;top:6453;width:1352;height:909" coordorigin="1440,5534" coordsize="1352,909">
+              <v:shape id="_x0000_s1284" type="#_x0000_t32" style="position:absolute;left:1801;top:5551;width:1;height:390" o:connectortype="straight"/>
+              <v:rect id="_x0000_s1285" style="position:absolute;left:1440;top:5926;width:648;height:516">
+                <v:textbox style="mso-next-textbox:#_x0000_s1285">
+                  <w:txbxContent>
+                    <w:p>
+                      <w:pPr>
+                        <w:jc w:val="center"/>
+                        <w:rPr>
+                          <w:sz w:val="20"/>
+                        </w:rPr>
+                      </w:pPr>
+                      <w:r>
+                        <w:rPr>
+                          <w:sz w:val="20"/>
+                        </w:rPr>
+                        <w:t>1</w:t>
+                      </w:r>
+                    </w:p>
+                    <w:p>
+                      <w:pPr>
+                        <w:jc w:val="center"/>
+                        <w:rPr>
+                          <w:sz w:val="20"/>
+                        </w:rPr>
+                      </w:pPr>
+                    </w:p>
+                  </w:txbxContent>
+                </v:textbox>
+              </v:rect>
+              <v:shape id="_x0000_s1286" type="#_x0000_t32" style="position:absolute;left:2466;top:5534;width:1;height:390" o:connectortype="straight"/>
+              <v:rect id="_x0000_s1287" style="position:absolute;left:2144;top:5927;width:648;height:516">
+                <v:textbox style="mso-next-textbox:#_x0000_s1287">
+                  <w:txbxContent>
+                    <w:p>
+                      <w:pPr>
+                        <w:jc w:val="center"/>
+                        <w:rPr>
+                          <w:sz w:val="20"/>
+                        </w:rPr>
+                      </w:pPr>
+                      <w:r>
+                        <w:rPr>
+                          <w:sz w:val="20"/>
+                        </w:rPr>
+                        <w:t>…</w:t>
+                      </w:r>
+                    </w:p>
+                    <w:p>
+                      <w:pPr>
+                        <w:jc w:val="center"/>
+                        <w:rPr>
+                          <w:sz w:val="20"/>
+                        </w:rPr>
+                      </w:pPr>
+                    </w:p>
+                  </w:txbxContent>
+                </v:textbox>
+              </v:rect>
+            </v:group>
+            <v:rect id="_x0000_s1288" style="position:absolute;left:6978;top:6857;width:1394;height:495">
+              <v:textbox style="mso-next-textbox:#_x0000_s1288">
+                <w:txbxContent>
+                  <w:p>
+                    <w:pPr>
+                      <w:rPr>
+                        <w:sz w:val="22"/>
+                        <w:szCs w:val="22"/>
+                      </w:rPr>
+                    </w:pPr>
+                    <w:r>
+                      <w:rPr>
+                        <w:sz w:val="22"/>
+                        <w:szCs w:val="22"/>
+                      </w:rPr>
+                      <w:t>CauHoi.xml</w:t>
+                    </w:r>
+                  </w:p>
+                </w:txbxContent>
+              </v:textbox>
+            </v:rect>
+            <v:shape id="_x0000_s1289" type="#_x0000_t32" style="position:absolute;left:3031;top:8699;width:4062;height:10;flip:y" o:connectortype="straight"/>
+            <v:shape id="_x0000_s1290" type="#_x0000_t32" style="position:absolute;left:3054;top:8709;width:1;height:390" o:connectortype="straight"/>
+            <v:shape id="_x0000_s1291" type="#_x0000_t32" style="position:absolute;left:6430;top:8303;width:1;height:390" o:connectortype="straight"/>
+            <v:shape id="_x0000_s1292" type="#_x0000_t32" style="position:absolute;left:7094;top:8696;width:536;height:2" o:connectortype="straight">
+              <v:stroke dashstyle="dash"/>
+            </v:shape>
+            <v:rect id="_x0000_s1293" style="position:absolute;left:7094;top:9099;width:4654;height:435">
+              <v:textbox style="mso-next-textbox:#_x0000_s1293">
+                <w:txbxContent>
+                  <w:p>
+                    <w:pPr>
+                      <w:jc w:val="center"/>
+                    </w:pPr>
+                    <w:r>
+                      <w:t>…</w:t>
+                    </w:r>
+                  </w:p>
+                  <w:p>
+                    <w:pPr>
+                      <w:jc w:val="center"/>
+                    </w:pPr>
+                  </w:p>
+                </w:txbxContent>
+              </v:textbox>
+            </v:rect>
+            <v:shape id="_x0000_s1294" type="#_x0000_t32" style="position:absolute;left:10175;top:8693;width:1;height:390" o:connectortype="straight"/>
+            <v:shape id="_x0000_s1295" type="#_x0000_t32" style="position:absolute;left:7630;top:8689;width:2545;height:10" o:connectortype="straight"/>
+            <v:rect id="_x0000_s1296" style="position:absolute;left:5370;top:7852;width:2085;height:435">
+              <v:textbox style="mso-next-textbox:#_x0000_s1296">
+                <w:txbxContent>
+                  <w:p>
+                    <w:pPr>
+                      <w:jc w:val="center"/>
+                    </w:pPr>
+                    <w:r>
+                      <w:t>BaiTapHinhHoc</w:t>
+                    </w:r>
+                  </w:p>
+                </w:txbxContent>
+              </v:textbox>
+            </v:rect>
+            <v:rect id="_x0000_s1297" style="position:absolute;left:1878;top:9099;width:4282;height:435">
+              <v:textbox style="mso-next-textbox:#_x0000_s1297">
+                <w:txbxContent>
+                  <w:p>
+                    <w:pPr>
+                      <w:jc w:val="center"/>
+                    </w:pPr>
+                    <w:r>
+                      <w:t>Chuong01</w:t>
+                    </w:r>
+                  </w:p>
+                </w:txbxContent>
+              </v:textbox>
+            </v:rect>
+            <v:shape id="_x0000_s1298" type="#_x0000_t32" style="position:absolute;left:2136;top:9534;width:1;height:390" o:connectortype="straight"/>
+            <v:shape id="_x0000_s1299" type="#_x0000_t32" style="position:absolute;left:3403;top:9534;width:1;height:390" o:connectortype="straight"/>
+            <v:rect id="_x0000_s1300" style="position:absolute;left:1661;top:9924;width:1394;height:495">
+              <v:textbox style="mso-next-textbox:#_x0000_s1300">
+                <w:txbxContent>
+                  <w:p>
+                    <w:pPr>
+                      <w:rPr>
+                        <w:sz w:val="22"/>
+                        <w:szCs w:val="22"/>
+                      </w:rPr>
+                    </w:pPr>
+                    <w:r>
+                      <w:rPr>
+                        <w:sz w:val="22"/>
+                        <w:szCs w:val="22"/>
+                      </w:rPr>
+                      <w:t>CauHoi.xml</w:t>
+                    </w:r>
+                  </w:p>
+                </w:txbxContent>
+              </v:textbox>
+            </v:rect>
+            <v:rect id="_x0000_s1301" style="position:absolute;left:3165;top:9924;width:1394;height:495">
+              <v:textbox style="mso-next-textbox:#_x0000_s1301">
+                <w:txbxContent>
+                  <w:p>
+                    <w:pPr>
+                      <w:rPr>
+                        <w:sz w:val="22"/>
+                        <w:szCs w:val="22"/>
+                      </w:rPr>
+                    </w:pPr>
+                    <w:r>
+                      <w:rPr>
+                        <w:sz w:val="22"/>
+                        <w:szCs w:val="22"/>
+                      </w:rPr>
+                      <w:t>DapAn</w:t>
+                    </w:r>
+                    <w:r>
+                      <w:rPr>
+                        <w:sz w:val="22"/>
+                        <w:szCs w:val="22"/>
+                      </w:rPr>
+                      <w:t>.xml</w:t>
+                    </w:r>
+                  </w:p>
+                </w:txbxContent>
+              </v:textbox>
+            </v:rect>
+            <v:group id="_x0000_s1302" style="position:absolute;left:4808;top:9519;width:1352;height:909" coordorigin="1440,5534" coordsize="1352,909">
+              <v:shape id="_x0000_s1303" type="#_x0000_t32" style="position:absolute;left:1801;top:5551;width:1;height:390" o:connectortype="straight"/>
+              <v:rect id="_x0000_s1304" style="position:absolute;left:1440;top:5926;width:648;height:516">
+                <v:textbox style="mso-next-textbox:#_x0000_s1304">
+                  <w:txbxContent>
+                    <w:p>
+                      <w:pPr>
+                        <w:jc w:val="center"/>
+                        <w:rPr>
+                          <w:sz w:val="20"/>
+                        </w:rPr>
+                      </w:pPr>
+                      <w:r>
+                        <w:rPr>
+                          <w:sz w:val="20"/>
+                        </w:rPr>
+                        <w:t>1</w:t>
+                      </w:r>
+                    </w:p>
+                    <w:p>
+                      <w:pPr>
+                        <w:jc w:val="center"/>
+                        <w:rPr>
+                          <w:sz w:val="20"/>
+                        </w:rPr>
+                      </w:pPr>
+                    </w:p>
+                  </w:txbxContent>
+                </v:textbox>
+              </v:rect>
+              <v:shape id="_x0000_s1305" type="#_x0000_t32" style="position:absolute;left:2466;top:5534;width:1;height:390" o:connectortype="straight"/>
+              <v:rect id="_x0000_s1306" style="position:absolute;left:2144;top:5927;width:648;height:516">
+                <v:textbox style="mso-next-textbox:#_x0000_s1306">
+                  <w:txbxContent>
+                    <w:p>
+                      <w:pPr>
+                        <w:jc w:val="center"/>
+                        <w:rPr>
+                          <w:sz w:val="20"/>
+                        </w:rPr>
+                      </w:pPr>
+                      <w:r>
+                        <w:rPr>
+                          <w:sz w:val="20"/>
+                        </w:rPr>
+                        <w:t>…</w:t>
+                      </w:r>
+                    </w:p>
+                    <w:p>
+                      <w:pPr>
+                        <w:jc w:val="center"/>
+                        <w:rPr>
+                          <w:sz w:val="20"/>
+                        </w:rPr>
+                      </w:pPr>
+                    </w:p>
+                  </w:txbxContent>
+                </v:textbox>
+              </v:rect>
+            </v:group>
+            <v:shape id="_x0000_s1307" type="#_x0000_t32" style="position:absolute;left:7724;top:9522;width:1;height:390" o:connectortype="straight"/>
+            <v:shape id="_x0000_s1308" type="#_x0000_t32" style="position:absolute;left:9481;top:9522;width:1;height:390" o:connectortype="straight"/>
+            <v:rect id="_x0000_s1309" style="position:absolute;left:8753;top:9912;width:1394;height:495">
+              <v:textbox style="mso-next-textbox:#_x0000_s1309">
+                <w:txbxContent>
+                  <w:p>
+                    <w:pPr>
+                      <w:rPr>
+                        <w:sz w:val="22"/>
+                        <w:szCs w:val="22"/>
+                      </w:rPr>
+                    </w:pPr>
+                    <w:r>
+                      <w:rPr>
+                        <w:sz w:val="22"/>
+                        <w:szCs w:val="22"/>
+                      </w:rPr>
+                      <w:t>DapAn</w:t>
+                    </w:r>
+                    <w:r>
+                      <w:rPr>
+                        <w:sz w:val="22"/>
+                        <w:szCs w:val="22"/>
+                      </w:rPr>
+                      <w:t>.xml</w:t>
+                    </w:r>
+                  </w:p>
+                </w:txbxContent>
+              </v:textbox>
+            </v:rect>
+            <v:group id="_x0000_s1310" style="position:absolute;left:10396;top:9507;width:1352;height:909" coordorigin="1440,5534" coordsize="1352,909">
+              <v:shape id="_x0000_s1311" type="#_x0000_t32" style="position:absolute;left:1801;top:5551;width:1;height:390" o:connectortype="straight"/>
+              <v:rect id="_x0000_s1312" style="position:absolute;left:1440;top:5926;width:648;height:516">
+                <v:textbox style="mso-next-textbox:#_x0000_s1312">
+                  <w:txbxContent>
+                    <w:p>
+                      <w:pPr>
+                        <w:jc w:val="center"/>
+                        <w:rPr>
+                          <w:sz w:val="20"/>
+                        </w:rPr>
+                      </w:pPr>
+                      <w:r>
+                        <w:rPr>
+                          <w:sz w:val="20"/>
+                        </w:rPr>
+                        <w:t>1</w:t>
+                      </w:r>
+                    </w:p>
+                    <w:p>
+                      <w:pPr>
+                        <w:jc w:val="center"/>
+                        <w:rPr>
+                          <w:sz w:val="20"/>
+                        </w:rPr>
+                      </w:pPr>
+                    </w:p>
+                  </w:txbxContent>
+                </v:textbox>
+              </v:rect>
+              <v:shape id="_x0000_s1313" type="#_x0000_t32" style="position:absolute;left:2466;top:5534;width:1;height:390" o:connectortype="straight"/>
+              <v:rect id="_x0000_s1314" style="position:absolute;left:2144;top:5927;width:648;height:516">
+                <v:textbox style="mso-next-textbox:#_x0000_s1314">
+                  <w:txbxContent>
+                    <w:p>
+                      <w:pPr>
+                        <w:jc w:val="center"/>
+                        <w:rPr>
+                          <w:sz w:val="20"/>
+                        </w:rPr>
+                      </w:pPr>
+                      <w:r>
+                        <w:rPr>
+                          <w:sz w:val="20"/>
+                        </w:rPr>
+                        <w:t>…</w:t>
+                      </w:r>
+                    </w:p>
+                    <w:p>
+                      <w:pPr>
+                        <w:jc w:val="center"/>
+                        <w:rPr>
+                          <w:sz w:val="20"/>
+                        </w:rPr>
+                      </w:pPr>
+                    </w:p>
+                  </w:txbxContent>
+                </v:textbox>
+              </v:rect>
+            </v:group>
+            <v:rect id="_x0000_s1315" style="position:absolute;left:7199;top:9911;width:1394;height:495">
+              <v:textbox style="mso-next-textbox:#_x0000_s1315">
+                <w:txbxContent>
+                  <w:p>
+                    <w:pPr>
+                      <w:rPr>
+                        <w:sz w:val="22"/>
+                        <w:szCs w:val="22"/>
+                      </w:rPr>
+                    </w:pPr>
+                    <w:r>
+                      <w:rPr>
+                        <w:sz w:val="22"/>
+                        <w:szCs w:val="22"/>
+                      </w:rPr>
+                      <w:t>CauHoi.xml</w:t>
+                    </w:r>
+                  </w:p>
+                </w:txbxContent>
+              </v:textbox>
+            </v:rect>
+            <w10:wrap type="none"/>
+            <w10:anchorlock/>
+          </v:group>
+        </w:pict>
+      </w:r>
     </w:p>
     <w:p>
       <w:pPr>
@@ -13068,14 +14056,14 @@
 
 <file path=word/endnotes.xml><?xml version="1.0" encoding="utf-8"?>
 <w:endnotes xmlns:ve="http://schemas.openxmlformats.org/markup-compatibility/2006" xmlns:o="urn:schemas-microsoft-com:office:office" xmlns:r="http://schemas.openxmlformats.org/officeDocument/2006/relationships" xmlns:m="http://schemas.openxmlformats.org/officeDocument/2006/math" xmlns:v="urn:schemas-microsoft-com:vml" xmlns:wp="http://schemas.openxmlformats.org/drawingml/2006/wordprocessingDrawing" xmlns:w10="urn:schemas-microsoft-com:office:word" xmlns:w="http://schemas.openxmlformats.org/wordprocessingml/2006/main" xmlns:wne="http://schemas.microsoft.com/office/word/2006/wordml">
-  <w:endnote w:type="separator" w:id="-1">
+  <w:endnote w:type="separator" w:id="0">
     <w:p>
       <w:r>
         <w:separator/>
       </w:r>
     </w:p>
   </w:endnote>
-  <w:endnote w:type="continuationSeparator" w:id="0">
+  <w:endnote w:type="continuationSeparator" w:id="1">
     <w:p>
       <w:r>
         <w:continuationSeparator/>
@@ -13142,7 +14130,7 @@
         <w:rStyle w:val="PageNumber"/>
         <w:noProof/>
       </w:rPr>
-      <w:t>5-20</w:t>
+      <w:t>3-18</w:t>
     </w:r>
     <w:r>
       <w:rPr>
@@ -13181,14 +14169,14 @@
 
 <file path=word/footnotes.xml><?xml version="1.0" encoding="utf-8"?>
 <w:footnotes xmlns:ve="http://schemas.openxmlformats.org/markup-compatibility/2006" xmlns:o="urn:schemas-microsoft-com:office:office" xmlns:r="http://schemas.openxmlformats.org/officeDocument/2006/relationships" xmlns:m="http://schemas.openxmlformats.org/officeDocument/2006/math" xmlns:v="urn:schemas-microsoft-com:vml" xmlns:wp="http://schemas.openxmlformats.org/drawingml/2006/wordprocessingDrawing" xmlns:w10="urn:schemas-microsoft-com:office:word" xmlns:w="http://schemas.openxmlformats.org/wordprocessingml/2006/main" xmlns:wne="http://schemas.microsoft.com/office/word/2006/wordml">
-  <w:footnote w:type="separator" w:id="-1">
+  <w:footnote w:type="separator" w:id="0">
     <w:p>
       <w:r>
         <w:separator/>
       </w:r>
     </w:p>
   </w:footnote>
-  <w:footnote w:type="continuationSeparator" w:id="0">
+  <w:footnote w:type="continuationSeparator" w:id="1">
     <w:p>
       <w:r>
         <w:continuationSeparator/>
@@ -13563,7 +14551,7 @@
   <w:abstractNum w:abstractNumId="3">
     <w:nsid w:val="04B82A52"/>
     <w:multiLevelType w:val="multilevel"/>
-    <w:tmpl w:val="CA0A640A"/>
+    <w:tmpl w:val="3B6C2508"/>
     <w:lvl w:ilvl="0">
       <w:start w:val="1"/>
       <w:numFmt w:val="decimal"/>
@@ -13593,6 +14581,9 @@
       <w:pPr>
         <w:ind w:left="720" w:hanging="720"/>
       </w:pPr>
+      <w:rPr>
+        <w:b/>
+      </w:rPr>
     </w:lvl>
     <w:lvl w:ilvl="3">
       <w:start w:val="1"/>
@@ -14684,6 +15675,119 @@
     </w:lvl>
   </w:abstractNum>
   <w:abstractNum w:abstractNumId="13">
+    <w:nsid w:val="1F936FDB"/>
+    <w:multiLevelType w:val="hybridMultilevel"/>
+    <w:tmpl w:val="8E3AA936"/>
+    <w:lvl w:ilvl="0" w:tplc="042A0001">
+      <w:start w:val="1"/>
+      <w:numFmt w:val="bullet"/>
+      <w:lvlText w:val=""/>
+      <w:lvlJc w:val="left"/>
+      <w:pPr>
+        <w:ind w:left="720" w:hanging="360"/>
+      </w:pPr>
+      <w:rPr>
+        <w:rFonts w:ascii="Symbol" w:hAnsi="Symbol" w:hint="default"/>
+      </w:rPr>
+    </w:lvl>
+    <w:lvl w:ilvl="1" w:tplc="042A0003">
+      <w:start w:val="1"/>
+      <w:numFmt w:val="bullet"/>
+      <w:lvlText w:val="o"/>
+      <w:lvlJc w:val="left"/>
+      <w:pPr>
+        <w:ind w:left="1440" w:hanging="360"/>
+      </w:pPr>
+      <w:rPr>
+        <w:rFonts w:ascii="Courier New" w:hAnsi="Courier New" w:cs="Courier New" w:hint="default"/>
+      </w:rPr>
+    </w:lvl>
+    <w:lvl w:ilvl="2" w:tplc="042A0005" w:tentative="1">
+      <w:start w:val="1"/>
+      <w:numFmt w:val="bullet"/>
+      <w:lvlText w:val=""/>
+      <w:lvlJc w:val="left"/>
+      <w:pPr>
+        <w:ind w:left="2160" w:hanging="360"/>
+      </w:pPr>
+      <w:rPr>
+        <w:rFonts w:ascii="Wingdings" w:hAnsi="Wingdings" w:hint="default"/>
+      </w:rPr>
+    </w:lvl>
+    <w:lvl w:ilvl="3" w:tplc="042A0001" w:tentative="1">
+      <w:start w:val="1"/>
+      <w:numFmt w:val="bullet"/>
+      <w:lvlText w:val=""/>
+      <w:lvlJc w:val="left"/>
+      <w:pPr>
+        <w:ind w:left="2880" w:hanging="360"/>
+      </w:pPr>
+      <w:rPr>
+        <w:rFonts w:ascii="Symbol" w:hAnsi="Symbol" w:hint="default"/>
+      </w:rPr>
+    </w:lvl>
+    <w:lvl w:ilvl="4" w:tplc="042A0003" w:tentative="1">
+      <w:start w:val="1"/>
+      <w:numFmt w:val="bullet"/>
+      <w:lvlText w:val="o"/>
+      <w:lvlJc w:val="left"/>
+      <w:pPr>
+        <w:ind w:left="3600" w:hanging="360"/>
+      </w:pPr>
+      <w:rPr>
+        <w:rFonts w:ascii="Courier New" w:hAnsi="Courier New" w:cs="Courier New" w:hint="default"/>
+      </w:rPr>
+    </w:lvl>
+    <w:lvl w:ilvl="5" w:tplc="042A0005" w:tentative="1">
+      <w:start w:val="1"/>
+      <w:numFmt w:val="bullet"/>
+      <w:lvlText w:val=""/>
+      <w:lvlJc w:val="left"/>
+      <w:pPr>
+        <w:ind w:left="4320" w:hanging="360"/>
+      </w:pPr>
+      <w:rPr>
+        <w:rFonts w:ascii="Wingdings" w:hAnsi="Wingdings" w:hint="default"/>
+      </w:rPr>
+    </w:lvl>
+    <w:lvl w:ilvl="6" w:tplc="042A0001" w:tentative="1">
+      <w:start w:val="1"/>
+      <w:numFmt w:val="bullet"/>
+      <w:lvlText w:val=""/>
+      <w:lvlJc w:val="left"/>
+      <w:pPr>
+        <w:ind w:left="5040" w:hanging="360"/>
+      </w:pPr>
+      <w:rPr>
+        <w:rFonts w:ascii="Symbol" w:hAnsi="Symbol" w:hint="default"/>
+      </w:rPr>
+    </w:lvl>
+    <w:lvl w:ilvl="7" w:tplc="042A0003" w:tentative="1">
+      <w:start w:val="1"/>
+      <w:numFmt w:val="bullet"/>
+      <w:lvlText w:val="o"/>
+      <w:lvlJc w:val="left"/>
+      <w:pPr>
+        <w:ind w:left="5760" w:hanging="360"/>
+      </w:pPr>
+      <w:rPr>
+        <w:rFonts w:ascii="Courier New" w:hAnsi="Courier New" w:cs="Courier New" w:hint="default"/>
+      </w:rPr>
+    </w:lvl>
+    <w:lvl w:ilvl="8" w:tplc="042A0005" w:tentative="1">
+      <w:start w:val="1"/>
+      <w:numFmt w:val="bullet"/>
+      <w:lvlText w:val=""/>
+      <w:lvlJc w:val="left"/>
+      <w:pPr>
+        <w:ind w:left="6480" w:hanging="360"/>
+      </w:pPr>
+      <w:rPr>
+        <w:rFonts w:ascii="Wingdings" w:hAnsi="Wingdings" w:hint="default"/>
+      </w:rPr>
+    </w:lvl>
+  </w:abstractNum>
+  <w:abstractNum w:abstractNumId="14">
     <w:nsid w:val="27AB0AFB"/>
     <w:multiLevelType w:val="hybridMultilevel"/>
     <w:tmpl w:val="ADC4E8D8"/>
@@ -14772,7 +15876,7 @@
       </w:pPr>
     </w:lvl>
   </w:abstractNum>
-  <w:abstractNum w:abstractNumId="14">
+  <w:abstractNum w:abstractNumId="15">
     <w:nsid w:val="28F61AA0"/>
     <w:multiLevelType w:val="hybridMultilevel"/>
     <w:tmpl w:val="38184AF8"/>
@@ -14861,7 +15965,7 @@
       </w:pPr>
     </w:lvl>
   </w:abstractNum>
-  <w:abstractNum w:abstractNumId="15">
+  <w:abstractNum w:abstractNumId="16">
     <w:nsid w:val="2D246720"/>
     <w:multiLevelType w:val="hybridMultilevel"/>
     <w:tmpl w:val="E09EA8AA"/>
@@ -14974,7 +16078,7 @@
       </w:rPr>
     </w:lvl>
   </w:abstractNum>
-  <w:abstractNum w:abstractNumId="16">
+  <w:abstractNum w:abstractNumId="17">
     <w:nsid w:val="2D5976BD"/>
     <w:multiLevelType w:val="multilevel"/>
     <w:tmpl w:val="3128571C"/>
@@ -15121,10 +16225,10 @@
       </w:rPr>
     </w:lvl>
   </w:abstractNum>
-  <w:abstractNum w:abstractNumId="17">
+  <w:abstractNum w:abstractNumId="18">
     <w:nsid w:val="2F4352DA"/>
     <w:multiLevelType w:val="hybridMultilevel"/>
-    <w:tmpl w:val="14348F32"/>
+    <w:tmpl w:val="665C3D5C"/>
     <w:lvl w:ilvl="0" w:tplc="D0FCE70A">
       <w:start w:val="2"/>
       <w:numFmt w:val="bullet"/>
@@ -15234,7 +16338,7 @@
       </w:rPr>
     </w:lvl>
   </w:abstractNum>
-  <w:abstractNum w:abstractNumId="18">
+  <w:abstractNum w:abstractNumId="19">
     <w:nsid w:val="2F587781"/>
     <w:multiLevelType w:val="hybridMultilevel"/>
     <w:tmpl w:val="37C26D2C"/>
@@ -15347,7 +16451,7 @@
       </w:rPr>
     </w:lvl>
   </w:abstractNum>
-  <w:abstractNum w:abstractNumId="19">
+  <w:abstractNum w:abstractNumId="20">
     <w:nsid w:val="344446D3"/>
     <w:multiLevelType w:val="hybridMultilevel"/>
     <w:tmpl w:val="2EE433F4"/>
@@ -15459,7 +16563,7 @@
       </w:rPr>
     </w:lvl>
   </w:abstractNum>
-  <w:abstractNum w:abstractNumId="20">
+  <w:abstractNum w:abstractNumId="21">
     <w:nsid w:val="38746E0B"/>
     <w:multiLevelType w:val="multilevel"/>
     <w:tmpl w:val="E2906832"/>
@@ -15606,7 +16710,7 @@
       </w:rPr>
     </w:lvl>
   </w:abstractNum>
-  <w:abstractNum w:abstractNumId="21">
+  <w:abstractNum w:abstractNumId="22">
     <w:nsid w:val="3B3C3FBF"/>
     <w:multiLevelType w:val="hybridMultilevel"/>
     <w:tmpl w:val="729C5196"/>
@@ -15719,7 +16823,7 @@
       </w:rPr>
     </w:lvl>
   </w:abstractNum>
-  <w:abstractNum w:abstractNumId="22">
+  <w:abstractNum w:abstractNumId="23">
     <w:nsid w:val="3D117350"/>
     <w:multiLevelType w:val="hybridMultilevel"/>
     <w:tmpl w:val="0DE8E794"/>
@@ -15832,7 +16936,7 @@
       </w:rPr>
     </w:lvl>
   </w:abstractNum>
-  <w:abstractNum w:abstractNumId="23">
+  <w:abstractNum w:abstractNumId="24">
     <w:nsid w:val="3D7C7321"/>
     <w:multiLevelType w:val="hybridMultilevel"/>
     <w:tmpl w:val="F8EAACB6"/>
@@ -15918,7 +17022,7 @@
       </w:pPr>
     </w:lvl>
   </w:abstractNum>
-  <w:abstractNum w:abstractNumId="24">
+  <w:abstractNum w:abstractNumId="25">
     <w:nsid w:val="3EFC029F"/>
     <w:multiLevelType w:val="hybridMultilevel"/>
     <w:tmpl w:val="3CB41FB6"/>
@@ -16031,7 +17135,7 @@
       </w:rPr>
     </w:lvl>
   </w:abstractNum>
-  <w:abstractNum w:abstractNumId="25">
+  <w:abstractNum w:abstractNumId="26">
     <w:nsid w:val="3F560976"/>
     <w:multiLevelType w:val="hybridMultilevel"/>
     <w:tmpl w:val="504CE872"/>
@@ -16144,7 +17248,7 @@
       </w:rPr>
     </w:lvl>
   </w:abstractNum>
-  <w:abstractNum w:abstractNumId="26">
+  <w:abstractNum w:abstractNumId="27">
     <w:nsid w:val="3FE90ED9"/>
     <w:multiLevelType w:val="hybridMultilevel"/>
     <w:tmpl w:val="B0C056F8"/>
@@ -16233,7 +17337,7 @@
       </w:pPr>
     </w:lvl>
   </w:abstractNum>
-  <w:abstractNum w:abstractNumId="27">
+  <w:abstractNum w:abstractNumId="28">
     <w:nsid w:val="406647D2"/>
     <w:multiLevelType w:val="hybridMultilevel"/>
     <w:tmpl w:val="F1306A06"/>
@@ -16322,7 +17426,96 @@
       </w:pPr>
     </w:lvl>
   </w:abstractNum>
-  <w:abstractNum w:abstractNumId="28">
+  <w:abstractNum w:abstractNumId="29">
+    <w:nsid w:val="40FD5B06"/>
+    <w:multiLevelType w:val="hybridMultilevel"/>
+    <w:tmpl w:val="72826FCA"/>
+    <w:lvl w:ilvl="0" w:tplc="7DD491F2">
+      <w:start w:val="1"/>
+      <w:numFmt w:val="lowerLetter"/>
+      <w:lvlText w:val="%1."/>
+      <w:lvlJc w:val="left"/>
+      <w:pPr>
+        <w:ind w:left="1080" w:hanging="360"/>
+      </w:pPr>
+      <w:rPr>
+        <w:rFonts w:hint="default"/>
+      </w:rPr>
+    </w:lvl>
+    <w:lvl w:ilvl="1" w:tplc="042A0019" w:tentative="1">
+      <w:start w:val="1"/>
+      <w:numFmt w:val="lowerLetter"/>
+      <w:lvlText w:val="%2."/>
+      <w:lvlJc w:val="left"/>
+      <w:pPr>
+        <w:ind w:left="1800" w:hanging="360"/>
+      </w:pPr>
+    </w:lvl>
+    <w:lvl w:ilvl="2" w:tplc="042A001B" w:tentative="1">
+      <w:start w:val="1"/>
+      <w:numFmt w:val="lowerRoman"/>
+      <w:lvlText w:val="%3."/>
+      <w:lvlJc w:val="right"/>
+      <w:pPr>
+        <w:ind w:left="2520" w:hanging="180"/>
+      </w:pPr>
+    </w:lvl>
+    <w:lvl w:ilvl="3" w:tplc="042A000F" w:tentative="1">
+      <w:start w:val="1"/>
+      <w:numFmt w:val="decimal"/>
+      <w:lvlText w:val="%4."/>
+      <w:lvlJc w:val="left"/>
+      <w:pPr>
+        <w:ind w:left="3240" w:hanging="360"/>
+      </w:pPr>
+    </w:lvl>
+    <w:lvl w:ilvl="4" w:tplc="042A0019" w:tentative="1">
+      <w:start w:val="1"/>
+      <w:numFmt w:val="lowerLetter"/>
+      <w:lvlText w:val="%5."/>
+      <w:lvlJc w:val="left"/>
+      <w:pPr>
+        <w:ind w:left="3960" w:hanging="360"/>
+      </w:pPr>
+    </w:lvl>
+    <w:lvl w:ilvl="5" w:tplc="042A001B" w:tentative="1">
+      <w:start w:val="1"/>
+      <w:numFmt w:val="lowerRoman"/>
+      <w:lvlText w:val="%6."/>
+      <w:lvlJc w:val="right"/>
+      <w:pPr>
+        <w:ind w:left="4680" w:hanging="180"/>
+      </w:pPr>
+    </w:lvl>
+    <w:lvl w:ilvl="6" w:tplc="042A000F" w:tentative="1">
+      <w:start w:val="1"/>
+      <w:numFmt w:val="decimal"/>
+      <w:lvlText w:val="%7."/>
+      <w:lvlJc w:val="left"/>
+      <w:pPr>
+        <w:ind w:left="5400" w:hanging="360"/>
+      </w:pPr>
+    </w:lvl>
+    <w:lvl w:ilvl="7" w:tplc="042A0019" w:tentative="1">
+      <w:start w:val="1"/>
+      <w:numFmt w:val="lowerLetter"/>
+      <w:lvlText w:val="%8."/>
+      <w:lvlJc w:val="left"/>
+      <w:pPr>
+        <w:ind w:left="6120" w:hanging="360"/>
+      </w:pPr>
+    </w:lvl>
+    <w:lvl w:ilvl="8" w:tplc="042A001B" w:tentative="1">
+      <w:start w:val="1"/>
+      <w:numFmt w:val="lowerRoman"/>
+      <w:lvlText w:val="%9."/>
+      <w:lvlJc w:val="right"/>
+      <w:pPr>
+        <w:ind w:left="6840" w:hanging="180"/>
+      </w:pPr>
+    </w:lvl>
+  </w:abstractNum>
+  <w:abstractNum w:abstractNumId="30">
     <w:nsid w:val="48867257"/>
     <w:multiLevelType w:val="hybridMultilevel"/>
     <w:tmpl w:val="56080820"/>
@@ -16411,7 +17604,7 @@
       </w:pPr>
     </w:lvl>
   </w:abstractNum>
-  <w:abstractNum w:abstractNumId="29">
+  <w:abstractNum w:abstractNumId="31">
     <w:nsid w:val="4AA43442"/>
     <w:multiLevelType w:val="hybridMultilevel"/>
     <w:tmpl w:val="AD88D1CA"/>
@@ -16500,7 +17693,7 @@
       </w:pPr>
     </w:lvl>
   </w:abstractNum>
-  <w:abstractNum w:abstractNumId="30">
+  <w:abstractNum w:abstractNumId="32">
     <w:nsid w:val="4C1A45F5"/>
     <w:multiLevelType w:val="hybridMultilevel"/>
     <w:tmpl w:val="07FCAE32"/>
@@ -16613,7 +17806,7 @@
       </w:rPr>
     </w:lvl>
   </w:abstractNum>
-  <w:abstractNum w:abstractNumId="31">
+  <w:abstractNum w:abstractNumId="33">
     <w:nsid w:val="53274511"/>
     <w:multiLevelType w:val="hybridMultilevel"/>
     <w:tmpl w:val="1188D6B0"/>
@@ -16726,7 +17919,7 @@
       </w:rPr>
     </w:lvl>
   </w:abstractNum>
-  <w:abstractNum w:abstractNumId="32">
+  <w:abstractNum w:abstractNumId="34">
     <w:nsid w:val="61775D76"/>
     <w:multiLevelType w:val="multilevel"/>
     <w:tmpl w:val="2020EB4E"/>
@@ -16873,7 +18066,7 @@
       </w:rPr>
     </w:lvl>
   </w:abstractNum>
-  <w:abstractNum w:abstractNumId="33">
+  <w:abstractNum w:abstractNumId="35">
     <w:nsid w:val="6A895143"/>
     <w:multiLevelType w:val="multilevel"/>
     <w:tmpl w:val="042A001F"/>
@@ -16959,7 +18152,7 @@
       </w:pPr>
     </w:lvl>
   </w:abstractNum>
-  <w:abstractNum w:abstractNumId="34">
+  <w:abstractNum w:abstractNumId="36">
     <w:nsid w:val="6AB853AE"/>
     <w:multiLevelType w:val="hybridMultilevel"/>
     <w:tmpl w:val="62864D0E"/>
@@ -17050,7 +18243,7 @@
       </w:pPr>
     </w:lvl>
   </w:abstractNum>
-  <w:abstractNum w:abstractNumId="35">
+  <w:abstractNum w:abstractNumId="37">
     <w:nsid w:val="6D540DAC"/>
     <w:multiLevelType w:val="hybridMultilevel"/>
     <w:tmpl w:val="8974B6AA"/>
@@ -17163,7 +18356,7 @@
       </w:rPr>
     </w:lvl>
   </w:abstractNum>
-  <w:abstractNum w:abstractNumId="36">
+  <w:abstractNum w:abstractNumId="38">
     <w:nsid w:val="6E487C57"/>
     <w:multiLevelType w:val="hybridMultilevel"/>
     <w:tmpl w:val="F6223288"/>
@@ -17252,7 +18445,7 @@
       </w:pPr>
     </w:lvl>
   </w:abstractNum>
-  <w:abstractNum w:abstractNumId="37">
+  <w:abstractNum w:abstractNumId="39">
     <w:nsid w:val="6FFE3098"/>
     <w:multiLevelType w:val="hybridMultilevel"/>
     <w:tmpl w:val="C2467B78"/>
@@ -17365,7 +18558,7 @@
       </w:rPr>
     </w:lvl>
   </w:abstractNum>
-  <w:abstractNum w:abstractNumId="38">
+  <w:abstractNum w:abstractNumId="40">
     <w:nsid w:val="70540967"/>
     <w:multiLevelType w:val="hybridMultilevel"/>
     <w:tmpl w:val="D7800710"/>
@@ -17478,7 +18671,7 @@
       </w:rPr>
     </w:lvl>
   </w:abstractNum>
-  <w:abstractNum w:abstractNumId="39">
+  <w:abstractNum w:abstractNumId="41">
     <w:nsid w:val="78325600"/>
     <w:multiLevelType w:val="hybridMultilevel"/>
     <w:tmpl w:val="02C807C0"/>
@@ -17590,7 +18783,7 @@
       </w:rPr>
     </w:lvl>
   </w:abstractNum>
-  <w:abstractNum w:abstractNumId="40">
+  <w:abstractNum w:abstractNumId="42">
     <w:nsid w:val="7D917519"/>
     <w:multiLevelType w:val="hybridMultilevel"/>
     <w:tmpl w:val="039E3DC0"/>
@@ -17703,7 +18896,7 @@
       </w:rPr>
     </w:lvl>
   </w:abstractNum>
-  <w:abstractNum w:abstractNumId="41">
+  <w:abstractNum w:abstractNumId="43">
     <w:nsid w:val="7D9C216E"/>
     <w:multiLevelType w:val="hybridMultilevel"/>
     <w:tmpl w:val="25E8AA64"/>
@@ -17816,7 +19009,7 @@
       </w:rPr>
     </w:lvl>
   </w:abstractNum>
-  <w:abstractNum w:abstractNumId="42">
+  <w:abstractNum w:abstractNumId="44">
     <w:nsid w:val="7E4614C7"/>
     <w:multiLevelType w:val="multilevel"/>
     <w:tmpl w:val="FEC0CA0E"/>
@@ -17963,7 +19156,7 @@
       </w:rPr>
     </w:lvl>
   </w:abstractNum>
-  <w:abstractNum w:abstractNumId="43">
+  <w:abstractNum w:abstractNumId="45">
     <w:nsid w:val="7EB40CAC"/>
     <w:multiLevelType w:val="hybridMultilevel"/>
     <w:tmpl w:val="CF00CB08"/>
@@ -18076,7 +19269,7 @@
       </w:rPr>
     </w:lvl>
   </w:abstractNum>
-  <w:abstractNum w:abstractNumId="44">
+  <w:abstractNum w:abstractNumId="46">
     <w:nsid w:val="7F117E52"/>
     <w:multiLevelType w:val="hybridMultilevel"/>
     <w:tmpl w:val="AB88247C"/>
@@ -18190,97 +19383,97 @@
     </w:lvl>
   </w:abstractNum>
   <w:num w:numId="1">
-    <w:abstractNumId w:val="39"/>
+    <w:abstractNumId w:val="41"/>
   </w:num>
   <w:num w:numId="2">
     <w:abstractNumId w:val="4"/>
   </w:num>
   <w:num w:numId="3">
-    <w:abstractNumId w:val="43"/>
+    <w:abstractNumId w:val="45"/>
   </w:num>
   <w:num w:numId="4">
-    <w:abstractNumId w:val="30"/>
+    <w:abstractNumId w:val="32"/>
   </w:num>
   <w:num w:numId="5">
-    <w:abstractNumId w:val="37"/>
+    <w:abstractNumId w:val="39"/>
   </w:num>
   <w:num w:numId="6">
-    <w:abstractNumId w:val="21"/>
+    <w:abstractNumId w:val="22"/>
   </w:num>
   <w:num w:numId="7">
+    <w:abstractNumId w:val="26"/>
+  </w:num>
+  <w:num w:numId="8">
     <w:abstractNumId w:val="25"/>
   </w:num>
-  <w:num w:numId="8">
-    <w:abstractNumId w:val="24"/>
-  </w:num>
   <w:num w:numId="9">
-    <w:abstractNumId w:val="40"/>
+    <w:abstractNumId w:val="42"/>
   </w:num>
   <w:num w:numId="10">
-    <w:abstractNumId w:val="41"/>
+    <w:abstractNumId w:val="43"/>
   </w:num>
   <w:num w:numId="11">
     <w:abstractNumId w:val="10"/>
   </w:num>
   <w:num w:numId="12">
-    <w:abstractNumId w:val="26"/>
+    <w:abstractNumId w:val="27"/>
   </w:num>
   <w:num w:numId="13">
-    <w:abstractNumId w:val="31"/>
+    <w:abstractNumId w:val="33"/>
   </w:num>
   <w:num w:numId="14">
-    <w:abstractNumId w:val="22"/>
+    <w:abstractNumId w:val="23"/>
   </w:num>
   <w:num w:numId="15">
+    <w:abstractNumId w:val="40"/>
+  </w:num>
+  <w:num w:numId="16">
+    <w:abstractNumId w:val="35"/>
+  </w:num>
+  <w:num w:numId="17">
+    <w:abstractNumId w:val="34"/>
+  </w:num>
+  <w:num w:numId="18">
+    <w:abstractNumId w:val="34"/>
+  </w:num>
+  <w:num w:numId="19">
+    <w:abstractNumId w:val="21"/>
+  </w:num>
+  <w:num w:numId="20">
+    <w:abstractNumId w:val="20"/>
+  </w:num>
+  <w:num w:numId="21">
     <w:abstractNumId w:val="38"/>
   </w:num>
-  <w:num w:numId="16">
-    <w:abstractNumId w:val="33"/>
-  </w:num>
-  <w:num w:numId="17">
-    <w:abstractNumId w:val="32"/>
-  </w:num>
-  <w:num w:numId="18">
-    <w:abstractNumId w:val="32"/>
-  </w:num>
-  <w:num w:numId="19">
-    <w:abstractNumId w:val="20"/>
-  </w:num>
-  <w:num w:numId="20">
-    <w:abstractNumId w:val="19"/>
-  </w:num>
-  <w:num w:numId="21">
-    <w:abstractNumId w:val="36"/>
-  </w:num>
   <w:num w:numId="22">
-    <w:abstractNumId w:val="14"/>
+    <w:abstractNumId w:val="15"/>
   </w:num>
   <w:num w:numId="23">
     <w:abstractNumId w:val="5"/>
   </w:num>
   <w:num w:numId="24">
-    <w:abstractNumId w:val="23"/>
+    <w:abstractNumId w:val="24"/>
   </w:num>
   <w:num w:numId="25">
     <w:abstractNumId w:val="3"/>
   </w:num>
   <w:num w:numId="26">
-    <w:abstractNumId w:val="16"/>
+    <w:abstractNumId w:val="17"/>
   </w:num>
   <w:num w:numId="27">
-    <w:abstractNumId w:val="42"/>
+    <w:abstractNumId w:val="44"/>
   </w:num>
   <w:num w:numId="28">
     <w:abstractNumId w:val="11"/>
   </w:num>
   <w:num w:numId="29">
-    <w:abstractNumId w:val="15"/>
+    <w:abstractNumId w:val="16"/>
   </w:num>
   <w:num w:numId="30">
-    <w:abstractNumId w:val="44"/>
+    <w:abstractNumId w:val="46"/>
   </w:num>
   <w:num w:numId="31">
-    <w:abstractNumId w:val="29"/>
+    <w:abstractNumId w:val="31"/>
   </w:num>
   <w:num w:numId="32">
     <w:abstractNumId w:val="0"/>
@@ -18295,13 +19488,13 @@
     <w:abstractNumId w:val="2"/>
   </w:num>
   <w:num w:numId="36">
-    <w:abstractNumId w:val="28"/>
+    <w:abstractNumId w:val="30"/>
   </w:num>
   <w:num w:numId="37">
-    <w:abstractNumId w:val="34"/>
+    <w:abstractNumId w:val="36"/>
   </w:num>
   <w:num w:numId="38">
-    <w:abstractNumId w:val="13"/>
+    <w:abstractNumId w:val="14"/>
   </w:num>
   <w:num w:numId="39">
     <w:abstractNumId w:val="12"/>
@@ -18313,19 +19506,25 @@
     <w:abstractNumId w:val="9"/>
   </w:num>
   <w:num w:numId="42">
-    <w:abstractNumId w:val="35"/>
+    <w:abstractNumId w:val="37"/>
   </w:num>
   <w:num w:numId="43">
-    <w:abstractNumId w:val="27"/>
+    <w:abstractNumId w:val="28"/>
   </w:num>
   <w:num w:numId="44">
-    <w:abstractNumId w:val="18"/>
+    <w:abstractNumId w:val="19"/>
   </w:num>
   <w:num w:numId="45">
-    <w:abstractNumId w:val="17"/>
+    <w:abstractNumId w:val="18"/>
   </w:num>
   <w:num w:numId="46">
     <w:abstractNumId w:val="6"/>
+  </w:num>
+  <w:num w:numId="47">
+    <w:abstractNumId w:val="29"/>
+  </w:num>
+  <w:num w:numId="48">
+    <w:abstractNumId w:val="13"/>
   </w:num>
 </w:numbering>
 </file>

</xml_diff>

<commit_message>
DetailedDesign.docx - Sắp xếp chứng minh - update lần 2
</commit_message>
<xml_diff>
--- a/6. Source Code/DetailedDesign.docx
+++ b/6. Source Code/DetailedDesign.docx
@@ -2768,21 +2768,7 @@
                 <w:rStyle w:val="Hyperlink"/>
                 <w:noProof/>
               </w:rPr>
-              <w:t>Thiế</w:t>
-            </w:r>
-            <w:r>
-              <w:rPr>
-                <w:rStyle w:val="Hyperlink"/>
-                <w:noProof/>
-              </w:rPr>
-              <w:t>t</w:t>
-            </w:r>
-            <w:r>
-              <w:rPr>
-                <w:rStyle w:val="Hyperlink"/>
-                <w:noProof/>
-              </w:rPr>
-              <w:t xml:space="preserve"> kế</w:t>
+              <w:t>Thiết kế</w:t>
             </w:r>
             <w:r>
               <w:rPr>
@@ -3970,21 +3956,7 @@
                 <w:rStyle w:val="Hyperlink"/>
                 <w:noProof/>
               </w:rPr>
-              <w:t>Chức năng sắ</w:t>
-            </w:r>
-            <w:r>
-              <w:rPr>
-                <w:rStyle w:val="Hyperlink"/>
-                <w:noProof/>
-              </w:rPr>
-              <w:t>p</w:t>
-            </w:r>
-            <w:r>
-              <w:rPr>
-                <w:rStyle w:val="Hyperlink"/>
-                <w:noProof/>
-              </w:rPr>
-              <w:t xml:space="preserve"> xếp chứng minh</w:t>
+              <w:t>Chức năng sắp xếp chứng minh</w:t>
             </w:r>
             <w:r>
               <w:rPr>
@@ -9078,7 +9050,7 @@
           <w:rPr>
             <w:noProof/>
             <w:lang w:val="vi-VN" w:eastAsia="vi-VN"/>
-            <w:rPrChange w:id="243" w:author="Unknown">
+            <w:rPrChange w:id="243">
               <w:rPr>
                 <w:rFonts w:eastAsia="Times New Roman" w:cs="Times New Roman"/>
                 <w:b w:val="0"/>
@@ -9207,7 +9179,7 @@
           <w:rPr>
             <w:noProof/>
             <w:lang w:val="vi-VN" w:eastAsia="vi-VN"/>
-            <w:rPrChange w:id="253" w:author="Unknown">
+            <w:rPrChange w:id="253">
               <w:rPr>
                 <w:rFonts w:eastAsia="Times New Roman" w:cs="Times New Roman"/>
                 <w:b w:val="0"/>
@@ -9334,7 +9306,7 @@
           <w:rPr>
             <w:noProof/>
             <w:lang w:val="vi-VN" w:eastAsia="vi-VN"/>
-            <w:rPrChange w:id="262" w:author="Unknown">
+            <w:rPrChange w:id="262">
               <w:rPr>
                 <w:rFonts w:eastAsia="Times New Roman" w:cs="Times New Roman"/>
                 <w:b w:val="0"/>
@@ -9390,7 +9362,7 @@
           <w:rPr>
             <w:noProof/>
             <w:lang w:val="vi-VN" w:eastAsia="vi-VN"/>
-            <w:rPrChange w:id="264" w:author="Unknown">
+            <w:rPrChange w:id="264">
               <w:rPr>
                 <w:rFonts w:eastAsia="Times New Roman" w:cs="Times New Roman"/>
                 <w:b w:val="0"/>
@@ -11846,22 +11818,14 @@
         </w:rPr>
         <w:t>Điểm số mà người dùng đạt được khi làm bài</w:t>
       </w:r>
-    </w:p>
-    <w:p>
-      <w:pPr>
-        <w:pStyle w:val="ListParagraph"/>
-        <w:numPr>
-          <w:ilvl w:val="0"/>
-          <w:numId w:val="45"/>
-        </w:numPr>
-      </w:pPr>
       <w:r>
         <w:rPr>
           <w:rFonts w:ascii="Times New Roman" w:eastAsiaTheme="majorEastAsia" w:hAnsi="Times New Roman" w:cstheme="majorBidi"/>
           <w:bCs/>
           <w:szCs w:val="20"/>
+          <w:lang w:val="en-US"/>
         </w:rPr>
-        <w:t>Hiển thị thứ tự đáp án đúng.</w:t>
+        <w:t>.</w:t>
       </w:r>
     </w:p>
     <w:p>

</xml_diff>